<commit_message>
feat: updated word file for lab 0
</commit_message>
<xml_diff>
--- a/Task/ТЗ_Кармызов.docx
+++ b/Task/ТЗ_Кармызов.docx
@@ -1,6 +1,6 @@
 
 <file path=word/document.xml><?xml version="1.0" encoding="utf-8"?>
-<w:document xmlns:wpc="http://schemas.microsoft.com/office/word/2010/wordprocessingCanvas" xmlns:mc="http://schemas.openxmlformats.org/markup-compatibility/2006" xmlns:o="urn:schemas-microsoft-com:office:office" xmlns:r="http://schemas.openxmlformats.org/officeDocument/2006/relationships" xmlns:m="http://schemas.openxmlformats.org/officeDocument/2006/math" xmlns:v="urn:schemas-microsoft-com:vml" xmlns:wp14="http://schemas.microsoft.com/office/word/2010/wordprocessingDrawing" xmlns:wp="http://schemas.openxmlformats.org/drawingml/2006/wordprocessingDrawing" xmlns:w10="urn:schemas-microsoft-com:office:word" xmlns:w="http://schemas.openxmlformats.org/wordprocessingml/2006/main" xmlns:w14="http://schemas.microsoft.com/office/word/2010/wordml" xmlns:w15="http://schemas.microsoft.com/office/word/2012/wordml" xmlns:wpg="http://schemas.microsoft.com/office/word/2010/wordprocessingGroup" xmlns:wpi="http://schemas.microsoft.com/office/word/2010/wordprocessingInk" xmlns:wne="http://schemas.microsoft.com/office/word/2006/wordml" xmlns:wps="http://schemas.microsoft.com/office/word/2010/wordprocessingShape" mc:Ignorable="w14 w15 wp14">
+<w:document xmlns:wpc="http://schemas.microsoft.com/office/word/2010/wordprocessingCanvas" xmlns:cx="http://schemas.microsoft.com/office/drawing/2014/chartex" xmlns:cx1="http://schemas.microsoft.com/office/drawing/2015/9/8/chartex" xmlns:cx2="http://schemas.microsoft.com/office/drawing/2015/10/21/chartex" xmlns:cx3="http://schemas.microsoft.com/office/drawing/2016/5/9/chartex" xmlns:cx4="http://schemas.microsoft.com/office/drawing/2016/5/10/chartex" xmlns:cx5="http://schemas.microsoft.com/office/drawing/2016/5/11/chartex" xmlns:cx6="http://schemas.microsoft.com/office/drawing/2016/5/12/chartex" xmlns:cx7="http://schemas.microsoft.com/office/drawing/2016/5/13/chartex" xmlns:cx8="http://schemas.microsoft.com/office/drawing/2016/5/14/chartex" xmlns:mc="http://schemas.openxmlformats.org/markup-compatibility/2006" xmlns:aink="http://schemas.microsoft.com/office/drawing/2016/ink" xmlns:am3d="http://schemas.microsoft.com/office/drawing/2017/model3d" xmlns:o="urn:schemas-microsoft-com:office:office" xmlns:r="http://schemas.openxmlformats.org/officeDocument/2006/relationships" xmlns:m="http://schemas.openxmlformats.org/officeDocument/2006/math" xmlns:v="urn:schemas-microsoft-com:vml" xmlns:wp14="http://schemas.microsoft.com/office/word/2010/wordprocessingDrawing" xmlns:wp="http://schemas.openxmlformats.org/drawingml/2006/wordprocessingDrawing" xmlns:w10="urn:schemas-microsoft-com:office:word" xmlns:w="http://schemas.openxmlformats.org/wordprocessingml/2006/main" xmlns:w14="http://schemas.microsoft.com/office/word/2010/wordml" xmlns:w15="http://schemas.microsoft.com/office/word/2012/wordml" xmlns:w16cex="http://schemas.microsoft.com/office/word/2018/wordml/cex" xmlns:w16cid="http://schemas.microsoft.com/office/word/2016/wordml/cid" xmlns:w16="http://schemas.microsoft.com/office/word/2018/wordml" xmlns:w16sdtdh="http://schemas.microsoft.com/office/word/2020/wordml/sdtdatahash" xmlns:w16se="http://schemas.microsoft.com/office/word/2015/wordml/symex" xmlns:wpg="http://schemas.microsoft.com/office/word/2010/wordprocessingGroup" xmlns:wpi="http://schemas.microsoft.com/office/word/2010/wordprocessingInk" xmlns:wne="http://schemas.microsoft.com/office/word/2006/wordml" xmlns:wps="http://schemas.microsoft.com/office/word/2010/wordprocessingShape" mc:Ignorable="w14 w15 w16se w16cid w16 w16cex w16sdtdh wp14">
   <w:body>
     <w:p>
       <w:pPr>
@@ -901,8 +901,8 @@
         <w:spacing w:after="13" w:line="180" w:lineRule="exact"/>
         <w:rPr>
           <w:rFonts w:ascii="Times New Roman" w:eastAsia="Times New Roman" w:hAnsi="Times New Roman" w:cs="Times New Roman"/>
-          <w:sz w:val="18"/>
-          <w:szCs w:val="18"/>
+          <w:sz w:val="28"/>
+          <w:szCs w:val="28"/>
         </w:rPr>
       </w:pPr>
     </w:p>
@@ -916,13 +916,17 @@
           <w:b/>
           <w:bCs/>
           <w:color w:val="101010"/>
-          <w:sz w:val="28"/>
-          <w:szCs w:val="28"/>
-        </w:rPr>
-      </w:pPr>
-      <w:r>
-        <w:rPr>
+          <w:w w:val="99"/>
+          <w:sz w:val="28"/>
+          <w:szCs w:val="28"/>
+        </w:rPr>
+      </w:pPr>
+      <w:r>
+        <w:rPr>
+          <w:rFonts w:ascii="Times New Roman" w:hAnsi="Times New Roman" w:cs="Times New Roman"/>
           <w:noProof/>
+          <w:sz w:val="28"/>
+          <w:szCs w:val="28"/>
         </w:rPr>
         <mc:AlternateContent>
           <mc:Choice Requires="wps">
@@ -987,7 +991,7 @@
               </wp:anchor>
             </w:drawing>
           </mc:Choice>
-          <mc:Fallback xmlns:cx="http://schemas.microsoft.com/office/drawing/2014/chartex" xmlns:cx1="http://schemas.microsoft.com/office/drawing/2015/9/8/chartex" xmlns:cx2="http://schemas.microsoft.com/office/drawing/2015/10/21/chartex" xmlns:cx3="http://schemas.microsoft.com/office/drawing/2016/5/9/chartex" xmlns:cx4="http://schemas.microsoft.com/office/drawing/2016/5/10/chartex" xmlns:cx5="http://schemas.microsoft.com/office/drawing/2016/5/11/chartex" xmlns:cx6="http://schemas.microsoft.com/office/drawing/2016/5/12/chartex" xmlns:cx7="http://schemas.microsoft.com/office/drawing/2016/5/13/chartex" xmlns:cx8="http://schemas.microsoft.com/office/drawing/2016/5/14/chartex" xmlns:aink="http://schemas.microsoft.com/office/drawing/2016/ink" xmlns:am3d="http://schemas.microsoft.com/office/drawing/2017/model3d" xmlns:w16cex="http://schemas.microsoft.com/office/word/2018/wordml/cex" xmlns:w16cid="http://schemas.microsoft.com/office/word/2016/wordml/cid" xmlns:w16="http://schemas.microsoft.com/office/word/2018/wordml" xmlns:w16sdtdh="http://schemas.microsoft.com/office/word/2020/wordml/sdtdatahash" xmlns:w16se="http://schemas.microsoft.com/office/word/2015/wordml/symex">
+          <mc:Fallback>
             <w:pict>
               <v:shape w14:anchorId="3A703162" id="drawingObject1" o:spid="_x0000_s1026" style="position:absolute;margin-left:1in;margin-top:0;width:260.85pt;height:16.05pt;z-index:-251671040;visibility:visible;mso-wrap-style:square;mso-wrap-distance-left:9pt;mso-wrap-distance-top:0;mso-wrap-distance-right:9pt;mso-wrap-distance-bottom:0;mso-position-horizontal:absolute;mso-position-horizontal-relative:page;mso-position-vertical:absolute;mso-position-vertical-relative:text;v-text-anchor:top" coordsize="3312795,203834" o:gfxdata="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" o:allowincell="f" path="m,l,203834r3312795,l3312795,,,xe" stroked="f">
                 <v:path arrowok="t" textboxrect="0,0,3312795,203834"/>
@@ -1233,21 +1237,13 @@
     </w:p>
     <w:p>
       <w:pPr>
-        <w:spacing w:line="240" w:lineRule="exact"/>
-        <w:rPr>
-          <w:rFonts w:ascii="Times New Roman" w:eastAsia="Times New Roman" w:hAnsi="Times New Roman" w:cs="Times New Roman"/>
-          <w:sz w:val="24"/>
-          <w:szCs w:val="24"/>
-        </w:rPr>
-      </w:pPr>
-    </w:p>
-    <w:p>
-      <w:pPr>
-        <w:spacing w:after="18" w:line="160" w:lineRule="exact"/>
-        <w:rPr>
-          <w:rFonts w:ascii="Times New Roman" w:eastAsia="Times New Roman" w:hAnsi="Times New Roman" w:cs="Times New Roman"/>
-          <w:sz w:val="16"/>
-          <w:szCs w:val="16"/>
+        <w:widowControl w:val="0"/>
+        <w:spacing w:line="240" w:lineRule="auto"/>
+        <w:ind w:right="-20"/>
+        <w:rPr>
+          <w:rFonts w:ascii="Times New Roman" w:eastAsia="Times New Roman" w:hAnsi="Times New Roman" w:cs="Times New Roman"/>
+          <w:sz w:val="28"/>
+          <w:szCs w:val="28"/>
         </w:rPr>
       </w:pPr>
     </w:p>
@@ -1400,26 +1396,6 @@
     </w:p>
     <w:p>
       <w:pPr>
-        <w:spacing w:line="240" w:lineRule="exact"/>
-        <w:rPr>
-          <w:rFonts w:ascii="Times New Roman" w:eastAsia="Times New Roman" w:hAnsi="Times New Roman" w:cs="Times New Roman"/>
-          <w:sz w:val="24"/>
-          <w:szCs w:val="24"/>
-        </w:rPr>
-      </w:pPr>
-    </w:p>
-    <w:p>
-      <w:pPr>
-        <w:spacing w:after="10" w:line="120" w:lineRule="exact"/>
-        <w:rPr>
-          <w:rFonts w:ascii="Times New Roman" w:eastAsia="Times New Roman" w:hAnsi="Times New Roman" w:cs="Times New Roman"/>
-          <w:sz w:val="12"/>
-          <w:szCs w:val="12"/>
-        </w:rPr>
-      </w:pPr>
-    </w:p>
-    <w:p>
-      <w:pPr>
         <w:widowControl w:val="0"/>
         <w:spacing w:line="240" w:lineRule="auto"/>
         <w:ind w:right="-20"/>
@@ -1441,6 +1417,17 @@
           <w:sz w:val="28"/>
           <w:szCs w:val="28"/>
         </w:rPr>
+        <w:br/>
+      </w:r>
+      <w:r>
+        <w:rPr>
+          <w:rFonts w:ascii="Times New Roman" w:eastAsia="Times New Roman" w:hAnsi="Times New Roman" w:cs="Times New Roman"/>
+          <w:b/>
+          <w:bCs/>
+          <w:color w:val="000000"/>
+          <w:sz w:val="28"/>
+          <w:szCs w:val="28"/>
+        </w:rPr>
         <w:t xml:space="preserve">2. </w:t>
       </w:r>
       <w:r>
@@ -1597,26 +1584,6 @@
         </w:rPr>
         <w:t>емы</w:t>
       </w:r>
-    </w:p>
-    <w:p>
-      <w:pPr>
-        <w:spacing w:line="240" w:lineRule="exact"/>
-        <w:rPr>
-          <w:rFonts w:ascii="Times New Roman" w:eastAsia="Times New Roman" w:hAnsi="Times New Roman" w:cs="Times New Roman"/>
-          <w:sz w:val="24"/>
-          <w:szCs w:val="24"/>
-        </w:rPr>
-      </w:pPr>
-    </w:p>
-    <w:p>
-      <w:pPr>
-        <w:spacing w:after="18" w:line="160" w:lineRule="exact"/>
-        <w:rPr>
-          <w:rFonts w:ascii="Times New Roman" w:eastAsia="Times New Roman" w:hAnsi="Times New Roman" w:cs="Times New Roman"/>
-          <w:sz w:val="16"/>
-          <w:szCs w:val="16"/>
-        </w:rPr>
-      </w:pPr>
     </w:p>
     <w:p>
       <w:pPr>
@@ -1631,6 +1598,20 @@
           <w:szCs w:val="28"/>
         </w:rPr>
       </w:pPr>
+    </w:p>
+    <w:p>
+      <w:pPr>
+        <w:widowControl w:val="0"/>
+        <w:spacing w:line="275" w:lineRule="auto"/>
+        <w:ind w:right="576" w:firstLine="720"/>
+        <w:jc w:val="both"/>
+        <w:rPr>
+          <w:rFonts w:ascii="Times New Roman" w:eastAsia="Times New Roman" w:hAnsi="Times New Roman" w:cs="Times New Roman"/>
+          <w:color w:val="000000"/>
+          <w:sz w:val="28"/>
+          <w:szCs w:val="28"/>
+        </w:rPr>
+      </w:pPr>
       <w:r>
         <w:rPr>
           <w:rFonts w:ascii="Times New Roman" w:eastAsia="Times New Roman" w:hAnsi="Times New Roman" w:cs="Times New Roman"/>
@@ -1781,30 +1762,80 @@
           <w:sz w:val="28"/>
           <w:szCs w:val="28"/>
         </w:rPr>
-        <w:t>поиска</w:t>
-      </w:r>
-      <w:r>
-        <w:rPr>
-          <w:rFonts w:ascii="Times New Roman" w:eastAsia="Times New Roman" w:hAnsi="Times New Roman" w:cs="Times New Roman"/>
-          <w:color w:val="000000"/>
-          <w:sz w:val="28"/>
-          <w:szCs w:val="28"/>
-        </w:rPr>
-        <w:t>,</w:t>
-      </w:r>
-      <w:r>
-        <w:rPr>
-          <w:rFonts w:ascii="Times New Roman" w:eastAsia="Times New Roman" w:hAnsi="Times New Roman" w:cs="Times New Roman"/>
-          <w:color w:val="000000"/>
-          <w:sz w:val="28"/>
-          <w:szCs w:val="28"/>
-        </w:rPr>
-        <w:t xml:space="preserve"> аренды, размещения объявлений о продаже бытовых вещей</w:t>
-      </w:r>
-      <w:r>
-        <w:rPr>
-          <w:rFonts w:ascii="Times New Roman" w:eastAsia="Times New Roman" w:hAnsi="Times New Roman" w:cs="Times New Roman"/>
-          <w:color w:val="000000"/>
+        <w:t xml:space="preserve">поиска, аренды, размещения объявлений о продаже бытовых вещей </w:t>
+      </w:r>
+      <w:r>
+        <w:rPr>
+          <w:rFonts w:ascii="Times New Roman" w:eastAsia="Times New Roman" w:hAnsi="Times New Roman" w:cs="Times New Roman"/>
+          <w:color w:val="000000"/>
+          <w:w w:val="99"/>
+          <w:sz w:val="28"/>
+          <w:szCs w:val="28"/>
+        </w:rPr>
+        <w:t>п</w:t>
+      </w:r>
+      <w:r>
+        <w:rPr>
+          <w:rFonts w:ascii="Times New Roman" w:eastAsia="Times New Roman" w:hAnsi="Times New Roman" w:cs="Times New Roman"/>
+          <w:color w:val="000000"/>
+          <w:sz w:val="28"/>
+          <w:szCs w:val="28"/>
+        </w:rPr>
+        <w:t>о</w:t>
+      </w:r>
+      <w:r>
+        <w:rPr>
+          <w:rFonts w:ascii="Times New Roman" w:eastAsia="Times New Roman" w:hAnsi="Times New Roman" w:cs="Times New Roman"/>
+          <w:color w:val="000000"/>
+          <w:w w:val="99"/>
+          <w:sz w:val="28"/>
+          <w:szCs w:val="28"/>
+        </w:rPr>
+        <w:t>с</w:t>
+      </w:r>
+      <w:r>
+        <w:rPr>
+          <w:rFonts w:ascii="Times New Roman" w:eastAsia="Times New Roman" w:hAnsi="Times New Roman" w:cs="Times New Roman"/>
+          <w:color w:val="000000"/>
+          <w:sz w:val="28"/>
+          <w:szCs w:val="28"/>
+        </w:rPr>
+        <w:t>р</w:t>
+      </w:r>
+      <w:r>
+        <w:rPr>
+          <w:rFonts w:ascii="Times New Roman" w:eastAsia="Times New Roman" w:hAnsi="Times New Roman" w:cs="Times New Roman"/>
+          <w:color w:val="000000"/>
+          <w:w w:val="99"/>
+          <w:sz w:val="28"/>
+          <w:szCs w:val="28"/>
+        </w:rPr>
+        <w:t>едс</w:t>
+      </w:r>
+      <w:r>
+        <w:rPr>
+          <w:rFonts w:ascii="Times New Roman" w:eastAsia="Times New Roman" w:hAnsi="Times New Roman" w:cs="Times New Roman"/>
+          <w:color w:val="000000"/>
+          <w:sz w:val="28"/>
+          <w:szCs w:val="28"/>
+        </w:rPr>
+        <w:t>тво</w:t>
+      </w:r>
+      <w:r>
+        <w:rPr>
+          <w:rFonts w:ascii="Times New Roman" w:eastAsia="Times New Roman" w:hAnsi="Times New Roman" w:cs="Times New Roman"/>
+          <w:color w:val="000000"/>
+          <w:w w:val="99"/>
+          <w:sz w:val="28"/>
+          <w:szCs w:val="28"/>
+        </w:rPr>
+        <w:t>м</w:t>
+      </w:r>
+      <w:r>
+        <w:rPr>
+          <w:rFonts w:ascii="Times New Roman" w:eastAsia="Times New Roman" w:hAnsi="Times New Roman" w:cs="Times New Roman"/>
+          <w:color w:val="000000"/>
+          <w:spacing w:val="181"/>
           <w:sz w:val="28"/>
           <w:szCs w:val="28"/>
         </w:rPr>
@@ -1814,6 +1845,153 @@
         <w:rPr>
           <w:rFonts w:ascii="Times New Roman" w:eastAsia="Times New Roman" w:hAnsi="Times New Roman" w:cs="Times New Roman"/>
           <w:color w:val="000000"/>
+          <w:spacing w:val="1"/>
+          <w:w w:val="99"/>
+          <w:sz w:val="28"/>
+          <w:szCs w:val="28"/>
+        </w:rPr>
+        <w:t>м</w:t>
+      </w:r>
+      <w:r>
+        <w:rPr>
+          <w:rFonts w:ascii="Times New Roman" w:eastAsia="Times New Roman" w:hAnsi="Times New Roman" w:cs="Times New Roman"/>
+          <w:color w:val="000000"/>
+          <w:sz w:val="28"/>
+          <w:szCs w:val="28"/>
+        </w:rPr>
+        <w:t>о</w:t>
+      </w:r>
+      <w:r>
+        <w:rPr>
+          <w:rFonts w:ascii="Times New Roman" w:eastAsia="Times New Roman" w:hAnsi="Times New Roman" w:cs="Times New Roman"/>
+          <w:color w:val="000000"/>
+          <w:w w:val="99"/>
+          <w:sz w:val="28"/>
+          <w:szCs w:val="28"/>
+        </w:rPr>
+        <w:t>би</w:t>
+      </w:r>
+      <w:r>
+        <w:rPr>
+          <w:rFonts w:ascii="Times New Roman" w:eastAsia="Times New Roman" w:hAnsi="Times New Roman" w:cs="Times New Roman"/>
+          <w:color w:val="000000"/>
+          <w:spacing w:val="-1"/>
+          <w:w w:val="99"/>
+          <w:sz w:val="28"/>
+          <w:szCs w:val="28"/>
+        </w:rPr>
+        <w:t>л</w:t>
+      </w:r>
+      <w:r>
+        <w:rPr>
+          <w:rFonts w:ascii="Times New Roman" w:eastAsia="Times New Roman" w:hAnsi="Times New Roman" w:cs="Times New Roman"/>
+          <w:color w:val="000000"/>
+          <w:sz w:val="28"/>
+          <w:szCs w:val="28"/>
+        </w:rPr>
+        <w:t>ь</w:t>
+      </w:r>
+      <w:r>
+        <w:rPr>
+          <w:rFonts w:ascii="Times New Roman" w:eastAsia="Times New Roman" w:hAnsi="Times New Roman" w:cs="Times New Roman"/>
+          <w:color w:val="000000"/>
+          <w:w w:val="99"/>
+          <w:sz w:val="28"/>
+          <w:szCs w:val="28"/>
+        </w:rPr>
+        <w:t>н</w:t>
+      </w:r>
+      <w:r>
+        <w:rPr>
+          <w:rFonts w:ascii="Times New Roman" w:eastAsia="Times New Roman" w:hAnsi="Times New Roman" w:cs="Times New Roman"/>
+          <w:color w:val="000000"/>
+          <w:sz w:val="28"/>
+          <w:szCs w:val="28"/>
+        </w:rPr>
+        <w:t>о</w:t>
+      </w:r>
+      <w:r>
+        <w:rPr>
+          <w:rFonts w:ascii="Times New Roman" w:eastAsia="Times New Roman" w:hAnsi="Times New Roman" w:cs="Times New Roman"/>
+          <w:color w:val="000000"/>
+          <w:spacing w:val="-1"/>
+          <w:w w:val="99"/>
+          <w:sz w:val="28"/>
+          <w:szCs w:val="28"/>
+        </w:rPr>
+        <w:t>г</w:t>
+      </w:r>
+      <w:r>
+        <w:rPr>
+          <w:rFonts w:ascii="Times New Roman" w:eastAsia="Times New Roman" w:hAnsi="Times New Roman" w:cs="Times New Roman"/>
+          <w:color w:val="000000"/>
+          <w:sz w:val="28"/>
+          <w:szCs w:val="28"/>
+        </w:rPr>
+        <w:t>о</w:t>
+      </w:r>
+      <w:r>
+        <w:rPr>
+          <w:rFonts w:ascii="Times New Roman" w:eastAsia="Times New Roman" w:hAnsi="Times New Roman" w:cs="Times New Roman"/>
+          <w:color w:val="000000"/>
+          <w:spacing w:val="181"/>
+          <w:sz w:val="28"/>
+          <w:szCs w:val="28"/>
+        </w:rPr>
+        <w:t xml:space="preserve"> </w:t>
+      </w:r>
+      <w:r>
+        <w:rPr>
+          <w:rFonts w:ascii="Times New Roman" w:eastAsia="Times New Roman" w:hAnsi="Times New Roman" w:cs="Times New Roman"/>
+          <w:color w:val="000000"/>
+          <w:w w:val="99"/>
+          <w:sz w:val="28"/>
+          <w:szCs w:val="28"/>
+        </w:rPr>
+        <w:t>и</w:t>
+      </w:r>
+      <w:r>
+        <w:rPr>
+          <w:rFonts w:ascii="Times New Roman" w:eastAsia="Times New Roman" w:hAnsi="Times New Roman" w:cs="Times New Roman"/>
+          <w:color w:val="000000"/>
+          <w:spacing w:val="182"/>
+          <w:sz w:val="28"/>
+          <w:szCs w:val="28"/>
+        </w:rPr>
+        <w:t xml:space="preserve"> </w:t>
+      </w:r>
+      <w:r>
+        <w:rPr>
+          <w:rFonts w:ascii="Times New Roman" w:eastAsia="Times New Roman" w:hAnsi="Times New Roman" w:cs="Times New Roman"/>
+          <w:color w:val="000000"/>
+          <w:sz w:val="28"/>
+          <w:szCs w:val="28"/>
+        </w:rPr>
+        <w:t>в</w:t>
+      </w:r>
+      <w:r>
+        <w:rPr>
+          <w:rFonts w:ascii="Times New Roman" w:eastAsia="Times New Roman" w:hAnsi="Times New Roman" w:cs="Times New Roman"/>
+          <w:color w:val="000000"/>
+          <w:w w:val="99"/>
+          <w:sz w:val="28"/>
+          <w:szCs w:val="28"/>
+        </w:rPr>
+        <w:t>еб</w:t>
+      </w:r>
+      <w:r>
+        <w:rPr>
+          <w:rFonts w:ascii="Times New Roman" w:eastAsia="Times New Roman" w:hAnsi="Times New Roman" w:cs="Times New Roman"/>
+          <w:color w:val="000000"/>
+          <w:sz w:val="28"/>
+          <w:szCs w:val="28"/>
+        </w:rPr>
+        <w:t xml:space="preserve"> </w:t>
+      </w:r>
+      <w:r>
+        <w:rPr>
+          <w:rFonts w:ascii="Times New Roman" w:eastAsia="Times New Roman" w:hAnsi="Times New Roman" w:cs="Times New Roman"/>
+          <w:color w:val="000000"/>
           <w:w w:val="99"/>
           <w:sz w:val="28"/>
           <w:szCs w:val="28"/>
@@ -1827,61 +2005,52 @@
           <w:sz w:val="28"/>
           <w:szCs w:val="28"/>
         </w:rPr>
-        <w:t>о</w:t>
-      </w:r>
-      <w:r>
-        <w:rPr>
-          <w:rFonts w:ascii="Times New Roman" w:eastAsia="Times New Roman" w:hAnsi="Times New Roman" w:cs="Times New Roman"/>
-          <w:color w:val="000000"/>
-          <w:w w:val="99"/>
-          <w:sz w:val="28"/>
-          <w:szCs w:val="28"/>
-        </w:rPr>
-        <w:t>с</w:t>
-      </w:r>
-      <w:r>
-        <w:rPr>
-          <w:rFonts w:ascii="Times New Roman" w:eastAsia="Times New Roman" w:hAnsi="Times New Roman" w:cs="Times New Roman"/>
-          <w:color w:val="000000"/>
-          <w:sz w:val="28"/>
-          <w:szCs w:val="28"/>
-        </w:rPr>
         <w:t>р</w:t>
       </w:r>
       <w:r>
         <w:rPr>
           <w:rFonts w:ascii="Times New Roman" w:eastAsia="Times New Roman" w:hAnsi="Times New Roman" w:cs="Times New Roman"/>
           <w:color w:val="000000"/>
-          <w:w w:val="99"/>
-          <w:sz w:val="28"/>
-          <w:szCs w:val="28"/>
-        </w:rPr>
-        <w:t>едс</w:t>
-      </w:r>
-      <w:r>
-        <w:rPr>
-          <w:rFonts w:ascii="Times New Roman" w:eastAsia="Times New Roman" w:hAnsi="Times New Roman" w:cs="Times New Roman"/>
-          <w:color w:val="000000"/>
-          <w:sz w:val="28"/>
-          <w:szCs w:val="28"/>
-        </w:rPr>
-        <w:t>тво</w:t>
-      </w:r>
-      <w:r>
-        <w:rPr>
-          <w:rFonts w:ascii="Times New Roman" w:eastAsia="Times New Roman" w:hAnsi="Times New Roman" w:cs="Times New Roman"/>
-          <w:color w:val="000000"/>
-          <w:w w:val="99"/>
-          <w:sz w:val="28"/>
-          <w:szCs w:val="28"/>
-        </w:rPr>
-        <w:t>м</w:t>
-      </w:r>
-      <w:r>
-        <w:rPr>
-          <w:rFonts w:ascii="Times New Roman" w:eastAsia="Times New Roman" w:hAnsi="Times New Roman" w:cs="Times New Roman"/>
-          <w:color w:val="000000"/>
-          <w:spacing w:val="181"/>
+          <w:spacing w:val="-1"/>
+          <w:w w:val="99"/>
+          <w:sz w:val="28"/>
+          <w:szCs w:val="28"/>
+        </w:rPr>
+        <w:t>и</w:t>
+      </w:r>
+      <w:r>
+        <w:rPr>
+          <w:rFonts w:ascii="Times New Roman" w:eastAsia="Times New Roman" w:hAnsi="Times New Roman" w:cs="Times New Roman"/>
+          <w:color w:val="000000"/>
+          <w:sz w:val="28"/>
+          <w:szCs w:val="28"/>
+        </w:rPr>
+        <w:t>ложе</w:t>
+      </w:r>
+      <w:r>
+        <w:rPr>
+          <w:rFonts w:ascii="Times New Roman" w:eastAsia="Times New Roman" w:hAnsi="Times New Roman" w:cs="Times New Roman"/>
+          <w:color w:val="000000"/>
+          <w:w w:val="99"/>
+          <w:sz w:val="28"/>
+          <w:szCs w:val="28"/>
+        </w:rPr>
+        <w:t>н</w:t>
+      </w:r>
+      <w:r>
+        <w:rPr>
+          <w:rFonts w:ascii="Times New Roman" w:eastAsia="Times New Roman" w:hAnsi="Times New Roman" w:cs="Times New Roman"/>
+          <w:color w:val="000000"/>
+          <w:sz w:val="28"/>
+          <w:szCs w:val="28"/>
+        </w:rPr>
+        <w:t>ий</w:t>
+      </w:r>
+      <w:r>
+        <w:rPr>
+          <w:rFonts w:ascii="Times New Roman" w:eastAsia="Times New Roman" w:hAnsi="Times New Roman" w:cs="Times New Roman"/>
+          <w:color w:val="000000"/>
+          <w:spacing w:val="119"/>
           <w:sz w:val="28"/>
           <w:szCs w:val="28"/>
         </w:rPr>
@@ -1891,96 +2060,16 @@
         <w:rPr>
           <w:rFonts w:ascii="Times New Roman" w:eastAsia="Times New Roman" w:hAnsi="Times New Roman" w:cs="Times New Roman"/>
           <w:color w:val="000000"/>
-          <w:spacing w:val="1"/>
-          <w:w w:val="99"/>
-          <w:sz w:val="28"/>
-          <w:szCs w:val="28"/>
-        </w:rPr>
-        <w:t>м</w:t>
-      </w:r>
-      <w:r>
-        <w:rPr>
-          <w:rFonts w:ascii="Times New Roman" w:eastAsia="Times New Roman" w:hAnsi="Times New Roman" w:cs="Times New Roman"/>
-          <w:color w:val="000000"/>
-          <w:sz w:val="28"/>
-          <w:szCs w:val="28"/>
-        </w:rPr>
-        <w:t>о</w:t>
-      </w:r>
-      <w:r>
-        <w:rPr>
-          <w:rFonts w:ascii="Times New Roman" w:eastAsia="Times New Roman" w:hAnsi="Times New Roman" w:cs="Times New Roman"/>
-          <w:color w:val="000000"/>
-          <w:w w:val="99"/>
-          <w:sz w:val="28"/>
-          <w:szCs w:val="28"/>
-        </w:rPr>
-        <w:t>би</w:t>
-      </w:r>
-      <w:r>
-        <w:rPr>
-          <w:rFonts w:ascii="Times New Roman" w:eastAsia="Times New Roman" w:hAnsi="Times New Roman" w:cs="Times New Roman"/>
-          <w:color w:val="000000"/>
-          <w:spacing w:val="-1"/>
-          <w:w w:val="99"/>
-          <w:sz w:val="28"/>
-          <w:szCs w:val="28"/>
-        </w:rPr>
-        <w:t>л</w:t>
-      </w:r>
-      <w:r>
-        <w:rPr>
-          <w:rFonts w:ascii="Times New Roman" w:eastAsia="Times New Roman" w:hAnsi="Times New Roman" w:cs="Times New Roman"/>
-          <w:color w:val="000000"/>
-          <w:sz w:val="28"/>
-          <w:szCs w:val="28"/>
-        </w:rPr>
-        <w:t>ь</w:t>
-      </w:r>
-      <w:r>
-        <w:rPr>
-          <w:rFonts w:ascii="Times New Roman" w:eastAsia="Times New Roman" w:hAnsi="Times New Roman" w:cs="Times New Roman"/>
-          <w:color w:val="000000"/>
-          <w:w w:val="99"/>
-          <w:sz w:val="28"/>
-          <w:szCs w:val="28"/>
-        </w:rPr>
-        <w:t>н</w:t>
-      </w:r>
-      <w:r>
-        <w:rPr>
-          <w:rFonts w:ascii="Times New Roman" w:eastAsia="Times New Roman" w:hAnsi="Times New Roman" w:cs="Times New Roman"/>
-          <w:color w:val="000000"/>
-          <w:sz w:val="28"/>
-          <w:szCs w:val="28"/>
-        </w:rPr>
-        <w:t>о</w:t>
-      </w:r>
-      <w:r>
-        <w:rPr>
-          <w:rFonts w:ascii="Times New Roman" w:eastAsia="Times New Roman" w:hAnsi="Times New Roman" w:cs="Times New Roman"/>
-          <w:color w:val="000000"/>
-          <w:spacing w:val="-1"/>
-          <w:w w:val="99"/>
-          <w:sz w:val="28"/>
-          <w:szCs w:val="28"/>
-        </w:rPr>
-        <w:t>г</w:t>
-      </w:r>
-      <w:r>
-        <w:rPr>
-          <w:rFonts w:ascii="Times New Roman" w:eastAsia="Times New Roman" w:hAnsi="Times New Roman" w:cs="Times New Roman"/>
-          <w:color w:val="000000"/>
-          <w:sz w:val="28"/>
-          <w:szCs w:val="28"/>
-        </w:rPr>
-        <w:t>о</w:t>
-      </w:r>
-      <w:r>
-        <w:rPr>
-          <w:rFonts w:ascii="Times New Roman" w:eastAsia="Times New Roman" w:hAnsi="Times New Roman" w:cs="Times New Roman"/>
-          <w:color w:val="000000"/>
-          <w:spacing w:val="181"/>
+          <w:sz w:val="28"/>
+          <w:szCs w:val="28"/>
+        </w:rPr>
+        <w:t>и</w:t>
+      </w:r>
+      <w:r>
+        <w:rPr>
+          <w:rFonts w:ascii="Times New Roman" w:eastAsia="Times New Roman" w:hAnsi="Times New Roman" w:cs="Times New Roman"/>
+          <w:color w:val="000000"/>
+          <w:spacing w:val="118"/>
           <w:sz w:val="28"/>
           <w:szCs w:val="28"/>
         </w:rPr>
@@ -1994,152 +2083,7 @@
           <w:sz w:val="28"/>
           <w:szCs w:val="28"/>
         </w:rPr>
-        <w:t>и</w:t>
-      </w:r>
-      <w:r>
-        <w:rPr>
-          <w:rFonts w:ascii="Times New Roman" w:eastAsia="Times New Roman" w:hAnsi="Times New Roman" w:cs="Times New Roman"/>
-          <w:color w:val="000000"/>
-          <w:spacing w:val="182"/>
-          <w:sz w:val="28"/>
-          <w:szCs w:val="28"/>
-        </w:rPr>
-        <w:t xml:space="preserve"> </w:t>
-      </w:r>
-      <w:r>
-        <w:rPr>
-          <w:rFonts w:ascii="Times New Roman" w:eastAsia="Times New Roman" w:hAnsi="Times New Roman" w:cs="Times New Roman"/>
-          <w:color w:val="000000"/>
-          <w:sz w:val="28"/>
-          <w:szCs w:val="28"/>
-        </w:rPr>
-        <w:t>в</w:t>
-      </w:r>
-      <w:r>
-        <w:rPr>
-          <w:rFonts w:ascii="Times New Roman" w:eastAsia="Times New Roman" w:hAnsi="Times New Roman" w:cs="Times New Roman"/>
-          <w:color w:val="000000"/>
-          <w:w w:val="99"/>
-          <w:sz w:val="28"/>
-          <w:szCs w:val="28"/>
-        </w:rPr>
-        <w:t>еб</w:t>
-      </w:r>
-      <w:r>
-        <w:rPr>
-          <w:rFonts w:ascii="Times New Roman" w:eastAsia="Times New Roman" w:hAnsi="Times New Roman" w:cs="Times New Roman"/>
-          <w:color w:val="000000"/>
-          <w:sz w:val="28"/>
-          <w:szCs w:val="28"/>
-        </w:rPr>
-        <w:t xml:space="preserve"> </w:t>
-      </w:r>
-      <w:r>
-        <w:rPr>
-          <w:rFonts w:ascii="Times New Roman" w:eastAsia="Times New Roman" w:hAnsi="Times New Roman" w:cs="Times New Roman"/>
-          <w:color w:val="000000"/>
-          <w:w w:val="99"/>
-          <w:sz w:val="28"/>
-          <w:szCs w:val="28"/>
-        </w:rPr>
-        <w:t>п</w:t>
-      </w:r>
-      <w:r>
-        <w:rPr>
-          <w:rFonts w:ascii="Times New Roman" w:eastAsia="Times New Roman" w:hAnsi="Times New Roman" w:cs="Times New Roman"/>
-          <w:color w:val="000000"/>
-          <w:sz w:val="28"/>
-          <w:szCs w:val="28"/>
-        </w:rPr>
-        <w:t>р</w:t>
-      </w:r>
-      <w:r>
-        <w:rPr>
-          <w:rFonts w:ascii="Times New Roman" w:eastAsia="Times New Roman" w:hAnsi="Times New Roman" w:cs="Times New Roman"/>
-          <w:color w:val="000000"/>
-          <w:spacing w:val="-1"/>
-          <w:w w:val="99"/>
-          <w:sz w:val="28"/>
-          <w:szCs w:val="28"/>
-        </w:rPr>
-        <w:t>и</w:t>
-      </w:r>
-      <w:r>
-        <w:rPr>
-          <w:rFonts w:ascii="Times New Roman" w:eastAsia="Times New Roman" w:hAnsi="Times New Roman" w:cs="Times New Roman"/>
-          <w:color w:val="000000"/>
-          <w:sz w:val="28"/>
-          <w:szCs w:val="28"/>
-        </w:rPr>
-        <w:t>ложе</w:t>
-      </w:r>
-      <w:r>
-        <w:rPr>
-          <w:rFonts w:ascii="Times New Roman" w:eastAsia="Times New Roman" w:hAnsi="Times New Roman" w:cs="Times New Roman"/>
-          <w:color w:val="000000"/>
-          <w:w w:val="99"/>
-          <w:sz w:val="28"/>
-          <w:szCs w:val="28"/>
-        </w:rPr>
-        <w:t>н</w:t>
-      </w:r>
-      <w:r>
-        <w:rPr>
-          <w:rFonts w:ascii="Times New Roman" w:eastAsia="Times New Roman" w:hAnsi="Times New Roman" w:cs="Times New Roman"/>
-          <w:color w:val="000000"/>
-          <w:sz w:val="28"/>
-          <w:szCs w:val="28"/>
-        </w:rPr>
-        <w:t>ий</w:t>
-      </w:r>
-      <w:r>
-        <w:rPr>
-          <w:rFonts w:ascii="Times New Roman" w:eastAsia="Times New Roman" w:hAnsi="Times New Roman" w:cs="Times New Roman"/>
-          <w:color w:val="000000"/>
-          <w:spacing w:val="119"/>
-          <w:sz w:val="28"/>
-          <w:szCs w:val="28"/>
-        </w:rPr>
-        <w:t xml:space="preserve"> </w:t>
-      </w:r>
-      <w:r>
-        <w:rPr>
-          <w:rFonts w:ascii="Times New Roman" w:eastAsia="Times New Roman" w:hAnsi="Times New Roman" w:cs="Times New Roman"/>
-          <w:color w:val="000000"/>
-          <w:sz w:val="28"/>
-          <w:szCs w:val="28"/>
-        </w:rPr>
-        <w:t>и</w:t>
-      </w:r>
-      <w:r>
-        <w:rPr>
-          <w:rFonts w:ascii="Times New Roman" w:eastAsia="Times New Roman" w:hAnsi="Times New Roman" w:cs="Times New Roman"/>
-          <w:color w:val="000000"/>
-          <w:spacing w:val="118"/>
-          <w:sz w:val="28"/>
-          <w:szCs w:val="28"/>
-        </w:rPr>
-        <w:t xml:space="preserve"> </w:t>
-      </w:r>
-      <w:r>
-        <w:rPr>
-          <w:rFonts w:ascii="Times New Roman" w:eastAsia="Times New Roman" w:hAnsi="Times New Roman" w:cs="Times New Roman"/>
-          <w:color w:val="000000"/>
-          <w:w w:val="99"/>
-          <w:sz w:val="28"/>
-          <w:szCs w:val="28"/>
-        </w:rPr>
-        <w:t>собственной</w:t>
-      </w:r>
-      <w:r>
-        <w:rPr>
-          <w:rFonts w:ascii="Times New Roman" w:eastAsia="Times New Roman" w:hAnsi="Times New Roman" w:cs="Times New Roman"/>
-          <w:color w:val="000000"/>
-          <w:w w:val="99"/>
-          <w:sz w:val="28"/>
-          <w:szCs w:val="28"/>
-        </w:rPr>
-        <w:t xml:space="preserve"> </w:t>
+        <w:t xml:space="preserve">собственной </w:t>
       </w:r>
       <w:r>
         <w:rPr>
@@ -3108,36 +3052,6 @@
         </w:rPr>
         <w:t>.</w:t>
       </w:r>
-      <w:r>
-        <w:rPr>
-          <w:rFonts w:ascii="Times New Roman" w:eastAsia="Times New Roman" w:hAnsi="Times New Roman" w:cs="Times New Roman"/>
-          <w:color w:val="000000"/>
-          <w:spacing w:val="77"/>
-          <w:sz w:val="28"/>
-          <w:szCs w:val="28"/>
-        </w:rPr>
-        <w:t xml:space="preserve"> </w:t>
-      </w:r>
-    </w:p>
-    <w:p>
-      <w:pPr>
-        <w:spacing w:line="240" w:lineRule="exact"/>
-        <w:rPr>
-          <w:rFonts w:ascii="Times New Roman" w:eastAsia="Times New Roman" w:hAnsi="Times New Roman" w:cs="Times New Roman"/>
-          <w:sz w:val="24"/>
-          <w:szCs w:val="24"/>
-        </w:rPr>
-      </w:pPr>
-    </w:p>
-    <w:p>
-      <w:pPr>
-        <w:spacing w:after="10" w:line="120" w:lineRule="exact"/>
-        <w:rPr>
-          <w:rFonts w:ascii="Times New Roman" w:eastAsia="Times New Roman" w:hAnsi="Times New Roman" w:cs="Times New Roman"/>
-          <w:sz w:val="12"/>
-          <w:szCs w:val="12"/>
-        </w:rPr>
-      </w:pPr>
     </w:p>
     <w:p>
       <w:pPr>
@@ -3163,6 +3077,17 @@
           <w:sz w:val="28"/>
           <w:szCs w:val="28"/>
         </w:rPr>
+        <w:br/>
+      </w:r>
+      <w:r>
+        <w:rPr>
+          <w:rFonts w:ascii="Times New Roman" w:eastAsia="Times New Roman" w:hAnsi="Times New Roman" w:cs="Times New Roman"/>
+          <w:b/>
+          <w:bCs/>
+          <w:color w:val="000000"/>
+          <w:sz w:val="28"/>
+          <w:szCs w:val="28"/>
+        </w:rPr>
         <w:t xml:space="preserve">3. </w:t>
       </w:r>
       <w:r>
@@ -3399,7 +3324,8 @@
       <w:pPr>
         <w:widowControl w:val="0"/>
         <w:spacing w:line="240" w:lineRule="auto"/>
-        <w:ind w:right="-20" w:firstLine="720"/>
+        <w:ind w:right="543" w:firstLine="720"/>
+        <w:jc w:val="both"/>
         <w:rPr>
           <w:rFonts w:ascii="Times New Roman" w:eastAsia="Times New Roman" w:hAnsi="Times New Roman" w:cs="Times New Roman"/>
           <w:color w:val="000000"/>
@@ -3537,136 +3463,122 @@
     </w:p>
     <w:p>
       <w:pPr>
-        <w:pStyle w:val="a3"/>
         <w:widowControl w:val="0"/>
         <w:spacing w:line="240" w:lineRule="auto"/>
-        <w:ind w:right="-20"/>
-        <w:rPr>
-          <w:rFonts w:ascii="Times New Roman" w:eastAsia="Times New Roman" w:hAnsi="Times New Roman" w:cs="Times New Roman"/>
-          <w:color w:val="000000"/>
-          <w:w w:val="99"/>
-          <w:sz w:val="28"/>
-          <w:szCs w:val="28"/>
-        </w:rPr>
-      </w:pPr>
+        <w:ind w:right="543" w:firstLine="360"/>
+        <w:jc w:val="both"/>
+        <w:rPr>
+          <w:rFonts w:ascii="Times New Roman" w:eastAsia="Times New Roman" w:hAnsi="Times New Roman" w:cs="Times New Roman"/>
+          <w:color w:val="000000"/>
+          <w:w w:val="99"/>
+          <w:sz w:val="28"/>
+          <w:szCs w:val="28"/>
+        </w:rPr>
+      </w:pPr>
+      <w:r>
+        <w:rPr>
+          <w:rFonts w:ascii="Times New Roman" w:eastAsia="Times New Roman" w:hAnsi="Times New Roman" w:cs="Times New Roman"/>
+          <w:color w:val="000000"/>
+          <w:w w:val="99"/>
+          <w:sz w:val="28"/>
+          <w:szCs w:val="28"/>
+        </w:rPr>
+        <w:t xml:space="preserve">Зачастую REST-стиль особенно удобен при создании всякого рода Single Page Application, которые нередко используют специальные </w:t>
+      </w:r>
+      <w:proofErr w:type="spellStart"/>
+      <w:r>
+        <w:rPr>
+          <w:rFonts w:ascii="Times New Roman" w:eastAsia="Times New Roman" w:hAnsi="Times New Roman" w:cs="Times New Roman"/>
+          <w:color w:val="000000"/>
+          <w:w w:val="99"/>
+          <w:sz w:val="28"/>
+          <w:szCs w:val="28"/>
+        </w:rPr>
+        <w:t>javascript</w:t>
+      </w:r>
+      <w:proofErr w:type="spellEnd"/>
+      <w:r>
+        <w:rPr>
+          <w:rFonts w:ascii="Times New Roman" w:eastAsia="Times New Roman" w:hAnsi="Times New Roman" w:cs="Times New Roman"/>
+          <w:color w:val="000000"/>
+          <w:w w:val="99"/>
+          <w:sz w:val="28"/>
+          <w:szCs w:val="28"/>
+        </w:rPr>
+        <w:t xml:space="preserve">-фреймворки типа </w:t>
+      </w:r>
+      <w:proofErr w:type="spellStart"/>
+      <w:r>
+        <w:rPr>
+          <w:rFonts w:ascii="Times New Roman" w:eastAsia="Times New Roman" w:hAnsi="Times New Roman" w:cs="Times New Roman"/>
+          <w:color w:val="000000"/>
+          <w:w w:val="99"/>
+          <w:sz w:val="28"/>
+          <w:szCs w:val="28"/>
+        </w:rPr>
+        <w:t>Angular</w:t>
+      </w:r>
+      <w:proofErr w:type="spellEnd"/>
+      <w:r>
+        <w:rPr>
+          <w:rFonts w:ascii="Times New Roman" w:eastAsia="Times New Roman" w:hAnsi="Times New Roman" w:cs="Times New Roman"/>
+          <w:color w:val="000000"/>
+          <w:w w:val="99"/>
+          <w:sz w:val="28"/>
+          <w:szCs w:val="28"/>
+        </w:rPr>
+        <w:t xml:space="preserve">, </w:t>
+      </w:r>
+      <w:proofErr w:type="spellStart"/>
+      <w:r>
+        <w:rPr>
+          <w:rFonts w:ascii="Times New Roman" w:eastAsia="Times New Roman" w:hAnsi="Times New Roman" w:cs="Times New Roman"/>
+          <w:color w:val="000000"/>
+          <w:w w:val="99"/>
+          <w:sz w:val="28"/>
+          <w:szCs w:val="28"/>
+        </w:rPr>
+        <w:t>React</w:t>
+      </w:r>
+      <w:proofErr w:type="spellEnd"/>
+      <w:r>
+        <w:rPr>
+          <w:rFonts w:ascii="Times New Roman" w:eastAsia="Times New Roman" w:hAnsi="Times New Roman" w:cs="Times New Roman"/>
+          <w:color w:val="000000"/>
+          <w:w w:val="99"/>
+          <w:sz w:val="28"/>
+          <w:szCs w:val="28"/>
+        </w:rPr>
+        <w:t xml:space="preserve"> или </w:t>
+      </w:r>
+      <w:proofErr w:type="spellStart"/>
+      <w:r>
+        <w:rPr>
+          <w:rFonts w:ascii="Times New Roman" w:eastAsia="Times New Roman" w:hAnsi="Times New Roman" w:cs="Times New Roman"/>
+          <w:color w:val="000000"/>
+          <w:w w:val="99"/>
+          <w:sz w:val="28"/>
+          <w:szCs w:val="28"/>
+        </w:rPr>
+        <w:t>Knockout</w:t>
+      </w:r>
+      <w:proofErr w:type="spellEnd"/>
+      <w:r>
+        <w:rPr>
+          <w:rFonts w:ascii="Times New Roman" w:eastAsia="Times New Roman" w:hAnsi="Times New Roman" w:cs="Times New Roman"/>
+          <w:color w:val="000000"/>
+          <w:w w:val="99"/>
+          <w:sz w:val="28"/>
+          <w:szCs w:val="28"/>
+        </w:rPr>
+        <w:t>.</w:t>
+      </w:r>
     </w:p>
     <w:p>
       <w:pPr>
         <w:widowControl w:val="0"/>
         <w:spacing w:line="240" w:lineRule="auto"/>
-        <w:ind w:right="-20" w:firstLine="360"/>
-        <w:rPr>
-          <w:rFonts w:ascii="Times New Roman" w:eastAsia="Times New Roman" w:hAnsi="Times New Roman" w:cs="Times New Roman"/>
-          <w:color w:val="000000"/>
-          <w:w w:val="99"/>
-          <w:sz w:val="28"/>
-          <w:szCs w:val="28"/>
-        </w:rPr>
-      </w:pPr>
-      <w:r>
-        <w:rPr>
-          <w:rFonts w:ascii="Times New Roman" w:eastAsia="Times New Roman" w:hAnsi="Times New Roman" w:cs="Times New Roman"/>
-          <w:color w:val="000000"/>
-          <w:w w:val="99"/>
-          <w:sz w:val="28"/>
-          <w:szCs w:val="28"/>
-        </w:rPr>
-        <w:t xml:space="preserve">Зачастую REST-стиль особенно удобен при создании всякого рода Single Page Application, которые нередко используют специальные </w:t>
-      </w:r>
-      <w:proofErr w:type="spellStart"/>
-      <w:r>
-        <w:rPr>
-          <w:rFonts w:ascii="Times New Roman" w:eastAsia="Times New Roman" w:hAnsi="Times New Roman" w:cs="Times New Roman"/>
-          <w:color w:val="000000"/>
-          <w:w w:val="99"/>
-          <w:sz w:val="28"/>
-          <w:szCs w:val="28"/>
-        </w:rPr>
-        <w:t>javascript-фреймворки</w:t>
-      </w:r>
-      <w:proofErr w:type="spellEnd"/>
-      <w:r>
-        <w:rPr>
-          <w:rFonts w:ascii="Times New Roman" w:eastAsia="Times New Roman" w:hAnsi="Times New Roman" w:cs="Times New Roman"/>
-          <w:color w:val="000000"/>
-          <w:w w:val="99"/>
-          <w:sz w:val="28"/>
-          <w:szCs w:val="28"/>
-        </w:rPr>
-        <w:t xml:space="preserve"> типа </w:t>
-      </w:r>
-      <w:proofErr w:type="spellStart"/>
-      <w:r>
-        <w:rPr>
-          <w:rFonts w:ascii="Times New Roman" w:eastAsia="Times New Roman" w:hAnsi="Times New Roman" w:cs="Times New Roman"/>
-          <w:color w:val="000000"/>
-          <w:w w:val="99"/>
-          <w:sz w:val="28"/>
-          <w:szCs w:val="28"/>
-        </w:rPr>
-        <w:t>Angular</w:t>
-      </w:r>
-      <w:proofErr w:type="spellEnd"/>
-      <w:r>
-        <w:rPr>
-          <w:rFonts w:ascii="Times New Roman" w:eastAsia="Times New Roman" w:hAnsi="Times New Roman" w:cs="Times New Roman"/>
-          <w:color w:val="000000"/>
-          <w:w w:val="99"/>
-          <w:sz w:val="28"/>
-          <w:szCs w:val="28"/>
-        </w:rPr>
-        <w:t xml:space="preserve">, </w:t>
-      </w:r>
-      <w:proofErr w:type="spellStart"/>
-      <w:r>
-        <w:rPr>
-          <w:rFonts w:ascii="Times New Roman" w:eastAsia="Times New Roman" w:hAnsi="Times New Roman" w:cs="Times New Roman"/>
-          <w:color w:val="000000"/>
-          <w:w w:val="99"/>
-          <w:sz w:val="28"/>
-          <w:szCs w:val="28"/>
-        </w:rPr>
-        <w:t>React</w:t>
-      </w:r>
-      <w:proofErr w:type="spellEnd"/>
-      <w:r>
-        <w:rPr>
-          <w:rFonts w:ascii="Times New Roman" w:eastAsia="Times New Roman" w:hAnsi="Times New Roman" w:cs="Times New Roman"/>
-          <w:color w:val="000000"/>
-          <w:w w:val="99"/>
-          <w:sz w:val="28"/>
-          <w:szCs w:val="28"/>
-        </w:rPr>
-        <w:t xml:space="preserve"> или </w:t>
-      </w:r>
-      <w:proofErr w:type="spellStart"/>
-      <w:r>
-        <w:rPr>
-          <w:rFonts w:ascii="Times New Roman" w:eastAsia="Times New Roman" w:hAnsi="Times New Roman" w:cs="Times New Roman"/>
-          <w:color w:val="000000"/>
-          <w:w w:val="99"/>
-          <w:sz w:val="28"/>
-          <w:szCs w:val="28"/>
-        </w:rPr>
-        <w:t>Knockout</w:t>
-      </w:r>
-      <w:proofErr w:type="spellEnd"/>
-      <w:r>
-        <w:rPr>
-          <w:rFonts w:ascii="Times New Roman" w:eastAsia="Times New Roman" w:hAnsi="Times New Roman" w:cs="Times New Roman"/>
-          <w:color w:val="000000"/>
-          <w:w w:val="99"/>
-          <w:sz w:val="28"/>
-          <w:szCs w:val="28"/>
-        </w:rPr>
-        <w:t>.</w:t>
-      </w:r>
-    </w:p>
-    <w:p>
-      <w:pPr>
-        <w:widowControl w:val="0"/>
-        <w:spacing w:line="240" w:lineRule="auto"/>
-        <w:ind w:right="-20" w:firstLine="360"/>
+        <w:ind w:right="543" w:firstLine="360"/>
         <w:rPr>
           <w:rFonts w:ascii="Times New Roman" w:eastAsia="Times New Roman" w:hAnsi="Times New Roman" w:cs="Times New Roman"/>
           <w:color w:val="000000"/>
@@ -3720,7 +3632,7 @@
           <w:numId w:val="4"/>
         </w:numPr>
         <w:spacing w:line="240" w:lineRule="auto"/>
-        <w:ind w:right="-20"/>
+        <w:ind w:right="543"/>
         <w:rPr>
           <w:rFonts w:ascii="Times New Roman" w:eastAsia="Times New Roman" w:hAnsi="Times New Roman" w:cs="Times New Roman"/>
           <w:color w:val="000000"/>
@@ -3749,7 +3661,7 @@
           <w:numId w:val="4"/>
         </w:numPr>
         <w:spacing w:line="240" w:lineRule="auto"/>
-        <w:ind w:right="-20"/>
+        <w:ind w:right="543"/>
         <w:rPr>
           <w:rFonts w:ascii="Times New Roman" w:eastAsia="Times New Roman" w:hAnsi="Times New Roman" w:cs="Times New Roman"/>
           <w:color w:val="000000"/>
@@ -3778,7 +3690,7 @@
           <w:numId w:val="4"/>
         </w:numPr>
         <w:spacing w:line="240" w:lineRule="auto"/>
-        <w:ind w:right="-20"/>
+        <w:ind w:right="543"/>
         <w:rPr>
           <w:rFonts w:ascii="Times New Roman" w:eastAsia="Times New Roman" w:hAnsi="Times New Roman" w:cs="Times New Roman"/>
           <w:color w:val="000000"/>
@@ -3807,7 +3719,7 @@
           <w:numId w:val="4"/>
         </w:numPr>
         <w:spacing w:line="240" w:lineRule="auto"/>
-        <w:ind w:right="-20"/>
+        <w:ind w:right="543"/>
         <w:rPr>
           <w:rFonts w:ascii="Times New Roman" w:eastAsia="Times New Roman" w:hAnsi="Times New Roman" w:cs="Times New Roman"/>
           <w:color w:val="000000"/>
@@ -3836,7 +3748,7 @@
           <w:numId w:val="4"/>
         </w:numPr>
         <w:spacing w:line="240" w:lineRule="auto"/>
-        <w:ind w:right="-20"/>
+        <w:ind w:right="543"/>
         <w:rPr>
           <w:rFonts w:ascii="Times New Roman" w:eastAsia="Times New Roman" w:hAnsi="Times New Roman" w:cs="Times New Roman"/>
           <w:color w:val="000000"/>
@@ -3865,7 +3777,7 @@
           <w:numId w:val="4"/>
         </w:numPr>
         <w:spacing w:line="240" w:lineRule="auto"/>
-        <w:ind w:right="-20"/>
+        <w:ind w:right="543"/>
         <w:rPr>
           <w:rFonts w:ascii="Times New Roman" w:eastAsia="Times New Roman" w:hAnsi="Times New Roman" w:cs="Times New Roman"/>
           <w:color w:val="000000"/>
@@ -3894,7 +3806,7 @@
           <w:numId w:val="4"/>
         </w:numPr>
         <w:spacing w:line="240" w:lineRule="auto"/>
-        <w:ind w:right="-20"/>
+        <w:ind w:right="543"/>
         <w:rPr>
           <w:rFonts w:ascii="Times New Roman" w:eastAsia="Times New Roman" w:hAnsi="Times New Roman" w:cs="Times New Roman"/>
           <w:color w:val="000000"/>
@@ -3950,8 +3862,9 @@
         <w:spacing w:line="240" w:lineRule="auto"/>
         <w:ind w:right="-20"/>
         <w:rPr>
-          <w:sz w:val="24"/>
-          <w:szCs w:val="24"/>
+          <w:rFonts w:ascii="Times New Roman" w:hAnsi="Times New Roman" w:cs="Times New Roman"/>
+          <w:sz w:val="28"/>
+          <w:szCs w:val="28"/>
         </w:rPr>
       </w:pPr>
     </w:p>
@@ -3959,8 +3872,9 @@
       <w:pPr>
         <w:spacing w:after="16" w:line="140" w:lineRule="exact"/>
         <w:rPr>
-          <w:sz w:val="14"/>
-          <w:szCs w:val="14"/>
+          <w:rFonts w:ascii="Times New Roman" w:hAnsi="Times New Roman" w:cs="Times New Roman"/>
+          <w:sz w:val="28"/>
+          <w:szCs w:val="28"/>
         </w:rPr>
       </w:pPr>
     </w:p>
@@ -3969,6 +3883,7 @@
         <w:widowControl w:val="0"/>
         <w:spacing w:line="240" w:lineRule="auto"/>
         <w:ind w:right="-20"/>
+        <w:jc w:val="both"/>
         <w:rPr>
           <w:rFonts w:ascii="Times New Roman" w:eastAsia="Times New Roman" w:hAnsi="Times New Roman" w:cs="Times New Roman"/>
           <w:color w:val="000000"/>
@@ -4382,26 +4297,6 @@
         </w:rPr>
         <w:t>ания:</w:t>
       </w:r>
-    </w:p>
-    <w:p>
-      <w:pPr>
-        <w:spacing w:line="240" w:lineRule="exact"/>
-        <w:rPr>
-          <w:rFonts w:ascii="Times New Roman" w:eastAsia="Times New Roman" w:hAnsi="Times New Roman" w:cs="Times New Roman"/>
-          <w:sz w:val="24"/>
-          <w:szCs w:val="24"/>
-        </w:rPr>
-      </w:pPr>
-    </w:p>
-    <w:p>
-      <w:pPr>
-        <w:spacing w:after="8" w:line="120" w:lineRule="exact"/>
-        <w:rPr>
-          <w:rFonts w:ascii="Times New Roman" w:eastAsia="Times New Roman" w:hAnsi="Times New Roman" w:cs="Times New Roman"/>
-          <w:sz w:val="12"/>
-          <w:szCs w:val="12"/>
-        </w:rPr>
-      </w:pPr>
     </w:p>
     <w:p>
       <w:pPr>
@@ -4434,32 +4329,23 @@
         <w:widowControl w:val="0"/>
         <w:spacing w:before="82" w:line="275" w:lineRule="auto"/>
         <w:ind w:right="550" w:firstLine="720"/>
-        <w:rPr>
-          <w:rFonts w:ascii="Times New Roman" w:eastAsia="Times New Roman" w:hAnsi="Times New Roman" w:cs="Times New Roman"/>
-          <w:color w:val="000000"/>
-          <w:sz w:val="28"/>
-          <w:szCs w:val="28"/>
-        </w:rPr>
-      </w:pPr>
-      <w:r>
-        <w:rPr>
-          <w:rFonts w:ascii="Times New Roman" w:eastAsia="Times New Roman" w:hAnsi="Times New Roman" w:cs="Times New Roman"/>
-          <w:color w:val="000000"/>
-          <w:w w:val="99"/>
-          <w:sz w:val="28"/>
-          <w:szCs w:val="28"/>
-        </w:rPr>
-        <w:t>Приложение должно хранить информацию о всех пользователях в БД</w:t>
-      </w:r>
-      <w:r>
-        <w:rPr>
-          <w:rFonts w:ascii="Times New Roman" w:eastAsia="Times New Roman" w:hAnsi="Times New Roman" w:cs="Times New Roman"/>
-          <w:color w:val="000000"/>
-          <w:w w:val="99"/>
-          <w:sz w:val="28"/>
-          <w:szCs w:val="28"/>
-        </w:rPr>
-        <w:t xml:space="preserve">. </w:t>
+        <w:jc w:val="both"/>
+        <w:rPr>
+          <w:rFonts w:ascii="Times New Roman" w:eastAsia="Times New Roman" w:hAnsi="Times New Roman" w:cs="Times New Roman"/>
+          <w:color w:val="000000"/>
+          <w:sz w:val="28"/>
+          <w:szCs w:val="28"/>
+        </w:rPr>
+      </w:pPr>
+      <w:r>
+        <w:rPr>
+          <w:rFonts w:ascii="Times New Roman" w:eastAsia="Times New Roman" w:hAnsi="Times New Roman" w:cs="Times New Roman"/>
+          <w:color w:val="000000"/>
+          <w:w w:val="99"/>
+          <w:sz w:val="28"/>
+          <w:szCs w:val="28"/>
+        </w:rPr>
+        <w:t xml:space="preserve">Приложение должно хранить информацию о всех пользователях в БД. </w:t>
       </w:r>
       <w:r>
         <w:rPr>
@@ -4480,6 +4366,27 @@
           <w:sz w:val="28"/>
           <w:szCs w:val="28"/>
         </w:rPr>
+        <w:t xml:space="preserve"> может предоставлять информацию о конкретных пользователях, сохраненных в базе данных. Обращение за информацией по конкретному пользователю: </w:t>
+      </w:r>
+      <w:r>
+        <w:rPr>
+          <w:rFonts w:ascii="Times New Roman" w:eastAsia="Times New Roman" w:hAnsi="Times New Roman" w:cs="Times New Roman"/>
+          <w:color w:val="000000"/>
+          <w:w w:val="99"/>
+          <w:sz w:val="28"/>
+          <w:szCs w:val="28"/>
+          <w:lang w:val="en-US"/>
+        </w:rPr>
+        <w:t>HTTP</w:t>
+      </w:r>
+      <w:r>
+        <w:rPr>
+          <w:rFonts w:ascii="Times New Roman" w:eastAsia="Times New Roman" w:hAnsi="Times New Roman" w:cs="Times New Roman"/>
+          <w:color w:val="000000"/>
+          <w:w w:val="99"/>
+          <w:sz w:val="28"/>
+          <w:szCs w:val="28"/>
+        </w:rPr>
         <w:t xml:space="preserve"> </w:t>
       </w:r>
       <w:r>
@@ -4489,79 +4396,19 @@
           <w:w w:val="99"/>
           <w:sz w:val="28"/>
           <w:szCs w:val="28"/>
-        </w:rPr>
-        <w:t>может предоставлять информацию о конкретных пользователях</w:t>
-      </w:r>
-      <w:r>
-        <w:rPr>
-          <w:rFonts w:ascii="Times New Roman" w:eastAsia="Times New Roman" w:hAnsi="Times New Roman" w:cs="Times New Roman"/>
-          <w:color w:val="000000"/>
-          <w:w w:val="99"/>
-          <w:sz w:val="28"/>
-          <w:szCs w:val="28"/>
-        </w:rPr>
-        <w:t xml:space="preserve">, </w:t>
-      </w:r>
-      <w:r>
-        <w:rPr>
-          <w:rFonts w:ascii="Times New Roman" w:eastAsia="Times New Roman" w:hAnsi="Times New Roman" w:cs="Times New Roman"/>
-          <w:color w:val="000000"/>
-          <w:w w:val="99"/>
-          <w:sz w:val="28"/>
-          <w:szCs w:val="28"/>
-        </w:rPr>
-        <w:t>сохраненных в базе данных</w:t>
-      </w:r>
-      <w:r>
-        <w:rPr>
-          <w:rFonts w:ascii="Times New Roman" w:eastAsia="Times New Roman" w:hAnsi="Times New Roman" w:cs="Times New Roman"/>
-          <w:color w:val="000000"/>
-          <w:w w:val="99"/>
-          <w:sz w:val="28"/>
-          <w:szCs w:val="28"/>
-        </w:rPr>
-        <w:t xml:space="preserve">. </w:t>
-      </w:r>
-      <w:r>
-        <w:rPr>
-          <w:rFonts w:ascii="Times New Roman" w:eastAsia="Times New Roman" w:hAnsi="Times New Roman" w:cs="Times New Roman"/>
-          <w:color w:val="000000"/>
-          <w:w w:val="99"/>
-          <w:sz w:val="28"/>
-          <w:szCs w:val="28"/>
-        </w:rPr>
-        <w:t>Обращение за информацией по конкретному пользователю</w:t>
-      </w:r>
-      <w:r>
-        <w:rPr>
-          <w:rFonts w:ascii="Times New Roman" w:eastAsia="Times New Roman" w:hAnsi="Times New Roman" w:cs="Times New Roman"/>
-          <w:color w:val="000000"/>
-          <w:w w:val="99"/>
-          <w:sz w:val="28"/>
-          <w:szCs w:val="28"/>
-        </w:rPr>
-        <w:t xml:space="preserve">: </w:t>
-      </w:r>
-      <w:r>
-        <w:rPr>
-          <w:rFonts w:ascii="Times New Roman" w:eastAsia="Times New Roman" w:hAnsi="Times New Roman" w:cs="Times New Roman"/>
-          <w:color w:val="000000"/>
-          <w:w w:val="99"/>
-          <w:sz w:val="28"/>
-          <w:szCs w:val="28"/>
           <w:lang w:val="en-US"/>
         </w:rPr>
-        <w:t>HTTP</w:t>
-      </w:r>
-      <w:r>
-        <w:rPr>
-          <w:rFonts w:ascii="Times New Roman" w:eastAsia="Times New Roman" w:hAnsi="Times New Roman" w:cs="Times New Roman"/>
-          <w:color w:val="000000"/>
-          <w:w w:val="99"/>
-          <w:sz w:val="28"/>
-          <w:szCs w:val="28"/>
-        </w:rPr>
-        <w:t xml:space="preserve"> </w:t>
+        <w:t>GET</w:t>
+      </w:r>
+      <w:r>
+        <w:rPr>
+          <w:rFonts w:ascii="Times New Roman" w:eastAsia="Times New Roman" w:hAnsi="Times New Roman" w:cs="Times New Roman"/>
+          <w:color w:val="000000"/>
+          <w:w w:val="99"/>
+          <w:sz w:val="28"/>
+          <w:szCs w:val="28"/>
+        </w:rPr>
+        <w:t xml:space="preserve">-запрос по </w:t>
       </w:r>
       <w:r>
         <w:rPr>
@@ -4572,17 +4419,17 @@
           <w:szCs w:val="28"/>
           <w:lang w:val="en-US"/>
         </w:rPr>
-        <w:t>GET</w:t>
-      </w:r>
-      <w:r>
-        <w:rPr>
-          <w:rFonts w:ascii="Times New Roman" w:eastAsia="Times New Roman" w:hAnsi="Times New Roman" w:cs="Times New Roman"/>
-          <w:color w:val="000000"/>
-          <w:w w:val="99"/>
-          <w:sz w:val="28"/>
-          <w:szCs w:val="28"/>
-        </w:rPr>
-        <w:t xml:space="preserve">-запрос по </w:t>
+        <w:t>endpoint</w:t>
+      </w:r>
+      <w:r>
+        <w:rPr>
+          <w:rFonts w:ascii="Times New Roman" w:eastAsia="Times New Roman" w:hAnsi="Times New Roman" w:cs="Times New Roman"/>
+          <w:color w:val="000000"/>
+          <w:w w:val="99"/>
+          <w:sz w:val="28"/>
+          <w:szCs w:val="28"/>
+        </w:rPr>
+        <w:t xml:space="preserve"> “/</w:t>
       </w:r>
       <w:r>
         <w:rPr>
@@ -4593,37 +4440,6 @@
           <w:szCs w:val="28"/>
           <w:lang w:val="en-US"/>
         </w:rPr>
-        <w:t>endpoint</w:t>
-      </w:r>
-      <w:r>
-        <w:rPr>
-          <w:rFonts w:ascii="Times New Roman" w:eastAsia="Times New Roman" w:hAnsi="Times New Roman" w:cs="Times New Roman"/>
-          <w:color w:val="000000"/>
-          <w:w w:val="99"/>
-          <w:sz w:val="28"/>
-          <w:szCs w:val="28"/>
-        </w:rPr>
-        <w:t xml:space="preserve"> </w:t>
-      </w:r>
-      <w:r>
-        <w:rPr>
-          <w:rFonts w:ascii="Times New Roman" w:eastAsia="Times New Roman" w:hAnsi="Times New Roman" w:cs="Times New Roman"/>
-          <w:color w:val="000000"/>
-          <w:w w:val="99"/>
-          <w:sz w:val="28"/>
-          <w:szCs w:val="28"/>
-        </w:rPr>
-        <w:t>“/</w:t>
-      </w:r>
-      <w:r>
-        <w:rPr>
-          <w:rFonts w:ascii="Times New Roman" w:eastAsia="Times New Roman" w:hAnsi="Times New Roman" w:cs="Times New Roman"/>
-          <w:color w:val="000000"/>
-          <w:w w:val="99"/>
-          <w:sz w:val="28"/>
-          <w:szCs w:val="28"/>
-          <w:lang w:val="en-US"/>
-        </w:rPr>
         <w:t>user</w:t>
       </w:r>
       <w:r>
@@ -4658,16 +4474,6 @@
         </w:rPr>
         <w:t>”</w:t>
       </w:r>
-    </w:p>
-    <w:p>
-      <w:pPr>
-        <w:spacing w:after="80" w:line="240" w:lineRule="exact"/>
-        <w:rPr>
-          <w:rFonts w:ascii="Times New Roman" w:eastAsia="Times New Roman" w:hAnsi="Times New Roman" w:cs="Times New Roman"/>
-          <w:sz w:val="24"/>
-          <w:szCs w:val="24"/>
-        </w:rPr>
-      </w:pPr>
     </w:p>
     <w:p>
       <w:pPr>
@@ -4693,7 +4499,7 @@
           <w:sz w:val="28"/>
           <w:szCs w:val="28"/>
         </w:rPr>
-        <w:t>Система объявлений</w:t>
+        <w:t>Система объявлений, фильтрация и поиск объявлений</w:t>
       </w:r>
       <w:r>
         <w:rPr>
@@ -4702,82 +4508,32 @@
           <w:sz w:val="28"/>
           <w:szCs w:val="28"/>
         </w:rPr>
-        <w:t xml:space="preserve">, </w:t>
-      </w:r>
-      <w:r>
-        <w:rPr>
-          <w:rFonts w:ascii="Times New Roman" w:eastAsia="Times New Roman" w:hAnsi="Times New Roman" w:cs="Times New Roman"/>
-          <w:color w:val="424242"/>
-          <w:sz w:val="28"/>
-          <w:szCs w:val="28"/>
-        </w:rPr>
-        <w:t>фильтрация</w:t>
-      </w:r>
-      <w:r>
-        <w:rPr>
-          <w:rFonts w:ascii="Times New Roman" w:eastAsia="Times New Roman" w:hAnsi="Times New Roman" w:cs="Times New Roman"/>
-          <w:color w:val="424242"/>
-          <w:sz w:val="28"/>
-          <w:szCs w:val="28"/>
-        </w:rPr>
-        <w:t xml:space="preserve"> и </w:t>
-      </w:r>
-      <w:r>
-        <w:rPr>
-          <w:rFonts w:ascii="Times New Roman" w:eastAsia="Times New Roman" w:hAnsi="Times New Roman" w:cs="Times New Roman"/>
-          <w:color w:val="424242"/>
-          <w:sz w:val="28"/>
-          <w:szCs w:val="28"/>
-        </w:rPr>
-        <w:t>поиск объявлений</w:t>
-      </w:r>
-    </w:p>
-    <w:p>
-      <w:pPr>
-        <w:pStyle w:val="a3"/>
-        <w:widowControl w:val="0"/>
-        <w:spacing w:line="240" w:lineRule="auto"/>
-        <w:ind w:left="1320" w:right="-20"/>
-        <w:rPr>
-          <w:rFonts w:ascii="Times New Roman" w:eastAsia="Times New Roman" w:hAnsi="Times New Roman" w:cs="Times New Roman"/>
-          <w:color w:val="424242"/>
-          <w:sz w:val="28"/>
-          <w:szCs w:val="28"/>
-        </w:rPr>
-      </w:pPr>
+        <w:t>, создания нового объявления</w:t>
+      </w:r>
     </w:p>
     <w:p>
       <w:pPr>
         <w:widowControl w:val="0"/>
         <w:spacing w:before="82" w:line="275" w:lineRule="auto"/>
         <w:ind w:right="550" w:firstLine="720"/>
-        <w:rPr>
-          <w:rFonts w:ascii="Times New Roman" w:eastAsia="Times New Roman" w:hAnsi="Times New Roman" w:cs="Times New Roman"/>
-          <w:color w:val="000000"/>
-          <w:w w:val="99"/>
-          <w:sz w:val="28"/>
-          <w:szCs w:val="28"/>
-        </w:rPr>
-      </w:pPr>
-      <w:r>
-        <w:rPr>
-          <w:rFonts w:ascii="Times New Roman" w:eastAsia="Times New Roman" w:hAnsi="Times New Roman" w:cs="Times New Roman"/>
-          <w:color w:val="000000"/>
-          <w:w w:val="99"/>
-          <w:sz w:val="28"/>
-          <w:szCs w:val="28"/>
-        </w:rPr>
-        <w:t>По аналогии с пользователями</w:t>
-      </w:r>
-      <w:r>
-        <w:rPr>
-          <w:rFonts w:ascii="Times New Roman" w:eastAsia="Times New Roman" w:hAnsi="Times New Roman" w:cs="Times New Roman"/>
-          <w:color w:val="000000"/>
-          <w:w w:val="99"/>
-          <w:sz w:val="28"/>
-          <w:szCs w:val="28"/>
-        </w:rPr>
-        <w:t xml:space="preserve">, </w:t>
+        <w:jc w:val="both"/>
+        <w:rPr>
+          <w:rFonts w:ascii="Times New Roman" w:eastAsia="Times New Roman" w:hAnsi="Times New Roman" w:cs="Times New Roman"/>
+          <w:color w:val="000000"/>
+          <w:w w:val="99"/>
+          <w:sz w:val="28"/>
+          <w:szCs w:val="28"/>
+        </w:rPr>
+      </w:pPr>
+      <w:r>
+        <w:rPr>
+          <w:rFonts w:ascii="Times New Roman" w:eastAsia="Times New Roman" w:hAnsi="Times New Roman" w:cs="Times New Roman"/>
+          <w:color w:val="000000"/>
+          <w:w w:val="99"/>
+          <w:sz w:val="28"/>
+          <w:szCs w:val="28"/>
+        </w:rPr>
+        <w:t xml:space="preserve">По аналогии с пользователями, </w:t>
       </w:r>
       <w:proofErr w:type="spellStart"/>
       <w:r>
@@ -4799,27 +4555,7 @@
           <w:sz w:val="28"/>
           <w:szCs w:val="28"/>
         </w:rPr>
-        <w:t xml:space="preserve"> об объявлениях хранится в БД – модель </w:t>
-      </w:r>
-      <w:r>
-        <w:rPr>
-          <w:rFonts w:ascii="Times New Roman" w:eastAsia="Times New Roman" w:hAnsi="Times New Roman" w:cs="Times New Roman"/>
-          <w:color w:val="000000"/>
-          <w:w w:val="99"/>
-          <w:sz w:val="28"/>
-          <w:szCs w:val="28"/>
-        </w:rPr>
-        <w:t xml:space="preserve">“Product”. </w:t>
-      </w:r>
-      <w:r>
-        <w:rPr>
-          <w:rFonts w:ascii="Times New Roman" w:eastAsia="Times New Roman" w:hAnsi="Times New Roman" w:cs="Times New Roman"/>
-          <w:color w:val="000000"/>
-          <w:w w:val="99"/>
-          <w:sz w:val="28"/>
-          <w:szCs w:val="28"/>
-        </w:rPr>
-        <w:t xml:space="preserve">Обращение к конкретному объявлению идет </w:t>
+        <w:t xml:space="preserve"> об объявлениях хранится в БД – модель “Product”. Обращение к конкретному объявлению идет </w:t>
       </w:r>
       <w:r>
         <w:rPr>
@@ -4882,37 +4618,7 @@
           <w:sz w:val="28"/>
           <w:szCs w:val="28"/>
         </w:rPr>
-        <w:t xml:space="preserve">”. </w:t>
-      </w:r>
-      <w:r>
-        <w:rPr>
-          <w:rFonts w:ascii="Times New Roman" w:eastAsia="Times New Roman" w:hAnsi="Times New Roman" w:cs="Times New Roman"/>
-          <w:color w:val="000000"/>
-          <w:w w:val="99"/>
-          <w:sz w:val="28"/>
-          <w:szCs w:val="28"/>
-        </w:rPr>
-        <w:t>Фильтрация объявлений по типу товаров</w:t>
-      </w:r>
-      <w:r>
-        <w:rPr>
-          <w:rFonts w:ascii="Times New Roman" w:eastAsia="Times New Roman" w:hAnsi="Times New Roman" w:cs="Times New Roman"/>
-          <w:color w:val="000000"/>
-          <w:w w:val="99"/>
-          <w:sz w:val="28"/>
-          <w:szCs w:val="28"/>
-        </w:rPr>
-        <w:t xml:space="preserve"> будет обеспечиваться за счет передачи </w:t>
-      </w:r>
-      <w:r>
-        <w:rPr>
-          <w:rFonts w:ascii="Times New Roman" w:eastAsia="Times New Roman" w:hAnsi="Times New Roman" w:cs="Times New Roman"/>
-          <w:color w:val="000000"/>
-          <w:w w:val="99"/>
-          <w:sz w:val="28"/>
-          <w:szCs w:val="28"/>
-        </w:rPr>
-        <w:t xml:space="preserve">параметров в </w:t>
+        <w:t xml:space="preserve">”. Фильтрация объявлений по типу товаров будет обеспечиваться за счет передачи параметров в </w:t>
       </w:r>
       <w:r>
         <w:rPr>
@@ -4933,17 +4639,7 @@
           <w:sz w:val="28"/>
           <w:szCs w:val="28"/>
         </w:rPr>
-        <w:t xml:space="preserve">-запроса </w:t>
-      </w:r>
-      <w:r>
-        <w:rPr>
-          <w:rFonts w:ascii="Times New Roman" w:eastAsia="Times New Roman" w:hAnsi="Times New Roman" w:cs="Times New Roman"/>
-          <w:color w:val="000000"/>
-          <w:w w:val="99"/>
-          <w:sz w:val="28"/>
-          <w:szCs w:val="28"/>
-        </w:rPr>
-        <w:t>- “/</w:t>
+        <w:t>-запроса - “/</w:t>
       </w:r>
       <w:r>
         <w:rPr>
@@ -5098,42 +4794,180 @@
         <w:widowControl w:val="0"/>
         <w:spacing w:before="82" w:line="275" w:lineRule="auto"/>
         <w:ind w:right="550" w:firstLine="720"/>
-        <w:rPr>
-          <w:rFonts w:ascii="Times New Roman" w:eastAsia="Times New Roman" w:hAnsi="Times New Roman" w:cs="Times New Roman"/>
-          <w:color w:val="000000"/>
-          <w:w w:val="99"/>
-          <w:sz w:val="28"/>
-          <w:szCs w:val="28"/>
-        </w:rPr>
-      </w:pPr>
+        <w:jc w:val="both"/>
+        <w:rPr>
+          <w:rFonts w:ascii="Times New Roman" w:eastAsia="Times New Roman" w:hAnsi="Times New Roman" w:cs="Times New Roman"/>
+          <w:color w:val="000000"/>
+          <w:w w:val="99"/>
+          <w:sz w:val="28"/>
+          <w:szCs w:val="28"/>
+        </w:rPr>
+      </w:pPr>
+      <w:r>
+        <w:rPr>
+          <w:rFonts w:ascii="Times New Roman" w:eastAsia="Times New Roman" w:hAnsi="Times New Roman" w:cs="Times New Roman"/>
+          <w:color w:val="000000"/>
+          <w:w w:val="99"/>
+          <w:sz w:val="28"/>
+          <w:szCs w:val="28"/>
+        </w:rPr>
+        <w:t>Так же пользователь должен иметь возможность создать новое объявление. Для этого</w:t>
+      </w:r>
+      <w:r>
+        <w:rPr>
+          <w:rFonts w:ascii="Times New Roman" w:eastAsia="Times New Roman" w:hAnsi="Times New Roman" w:cs="Times New Roman"/>
+          <w:color w:val="000000"/>
+          <w:w w:val="99"/>
+          <w:sz w:val="28"/>
+          <w:szCs w:val="28"/>
+        </w:rPr>
+        <w:t xml:space="preserve"> </w:t>
+      </w:r>
+      <w:r>
+        <w:rPr>
+          <w:rFonts w:ascii="Times New Roman" w:eastAsia="Times New Roman" w:hAnsi="Times New Roman" w:cs="Times New Roman"/>
+          <w:color w:val="000000"/>
+          <w:w w:val="99"/>
+          <w:sz w:val="28"/>
+          <w:szCs w:val="28"/>
+        </w:rPr>
+        <w:t xml:space="preserve">данные с клиента должны приходить на сервер с помощью </w:t>
+      </w:r>
+      <w:r>
+        <w:rPr>
+          <w:rFonts w:ascii="Times New Roman" w:eastAsia="Times New Roman" w:hAnsi="Times New Roman" w:cs="Times New Roman"/>
+          <w:color w:val="000000"/>
+          <w:w w:val="99"/>
+          <w:sz w:val="28"/>
+          <w:szCs w:val="28"/>
+          <w:lang w:val="en-US"/>
+        </w:rPr>
+        <w:t>POST</w:t>
+      </w:r>
+      <w:r>
+        <w:rPr>
+          <w:rFonts w:ascii="Times New Roman" w:eastAsia="Times New Roman" w:hAnsi="Times New Roman" w:cs="Times New Roman"/>
+          <w:color w:val="000000"/>
+          <w:w w:val="99"/>
+          <w:sz w:val="28"/>
+          <w:szCs w:val="28"/>
+        </w:rPr>
+        <w:t>-</w:t>
+      </w:r>
+      <w:r>
+        <w:rPr>
+          <w:rFonts w:ascii="Times New Roman" w:eastAsia="Times New Roman" w:hAnsi="Times New Roman" w:cs="Times New Roman"/>
+          <w:color w:val="000000"/>
+          <w:w w:val="99"/>
+          <w:sz w:val="28"/>
+          <w:szCs w:val="28"/>
+        </w:rPr>
+        <w:t xml:space="preserve">запроса к </w:t>
+      </w:r>
+      <w:r>
+        <w:rPr>
+          <w:rFonts w:ascii="Times New Roman" w:eastAsia="Times New Roman" w:hAnsi="Times New Roman" w:cs="Times New Roman"/>
+          <w:color w:val="000000"/>
+          <w:w w:val="99"/>
+          <w:sz w:val="28"/>
+          <w:szCs w:val="28"/>
+          <w:lang w:val="en-US"/>
+        </w:rPr>
+        <w:t>endpoint</w:t>
+      </w:r>
+      <w:r>
+        <w:rPr>
+          <w:rFonts w:ascii="Times New Roman" w:eastAsia="Times New Roman" w:hAnsi="Times New Roman" w:cs="Times New Roman"/>
+          <w:color w:val="000000"/>
+          <w:w w:val="99"/>
+          <w:sz w:val="28"/>
+          <w:szCs w:val="28"/>
+        </w:rPr>
+        <w:t xml:space="preserve"> “/</w:t>
+      </w:r>
+      <w:r>
+        <w:rPr>
+          <w:rFonts w:ascii="Times New Roman" w:eastAsia="Times New Roman" w:hAnsi="Times New Roman" w:cs="Times New Roman"/>
+          <w:color w:val="000000"/>
+          <w:w w:val="99"/>
+          <w:sz w:val="28"/>
+          <w:szCs w:val="28"/>
+          <w:lang w:val="en-US"/>
+        </w:rPr>
+        <w:t>product</w:t>
+      </w:r>
+      <w:r>
+        <w:rPr>
+          <w:rFonts w:ascii="Times New Roman" w:eastAsia="Times New Roman" w:hAnsi="Times New Roman" w:cs="Times New Roman"/>
+          <w:color w:val="000000"/>
+          <w:w w:val="99"/>
+          <w:sz w:val="28"/>
+          <w:szCs w:val="28"/>
+        </w:rPr>
+        <w:t>”</w:t>
+      </w:r>
+      <w:r>
+        <w:rPr>
+          <w:rFonts w:ascii="Times New Roman" w:eastAsia="Times New Roman" w:hAnsi="Times New Roman" w:cs="Times New Roman"/>
+          <w:color w:val="000000"/>
+          <w:w w:val="99"/>
+          <w:sz w:val="28"/>
+          <w:szCs w:val="28"/>
+        </w:rPr>
+        <w:t>.</w:t>
+      </w:r>
+    </w:p>
+    <w:p>
+      <w:pPr>
+        <w:pStyle w:val="a3"/>
+        <w:widowControl w:val="0"/>
+        <w:numPr>
+          <w:ilvl w:val="0"/>
+          <w:numId w:val="1"/>
+        </w:numPr>
+        <w:spacing w:line="240" w:lineRule="auto"/>
+        <w:ind w:right="543"/>
+        <w:rPr>
+          <w:rFonts w:ascii="Times New Roman" w:eastAsia="Times New Roman" w:hAnsi="Times New Roman" w:cs="Times New Roman"/>
+          <w:color w:val="424242"/>
+          <w:sz w:val="28"/>
+          <w:szCs w:val="28"/>
+        </w:rPr>
+      </w:pPr>
+      <w:r>
+        <w:rPr>
+          <w:rFonts w:ascii="Times New Roman" w:eastAsia="Times New Roman" w:hAnsi="Times New Roman" w:cs="Times New Roman"/>
+          <w:color w:val="424242"/>
+          <w:sz w:val="28"/>
+          <w:szCs w:val="28"/>
+        </w:rPr>
+        <w:t>Возможность комментирования и общения между пользователями</w:t>
+      </w:r>
     </w:p>
     <w:p>
       <w:pPr>
         <w:widowControl w:val="0"/>
         <w:spacing w:before="82" w:line="275" w:lineRule="auto"/>
         <w:ind w:right="550" w:firstLine="720"/>
-        <w:rPr>
-          <w:rFonts w:ascii="Times New Roman" w:eastAsia="Times New Roman" w:hAnsi="Times New Roman" w:cs="Times New Roman"/>
-          <w:color w:val="000000"/>
-          <w:w w:val="99"/>
-          <w:sz w:val="28"/>
-          <w:szCs w:val="28"/>
-        </w:rPr>
-      </w:pPr>
-    </w:p>
-    <w:p>
-      <w:pPr>
-        <w:widowControl w:val="0"/>
-        <w:spacing w:before="82" w:line="275" w:lineRule="auto"/>
-        <w:ind w:right="550" w:firstLine="720"/>
-        <w:rPr>
-          <w:rFonts w:ascii="Times New Roman" w:eastAsia="Times New Roman" w:hAnsi="Times New Roman" w:cs="Times New Roman"/>
-          <w:color w:val="000000"/>
-          <w:w w:val="99"/>
-          <w:sz w:val="28"/>
-          <w:szCs w:val="28"/>
-        </w:rPr>
-      </w:pPr>
+        <w:jc w:val="both"/>
+        <w:rPr>
+          <w:rFonts w:ascii="Times New Roman" w:eastAsia="Times New Roman" w:hAnsi="Times New Roman" w:cs="Times New Roman"/>
+          <w:color w:val="000000"/>
+          <w:w w:val="99"/>
+          <w:sz w:val="28"/>
+          <w:szCs w:val="28"/>
+        </w:rPr>
+      </w:pPr>
+      <w:r>
+        <w:rPr>
+          <w:rFonts w:ascii="Times New Roman" w:eastAsia="Times New Roman" w:hAnsi="Times New Roman" w:cs="Times New Roman"/>
+          <w:color w:val="000000"/>
+          <w:w w:val="99"/>
+          <w:sz w:val="28"/>
+          <w:szCs w:val="28"/>
+        </w:rPr>
+        <w:t>Под каждым объявлением пользователи должны иметь возможность оставить комментарий и просматривать комментарии других пользователей.</w:t>
+      </w:r>
     </w:p>
     <w:p>
       <w:pPr>
@@ -5186,13 +5020,203 @@
     <w:p>
       <w:pPr>
         <w:widowControl w:val="0"/>
+        <w:spacing w:before="82" w:line="275" w:lineRule="auto"/>
+        <w:ind w:right="550" w:firstLine="720"/>
+        <w:jc w:val="both"/>
+        <w:rPr>
+          <w:rFonts w:ascii="Times New Roman" w:eastAsia="Times New Roman" w:hAnsi="Times New Roman" w:cs="Times New Roman"/>
+          <w:color w:val="000000"/>
+          <w:w w:val="99"/>
+          <w:sz w:val="28"/>
+          <w:szCs w:val="28"/>
+        </w:rPr>
+      </w:pPr>
+      <w:r>
+        <w:rPr>
+          <w:rFonts w:ascii="Times New Roman" w:eastAsia="Times New Roman" w:hAnsi="Times New Roman" w:cs="Times New Roman"/>
+          <w:color w:val="000000"/>
+          <w:w w:val="99"/>
+          <w:sz w:val="28"/>
+          <w:szCs w:val="28"/>
+        </w:rPr>
+        <w:t xml:space="preserve">Заполнение БД данными о товарах вручную – довольно трудоёмкий процесс. Вместо этого будет использовано </w:t>
+      </w:r>
+      <w:proofErr w:type="spellStart"/>
+      <w:r>
+        <w:rPr>
+          <w:rFonts w:ascii="Times New Roman" w:eastAsia="Times New Roman" w:hAnsi="Times New Roman" w:cs="Times New Roman"/>
+          <w:b/>
+          <w:color w:val="000000"/>
+          <w:w w:val="99"/>
+          <w:sz w:val="28"/>
+          <w:szCs w:val="28"/>
+        </w:rPr>
+        <w:t>FakeStoreAPI</w:t>
+      </w:r>
+      <w:proofErr w:type="spellEnd"/>
+      <w:r>
+        <w:rPr>
+          <w:rFonts w:ascii="Times New Roman" w:eastAsia="Times New Roman" w:hAnsi="Times New Roman" w:cs="Times New Roman"/>
+          <w:color w:val="000000"/>
+          <w:w w:val="99"/>
+          <w:sz w:val="28"/>
+          <w:szCs w:val="28"/>
+        </w:rPr>
+        <w:t xml:space="preserve"> - бесплатный онлайн-API REST, который вы можете использовать всякий раз, когда вам нужны </w:t>
+      </w:r>
+      <w:proofErr w:type="spellStart"/>
+      <w:r>
+        <w:rPr>
+          <w:rFonts w:ascii="Times New Roman" w:eastAsia="Times New Roman" w:hAnsi="Times New Roman" w:cs="Times New Roman"/>
+          <w:color w:val="000000"/>
+          <w:w w:val="99"/>
+          <w:sz w:val="28"/>
+          <w:szCs w:val="28"/>
+        </w:rPr>
+        <w:t>псевдореальные</w:t>
+      </w:r>
+      <w:proofErr w:type="spellEnd"/>
+      <w:r>
+        <w:rPr>
+          <w:rFonts w:ascii="Times New Roman" w:eastAsia="Times New Roman" w:hAnsi="Times New Roman" w:cs="Times New Roman"/>
+          <w:color w:val="000000"/>
+          <w:w w:val="99"/>
+          <w:sz w:val="28"/>
+          <w:szCs w:val="28"/>
+        </w:rPr>
+        <w:t xml:space="preserve"> данные для вашего сайта электронной коммерции. </w:t>
+      </w:r>
+      <w:proofErr w:type="spellStart"/>
+      <w:r>
+        <w:rPr>
+          <w:rFonts w:ascii="Times New Roman" w:eastAsia="Times New Roman" w:hAnsi="Times New Roman" w:cs="Times New Roman"/>
+          <w:b/>
+          <w:color w:val="000000"/>
+          <w:w w:val="99"/>
+          <w:sz w:val="28"/>
+          <w:szCs w:val="28"/>
+          <w:lang w:val="en-US"/>
+        </w:rPr>
+        <w:t>FakeStore</w:t>
+      </w:r>
+      <w:proofErr w:type="spellEnd"/>
+      <w:r>
+        <w:rPr>
+          <w:rFonts w:ascii="Times New Roman" w:eastAsia="Times New Roman" w:hAnsi="Times New Roman" w:cs="Times New Roman"/>
+          <w:b/>
+          <w:color w:val="000000"/>
+          <w:w w:val="99"/>
+          <w:sz w:val="28"/>
+          <w:szCs w:val="28"/>
+        </w:rPr>
+        <w:t xml:space="preserve"> </w:t>
+      </w:r>
+      <w:r>
+        <w:rPr>
+          <w:rFonts w:ascii="Times New Roman" w:eastAsia="Times New Roman" w:hAnsi="Times New Roman" w:cs="Times New Roman"/>
+          <w:b/>
+          <w:color w:val="000000"/>
+          <w:w w:val="99"/>
+          <w:sz w:val="28"/>
+          <w:szCs w:val="28"/>
+          <w:lang w:val="en-US"/>
+        </w:rPr>
+        <w:t>API</w:t>
+      </w:r>
+      <w:r>
+        <w:rPr>
+          <w:rFonts w:ascii="Times New Roman" w:eastAsia="Times New Roman" w:hAnsi="Times New Roman" w:cs="Times New Roman"/>
+          <w:color w:val="000000"/>
+          <w:w w:val="99"/>
+          <w:sz w:val="28"/>
+          <w:szCs w:val="28"/>
+        </w:rPr>
+        <w:t xml:space="preserve"> позволяет получить готовые данные по многим продуктам и внедрить их в БД</w:t>
+      </w:r>
+      <w:r>
+        <w:rPr>
+          <w:rFonts w:ascii="Times New Roman" w:eastAsia="Times New Roman" w:hAnsi="Times New Roman" w:cs="Times New Roman"/>
+          <w:color w:val="000000"/>
+          <w:w w:val="99"/>
+          <w:sz w:val="28"/>
+          <w:szCs w:val="28"/>
+        </w:rPr>
+        <w:t xml:space="preserve"> </w:t>
+      </w:r>
+      <w:r>
+        <w:rPr>
+          <w:rFonts w:ascii="Times New Roman" w:eastAsia="Times New Roman" w:hAnsi="Times New Roman" w:cs="Times New Roman"/>
+          <w:color w:val="000000"/>
+          <w:w w:val="99"/>
+          <w:sz w:val="28"/>
+          <w:szCs w:val="28"/>
+          <w:lang w:val="be-BY"/>
+        </w:rPr>
+        <w:t>проекта</w:t>
+      </w:r>
+      <w:r>
+        <w:rPr>
+          <w:rFonts w:ascii="Times New Roman" w:eastAsia="Times New Roman" w:hAnsi="Times New Roman" w:cs="Times New Roman"/>
+          <w:color w:val="000000"/>
+          <w:w w:val="99"/>
+          <w:sz w:val="28"/>
+          <w:szCs w:val="28"/>
+        </w:rPr>
+        <w:t>.</w:t>
+      </w:r>
+    </w:p>
+    <w:p>
+      <w:pPr>
+        <w:widowControl w:val="0"/>
+        <w:spacing w:before="82" w:line="275" w:lineRule="auto"/>
+        <w:ind w:right="550"/>
+        <w:jc w:val="both"/>
+        <w:rPr>
+          <w:rFonts w:ascii="Times New Roman" w:eastAsia="Times New Roman" w:hAnsi="Times New Roman" w:cs="Times New Roman"/>
+          <w:color w:val="000000"/>
+          <w:w w:val="99"/>
+          <w:sz w:val="28"/>
+          <w:szCs w:val="28"/>
+        </w:rPr>
+      </w:pPr>
+    </w:p>
+    <w:p>
+      <w:pPr>
+        <w:widowControl w:val="0"/>
         <w:spacing w:line="240" w:lineRule="auto"/>
-        <w:ind w:right="-20"/>
+        <w:ind w:left="960" w:right="-20"/>
         <w:rPr>
           <w:rFonts w:ascii="Times New Roman" w:eastAsia="Times New Roman" w:hAnsi="Times New Roman" w:cs="Times New Roman"/>
           <w:color w:val="424242"/>
           <w:sz w:val="28"/>
           <w:szCs w:val="28"/>
+        </w:rPr>
+      </w:pPr>
+    </w:p>
+    <w:p>
+      <w:pPr>
+        <w:widowControl w:val="0"/>
+        <w:spacing w:line="240" w:lineRule="auto"/>
+        <w:ind w:left="960" w:right="-20"/>
+        <w:rPr>
+          <w:rFonts w:ascii="Times New Roman" w:eastAsia="Times New Roman" w:hAnsi="Times New Roman" w:cs="Times New Roman"/>
+          <w:color w:val="424242"/>
+          <w:sz w:val="28"/>
+          <w:szCs w:val="28"/>
+        </w:rPr>
+      </w:pPr>
+    </w:p>
+    <w:p>
+      <w:pPr>
+        <w:widowControl w:val="0"/>
+        <w:spacing w:line="240" w:lineRule="auto"/>
+        <w:ind w:left="960" w:right="-20"/>
+        <w:rPr>
+          <w:rFonts w:ascii="Times New Roman" w:eastAsia="Times New Roman" w:hAnsi="Times New Roman" w:cs="Times New Roman"/>
+          <w:color w:val="424242"/>
+          <w:sz w:val="28"/>
+          <w:szCs w:val="28"/>
+          <w:lang w:val="be-BY"/>
         </w:rPr>
       </w:pPr>
     </w:p>
@@ -5210,149 +5234,6 @@
           <w:szCs w:val="28"/>
         </w:rPr>
       </w:pPr>
-      <w:r>
-        <w:rPr>
-          <w:rFonts w:ascii="Times New Roman" w:eastAsia="Times New Roman" w:hAnsi="Times New Roman" w:cs="Times New Roman"/>
-          <w:color w:val="000000"/>
-          <w:w w:val="99"/>
-          <w:sz w:val="28"/>
-          <w:szCs w:val="28"/>
-        </w:rPr>
-        <w:t xml:space="preserve">Заполнение БД данными о товарах вручную – довольно трудоёмкий процесс. Вместо этого будет использовано </w:t>
-      </w:r>
-      <w:proofErr w:type="spellStart"/>
-      <w:r>
-        <w:rPr>
-          <w:rFonts w:ascii="Times New Roman" w:eastAsia="Times New Roman" w:hAnsi="Times New Roman" w:cs="Times New Roman"/>
-          <w:b/>
-          <w:color w:val="000000"/>
-          <w:w w:val="99"/>
-          <w:sz w:val="28"/>
-          <w:szCs w:val="28"/>
-        </w:rPr>
-        <w:t>FakeStoreAPI</w:t>
-      </w:r>
-      <w:proofErr w:type="spellEnd"/>
-      <w:r>
-        <w:rPr>
-          <w:rFonts w:ascii="Times New Roman" w:eastAsia="Times New Roman" w:hAnsi="Times New Roman" w:cs="Times New Roman"/>
-          <w:color w:val="000000"/>
-          <w:w w:val="99"/>
-          <w:sz w:val="28"/>
-          <w:szCs w:val="28"/>
-        </w:rPr>
-        <w:t xml:space="preserve"> - бесплатный онлайн-API REST, который вы можете использовать всякий раз, когда вам нужны </w:t>
-      </w:r>
-      <w:proofErr w:type="spellStart"/>
-      <w:r>
-        <w:rPr>
-          <w:rFonts w:ascii="Times New Roman" w:eastAsia="Times New Roman" w:hAnsi="Times New Roman" w:cs="Times New Roman"/>
-          <w:color w:val="000000"/>
-          <w:w w:val="99"/>
-          <w:sz w:val="28"/>
-          <w:szCs w:val="28"/>
-        </w:rPr>
-        <w:t>псевдореальные</w:t>
-      </w:r>
-      <w:proofErr w:type="spellEnd"/>
-      <w:r>
-        <w:rPr>
-          <w:rFonts w:ascii="Times New Roman" w:eastAsia="Times New Roman" w:hAnsi="Times New Roman" w:cs="Times New Roman"/>
-          <w:color w:val="000000"/>
-          <w:w w:val="99"/>
-          <w:sz w:val="28"/>
-          <w:szCs w:val="28"/>
-        </w:rPr>
-        <w:t xml:space="preserve"> данные для вашего сайта электронной коммерции. </w:t>
-      </w:r>
-      <w:proofErr w:type="spellStart"/>
-      <w:r>
-        <w:rPr>
-          <w:rFonts w:ascii="Times New Roman" w:eastAsia="Times New Roman" w:hAnsi="Times New Roman" w:cs="Times New Roman"/>
-          <w:b/>
-          <w:color w:val="000000"/>
-          <w:w w:val="99"/>
-          <w:sz w:val="28"/>
-          <w:szCs w:val="28"/>
-          <w:lang w:val="en-US"/>
-        </w:rPr>
-        <w:t>FakeStore</w:t>
-      </w:r>
-      <w:proofErr w:type="spellEnd"/>
-      <w:r>
-        <w:rPr>
-          <w:rFonts w:ascii="Times New Roman" w:eastAsia="Times New Roman" w:hAnsi="Times New Roman" w:cs="Times New Roman"/>
-          <w:b/>
-          <w:color w:val="000000"/>
-          <w:w w:val="99"/>
-          <w:sz w:val="28"/>
-          <w:szCs w:val="28"/>
-        </w:rPr>
-        <w:t xml:space="preserve"> </w:t>
-      </w:r>
-      <w:r>
-        <w:rPr>
-          <w:rFonts w:ascii="Times New Roman" w:eastAsia="Times New Roman" w:hAnsi="Times New Roman" w:cs="Times New Roman"/>
-          <w:b/>
-          <w:color w:val="000000"/>
-          <w:w w:val="99"/>
-          <w:sz w:val="28"/>
-          <w:szCs w:val="28"/>
-          <w:lang w:val="en-US"/>
-        </w:rPr>
-        <w:t>API</w:t>
-      </w:r>
-      <w:r>
-        <w:rPr>
-          <w:rFonts w:ascii="Times New Roman" w:eastAsia="Times New Roman" w:hAnsi="Times New Roman" w:cs="Times New Roman"/>
-          <w:color w:val="000000"/>
-          <w:w w:val="99"/>
-          <w:sz w:val="28"/>
-          <w:szCs w:val="28"/>
-        </w:rPr>
-        <w:t xml:space="preserve"> </w:t>
-      </w:r>
-      <w:r>
-        <w:rPr>
-          <w:rFonts w:ascii="Times New Roman" w:eastAsia="Times New Roman" w:hAnsi="Times New Roman" w:cs="Times New Roman"/>
-          <w:color w:val="000000"/>
-          <w:w w:val="99"/>
-          <w:sz w:val="28"/>
-          <w:szCs w:val="28"/>
-        </w:rPr>
-        <w:t>позволяет получить готовые данные по многим продуктам и внедрить их в БД</w:t>
-      </w:r>
-      <w:r>
-        <w:rPr>
-          <w:rFonts w:ascii="Times New Roman" w:eastAsia="Times New Roman" w:hAnsi="Times New Roman" w:cs="Times New Roman"/>
-          <w:color w:val="000000"/>
-          <w:w w:val="99"/>
-          <w:sz w:val="28"/>
-          <w:szCs w:val="28"/>
-        </w:rPr>
-        <w:t xml:space="preserve"> </w:t>
-      </w:r>
-      <w:r>
-        <w:rPr>
-          <w:rFonts w:ascii="Times New Roman" w:eastAsia="Times New Roman" w:hAnsi="Times New Roman" w:cs="Times New Roman"/>
-          <w:color w:val="000000"/>
-          <w:w w:val="99"/>
-          <w:sz w:val="28"/>
-          <w:szCs w:val="28"/>
-          <w:lang w:val="be-BY"/>
-        </w:rPr>
-        <w:t>проекта</w:t>
-      </w:r>
-      <w:r>
-        <w:rPr>
-          <w:rFonts w:ascii="Times New Roman" w:eastAsia="Times New Roman" w:hAnsi="Times New Roman" w:cs="Times New Roman"/>
-          <w:color w:val="000000"/>
-          <w:w w:val="99"/>
-          <w:sz w:val="28"/>
-          <w:szCs w:val="28"/>
-        </w:rPr>
-        <w:t>.</w:t>
-      </w:r>
     </w:p>
     <w:p>
       <w:pPr>
@@ -5372,40 +5253,15 @@
     <w:p>
       <w:pPr>
         <w:widowControl w:val="0"/>
-        <w:spacing w:line="240" w:lineRule="auto"/>
-        <w:ind w:left="960" w:right="-20"/>
-        <w:rPr>
-          <w:rFonts w:ascii="Times New Roman" w:eastAsia="Times New Roman" w:hAnsi="Times New Roman" w:cs="Times New Roman"/>
-          <w:color w:val="424242"/>
-          <w:sz w:val="28"/>
-          <w:szCs w:val="28"/>
-        </w:rPr>
-      </w:pPr>
-    </w:p>
-    <w:p>
-      <w:pPr>
-        <w:widowControl w:val="0"/>
-        <w:spacing w:line="240" w:lineRule="auto"/>
-        <w:ind w:left="960" w:right="-20"/>
-        <w:rPr>
-          <w:rFonts w:ascii="Times New Roman" w:eastAsia="Times New Roman" w:hAnsi="Times New Roman" w:cs="Times New Roman"/>
-          <w:color w:val="424242"/>
-          <w:sz w:val="28"/>
-          <w:szCs w:val="28"/>
-        </w:rPr>
-      </w:pPr>
-    </w:p>
-    <w:p>
-      <w:pPr>
-        <w:widowControl w:val="0"/>
-        <w:spacing w:line="240" w:lineRule="auto"/>
-        <w:ind w:left="960" w:right="-20"/>
-        <w:rPr>
-          <w:rFonts w:ascii="Times New Roman" w:eastAsia="Times New Roman" w:hAnsi="Times New Roman" w:cs="Times New Roman"/>
-          <w:color w:val="424242"/>
-          <w:sz w:val="28"/>
-          <w:szCs w:val="28"/>
-          <w:lang w:val="be-BY"/>
+        <w:spacing w:before="82" w:line="275" w:lineRule="auto"/>
+        <w:ind w:right="550" w:firstLine="720"/>
+        <w:jc w:val="both"/>
+        <w:rPr>
+          <w:rFonts w:ascii="Times New Roman" w:eastAsia="Times New Roman" w:hAnsi="Times New Roman" w:cs="Times New Roman"/>
+          <w:color w:val="000000"/>
+          <w:w w:val="99"/>
+          <w:sz w:val="28"/>
+          <w:szCs w:val="28"/>
         </w:rPr>
       </w:pPr>
     </w:p>
@@ -5442,51 +5298,6 @@
     <w:p>
       <w:pPr>
         <w:widowControl w:val="0"/>
-        <w:spacing w:before="82" w:line="275" w:lineRule="auto"/>
-        <w:ind w:right="550" w:firstLine="720"/>
-        <w:jc w:val="both"/>
-        <w:rPr>
-          <w:rFonts w:ascii="Times New Roman" w:eastAsia="Times New Roman" w:hAnsi="Times New Roman" w:cs="Times New Roman"/>
-          <w:color w:val="000000"/>
-          <w:w w:val="99"/>
-          <w:sz w:val="28"/>
-          <w:szCs w:val="28"/>
-        </w:rPr>
-      </w:pPr>
-    </w:p>
-    <w:p>
-      <w:pPr>
-        <w:widowControl w:val="0"/>
-        <w:spacing w:before="82" w:line="275" w:lineRule="auto"/>
-        <w:ind w:right="550" w:firstLine="720"/>
-        <w:jc w:val="both"/>
-        <w:rPr>
-          <w:rFonts w:ascii="Times New Roman" w:eastAsia="Times New Roman" w:hAnsi="Times New Roman" w:cs="Times New Roman"/>
-          <w:color w:val="000000"/>
-          <w:w w:val="99"/>
-          <w:sz w:val="28"/>
-          <w:szCs w:val="28"/>
-        </w:rPr>
-      </w:pPr>
-    </w:p>
-    <w:p>
-      <w:pPr>
-        <w:widowControl w:val="0"/>
-        <w:spacing w:before="82" w:line="275" w:lineRule="auto"/>
-        <w:ind w:right="550" w:firstLine="720"/>
-        <w:jc w:val="both"/>
-        <w:rPr>
-          <w:rFonts w:ascii="Times New Roman" w:eastAsia="Times New Roman" w:hAnsi="Times New Roman" w:cs="Times New Roman"/>
-          <w:color w:val="000000"/>
-          <w:w w:val="99"/>
-          <w:sz w:val="28"/>
-          <w:szCs w:val="28"/>
-        </w:rPr>
-      </w:pPr>
-    </w:p>
-    <w:p>
-      <w:pPr>
-        <w:widowControl w:val="0"/>
         <w:spacing w:line="240" w:lineRule="auto"/>
         <w:ind w:left="720" w:right="-20"/>
         <w:rPr>
@@ -5502,8 +5313,8 @@
         <w:spacing w:line="240" w:lineRule="exact"/>
         <w:rPr>
           <w:rFonts w:ascii="Times New Roman" w:eastAsia="Times New Roman" w:hAnsi="Times New Roman" w:cs="Times New Roman"/>
-          <w:sz w:val="24"/>
-          <w:szCs w:val="24"/>
+          <w:sz w:val="28"/>
+          <w:szCs w:val="28"/>
         </w:rPr>
       </w:pPr>
     </w:p>
@@ -5512,8 +5323,8 @@
         <w:spacing w:line="240" w:lineRule="exact"/>
         <w:rPr>
           <w:rFonts w:ascii="Times New Roman" w:eastAsia="Times New Roman" w:hAnsi="Times New Roman" w:cs="Times New Roman"/>
-          <w:sz w:val="24"/>
-          <w:szCs w:val="24"/>
+          <w:sz w:val="28"/>
+          <w:szCs w:val="28"/>
         </w:rPr>
       </w:pPr>
       <w:bookmarkStart w:id="2" w:name="_page_10_0"/>
@@ -5521,21 +5332,11 @@
     </w:p>
     <w:p>
       <w:pPr>
-        <w:spacing w:line="240" w:lineRule="exact"/>
-        <w:rPr>
-          <w:rFonts w:ascii="Times New Roman" w:eastAsia="Times New Roman" w:hAnsi="Times New Roman" w:cs="Times New Roman"/>
-          <w:sz w:val="24"/>
-          <w:szCs w:val="24"/>
-        </w:rPr>
-      </w:pPr>
-    </w:p>
-    <w:p>
-      <w:pPr>
         <w:spacing w:after="10" w:line="140" w:lineRule="exact"/>
         <w:rPr>
           <w:rFonts w:ascii="Times New Roman" w:eastAsia="Times New Roman" w:hAnsi="Times New Roman" w:cs="Times New Roman"/>
-          <w:sz w:val="14"/>
-          <w:szCs w:val="14"/>
+          <w:sz w:val="28"/>
+          <w:szCs w:val="28"/>
         </w:rPr>
       </w:pPr>
     </w:p>
@@ -5732,8 +5533,8 @@
         <w:spacing w:line="200" w:lineRule="exact"/>
         <w:rPr>
           <w:rFonts w:ascii="Times New Roman" w:eastAsia="Times New Roman" w:hAnsi="Times New Roman" w:cs="Times New Roman"/>
-          <w:sz w:val="20"/>
-          <w:szCs w:val="20"/>
+          <w:sz w:val="28"/>
+          <w:szCs w:val="28"/>
         </w:rPr>
       </w:pPr>
     </w:p>
@@ -5922,16 +5723,6 @@
         </w:rPr>
         <w:t>.</w:t>
       </w:r>
-    </w:p>
-    <w:p>
-      <w:pPr>
-        <w:spacing w:line="200" w:lineRule="exact"/>
-        <w:rPr>
-          <w:rFonts w:ascii="Times New Roman" w:eastAsia="Times New Roman" w:hAnsi="Times New Roman" w:cs="Times New Roman"/>
-          <w:sz w:val="20"/>
-          <w:szCs w:val="20"/>
-        </w:rPr>
-      </w:pPr>
     </w:p>
     <w:p>
       <w:pPr>
@@ -7246,25 +7037,7 @@
           <w:sz w:val="28"/>
           <w:szCs w:val="28"/>
         </w:rPr>
-        <w:t>В базе данных пароль хранится в зашифрованном виде</w:t>
-      </w:r>
-      <w:r>
-        <w:rPr>
-          <w:rFonts w:ascii="Times New Roman" w:eastAsia="Times New Roman" w:hAnsi="Times New Roman" w:cs="Times New Roman"/>
-          <w:color w:val="000000"/>
-          <w:sz w:val="28"/>
-          <w:szCs w:val="28"/>
-        </w:rPr>
-        <w:t>.</w:t>
-      </w:r>
-      <w:r>
-        <w:rPr>
-          <w:rFonts w:ascii="Times New Roman" w:eastAsia="Times New Roman" w:hAnsi="Times New Roman" w:cs="Times New Roman"/>
-          <w:color w:val="000000"/>
-          <w:sz w:val="28"/>
-          <w:szCs w:val="28"/>
-        </w:rPr>
-        <w:t xml:space="preserve"> В текущей сессии сохраняется </w:t>
+        <w:t xml:space="preserve">В базе данных пароль хранится в зашифрованном виде. В текущей сессии сохраняется </w:t>
       </w:r>
       <w:r>
         <w:rPr>
@@ -7283,16 +7056,7 @@
           <w:sz w:val="28"/>
           <w:szCs w:val="28"/>
         </w:rPr>
-        <w:t xml:space="preserve">, </w:t>
-      </w:r>
-      <w:r>
-        <w:rPr>
-          <w:rFonts w:ascii="Times New Roman" w:eastAsia="Times New Roman" w:hAnsi="Times New Roman" w:cs="Times New Roman"/>
-          <w:color w:val="000000"/>
-          <w:sz w:val="28"/>
-          <w:szCs w:val="28"/>
-        </w:rPr>
-        <w:t xml:space="preserve">на стороне сервера генерируется </w:t>
+        <w:t xml:space="preserve">, на стороне сервера генерируется </w:t>
       </w:r>
       <w:r>
         <w:rPr>
@@ -7368,30 +7132,14 @@
           <w:sz w:val="28"/>
           <w:szCs w:val="28"/>
         </w:rPr>
-        <w:t xml:space="preserve"> </w:t>
-      </w:r>
-      <w:r>
-        <w:rPr>
-          <w:rFonts w:ascii="Times New Roman" w:eastAsia="Times New Roman" w:hAnsi="Times New Roman" w:cs="Times New Roman"/>
-          <w:color w:val="000000"/>
-          <w:sz w:val="28"/>
-          <w:szCs w:val="28"/>
-        </w:rPr>
-        <w:t xml:space="preserve">будет использоваться для проверки </w:t>
-      </w:r>
-      <w:r>
-        <w:rPr>
-          <w:rFonts w:ascii="Times New Roman" w:eastAsia="Times New Roman" w:hAnsi="Times New Roman" w:cs="Times New Roman"/>
-          <w:color w:val="000000"/>
-          <w:sz w:val="28"/>
-          <w:szCs w:val="28"/>
-        </w:rPr>
-        <w:t>аутентификации</w:t>
-      </w:r>
-      <w:r>
-        <w:rPr>
-          <w:rFonts w:ascii="Arial" w:hAnsi="Arial" w:cs="Arial"/>
+        <w:t xml:space="preserve"> будет использоваться для проверки аутентификации</w:t>
+      </w:r>
+      <w:r>
+        <w:rPr>
+          <w:rFonts w:ascii="Times New Roman" w:hAnsi="Times New Roman" w:cs="Times New Roman"/>
           <w:color w:val="111111"/>
+          <w:sz w:val="28"/>
+          <w:szCs w:val="28"/>
           <w:shd w:val="clear" w:color="auto" w:fill="FFFFFF"/>
         </w:rPr>
         <w:t> </w:t>
@@ -7403,16 +7151,7 @@
           <w:sz w:val="28"/>
           <w:szCs w:val="28"/>
         </w:rPr>
-        <w:t>пользователя и последующего получения доступа к определенным видам данных</w:t>
-      </w:r>
-      <w:r>
-        <w:rPr>
-          <w:rFonts w:ascii="Times New Roman" w:eastAsia="Times New Roman" w:hAnsi="Times New Roman" w:cs="Times New Roman"/>
-          <w:color w:val="000000"/>
-          <w:sz w:val="28"/>
-          <w:szCs w:val="28"/>
-        </w:rPr>
-        <w:t>.</w:t>
+        <w:t>пользователя и последующего получения доступа к определенным видам данных.</w:t>
       </w:r>
     </w:p>
     <w:p>
@@ -7420,8 +7159,8 @@
         <w:spacing w:line="200" w:lineRule="exact"/>
         <w:rPr>
           <w:rFonts w:ascii="Times New Roman" w:eastAsia="Times New Roman" w:hAnsi="Times New Roman" w:cs="Times New Roman"/>
-          <w:sz w:val="20"/>
-          <w:szCs w:val="20"/>
+          <w:sz w:val="28"/>
+          <w:szCs w:val="28"/>
         </w:rPr>
       </w:pPr>
     </w:p>
@@ -7458,65 +7197,26 @@
     </w:p>
     <w:p>
       <w:pPr>
-        <w:spacing w:line="200" w:lineRule="exact"/>
-        <w:rPr>
-          <w:rFonts w:ascii="Times New Roman" w:eastAsia="Times New Roman" w:hAnsi="Times New Roman" w:cs="Times New Roman"/>
-          <w:sz w:val="20"/>
-          <w:szCs w:val="20"/>
-        </w:rPr>
-      </w:pPr>
-    </w:p>
-    <w:p>
-      <w:pPr>
         <w:widowControl w:val="0"/>
         <w:spacing w:line="240" w:lineRule="auto"/>
         <w:ind w:right="526" w:firstLine="720"/>
-        <w:rPr>
-          <w:rFonts w:ascii="Times New Roman" w:eastAsia="Times New Roman" w:hAnsi="Times New Roman" w:cs="Times New Roman"/>
-          <w:color w:val="000000"/>
-          <w:sz w:val="28"/>
-          <w:szCs w:val="28"/>
-        </w:rPr>
-      </w:pPr>
-      <w:r>
-        <w:rPr>
-          <w:rFonts w:ascii="Times New Roman" w:eastAsia="Times New Roman" w:hAnsi="Times New Roman" w:cs="Times New Roman"/>
-          <w:color w:val="000000"/>
-          <w:w w:val="99"/>
-          <w:sz w:val="28"/>
-          <w:szCs w:val="28"/>
-        </w:rPr>
-        <w:t>После авторизации пользователь переходит на главную страницу приложения</w:t>
-      </w:r>
-      <w:r>
-        <w:rPr>
-          <w:rFonts w:ascii="Times New Roman" w:eastAsia="Times New Roman" w:hAnsi="Times New Roman" w:cs="Times New Roman"/>
-          <w:color w:val="000000"/>
-          <w:w w:val="99"/>
-          <w:sz w:val="28"/>
-          <w:szCs w:val="28"/>
-        </w:rPr>
-        <w:t xml:space="preserve">, </w:t>
-      </w:r>
-      <w:r>
-        <w:rPr>
-          <w:rFonts w:ascii="Times New Roman" w:eastAsia="Times New Roman" w:hAnsi="Times New Roman" w:cs="Times New Roman"/>
-          <w:color w:val="000000"/>
-          <w:w w:val="99"/>
-          <w:sz w:val="28"/>
-          <w:szCs w:val="28"/>
-        </w:rPr>
-        <w:t>на которой он может получить информацию по объявлениям</w:t>
-      </w:r>
-      <w:r>
-        <w:rPr>
-          <w:rFonts w:ascii="Times New Roman" w:eastAsia="Times New Roman" w:hAnsi="Times New Roman" w:cs="Times New Roman"/>
-          <w:color w:val="000000"/>
-          <w:w w:val="99"/>
-          <w:sz w:val="28"/>
-          <w:szCs w:val="28"/>
-        </w:rPr>
-        <w:t>.</w:t>
+        <w:jc w:val="both"/>
+        <w:rPr>
+          <w:rFonts w:ascii="Times New Roman" w:eastAsia="Times New Roman" w:hAnsi="Times New Roman" w:cs="Times New Roman"/>
+          <w:color w:val="000000"/>
+          <w:sz w:val="28"/>
+          <w:szCs w:val="28"/>
+        </w:rPr>
+      </w:pPr>
+      <w:r>
+        <w:rPr>
+          <w:rFonts w:ascii="Times New Roman" w:eastAsia="Times New Roman" w:hAnsi="Times New Roman" w:cs="Times New Roman"/>
+          <w:color w:val="000000"/>
+          <w:w w:val="99"/>
+          <w:sz w:val="28"/>
+          <w:szCs w:val="28"/>
+        </w:rPr>
+        <w:t>После авторизации пользователь переходит на главную страницу приложения, на которой он может получить информацию по объявлениям.</w:t>
       </w:r>
     </w:p>
     <w:p>
@@ -7524,8 +7224,8 @@
         <w:spacing w:line="200" w:lineRule="exact"/>
         <w:rPr>
           <w:rFonts w:ascii="Times New Roman" w:eastAsia="Times New Roman" w:hAnsi="Times New Roman" w:cs="Times New Roman"/>
-          <w:sz w:val="20"/>
-          <w:szCs w:val="20"/>
+          <w:sz w:val="28"/>
+          <w:szCs w:val="28"/>
         </w:rPr>
       </w:pPr>
     </w:p>
@@ -7559,16 +7259,6 @@
         </w:rPr>
         <w:t>Фильтрация и поиск объявлений</w:t>
       </w:r>
-    </w:p>
-    <w:p>
-      <w:pPr>
-        <w:spacing w:line="200" w:lineRule="exact"/>
-        <w:rPr>
-          <w:rFonts w:ascii="Times New Roman" w:eastAsia="Times New Roman" w:hAnsi="Times New Roman" w:cs="Times New Roman"/>
-          <w:sz w:val="20"/>
-          <w:szCs w:val="20"/>
-        </w:rPr>
-      </w:pPr>
     </w:p>
     <w:p>
       <w:pPr>
@@ -7579,6 +7269,7 @@
         <w:rPr>
           <w:rFonts w:ascii="Times New Roman" w:eastAsia="Times New Roman" w:hAnsi="Times New Roman" w:cs="Times New Roman"/>
           <w:color w:val="000000"/>
+          <w:w w:val="99"/>
           <w:sz w:val="28"/>
           <w:szCs w:val="28"/>
         </w:rPr>
@@ -7763,87 +7454,7 @@
           <w:sz w:val="28"/>
           <w:szCs w:val="28"/>
         </w:rPr>
-        <w:t>может использовать фильтры (тип товара</w:t>
-      </w:r>
-      <w:r>
-        <w:rPr>
-          <w:rFonts w:ascii="Times New Roman" w:eastAsia="Times New Roman" w:hAnsi="Times New Roman" w:cs="Times New Roman"/>
-          <w:color w:val="000000"/>
-          <w:w w:val="99"/>
-          <w:sz w:val="28"/>
-          <w:szCs w:val="28"/>
-        </w:rPr>
-        <w:t xml:space="preserve">, </w:t>
-      </w:r>
-      <w:r>
-        <w:rPr>
-          <w:rFonts w:ascii="Times New Roman" w:eastAsia="Times New Roman" w:hAnsi="Times New Roman" w:cs="Times New Roman"/>
-          <w:color w:val="000000"/>
-          <w:w w:val="99"/>
-          <w:sz w:val="28"/>
-          <w:szCs w:val="28"/>
-        </w:rPr>
-        <w:t>область</w:t>
-      </w:r>
-      <w:r>
-        <w:rPr>
-          <w:rFonts w:ascii="Times New Roman" w:eastAsia="Times New Roman" w:hAnsi="Times New Roman" w:cs="Times New Roman"/>
-          <w:color w:val="000000"/>
-          <w:w w:val="99"/>
-          <w:sz w:val="28"/>
-          <w:szCs w:val="28"/>
-        </w:rPr>
-        <w:t xml:space="preserve">, </w:t>
-      </w:r>
-      <w:r>
-        <w:rPr>
-          <w:rFonts w:ascii="Times New Roman" w:eastAsia="Times New Roman" w:hAnsi="Times New Roman" w:cs="Times New Roman"/>
-          <w:color w:val="000000"/>
-          <w:w w:val="99"/>
-          <w:sz w:val="28"/>
-          <w:szCs w:val="28"/>
-        </w:rPr>
-        <w:t>цена) для поиска объявлений</w:t>
-      </w:r>
-      <w:r>
-        <w:rPr>
-          <w:rFonts w:ascii="Times New Roman" w:eastAsia="Times New Roman" w:hAnsi="Times New Roman" w:cs="Times New Roman"/>
-          <w:color w:val="000000"/>
-          <w:w w:val="99"/>
-          <w:sz w:val="28"/>
-          <w:szCs w:val="28"/>
-        </w:rPr>
-        <w:t xml:space="preserve">, </w:t>
-      </w:r>
-      <w:r>
-        <w:rPr>
-          <w:rFonts w:ascii="Times New Roman" w:eastAsia="Times New Roman" w:hAnsi="Times New Roman" w:cs="Times New Roman"/>
-          <w:color w:val="000000"/>
-          <w:w w:val="99"/>
-          <w:sz w:val="28"/>
-          <w:szCs w:val="28"/>
-        </w:rPr>
-        <w:t>соответствующих данным ограничениям</w:t>
-      </w:r>
-      <w:r>
-        <w:rPr>
-          <w:rFonts w:ascii="Times New Roman" w:eastAsia="Times New Roman" w:hAnsi="Times New Roman" w:cs="Times New Roman"/>
-          <w:color w:val="000000"/>
-          <w:w w:val="99"/>
-          <w:sz w:val="28"/>
-          <w:szCs w:val="28"/>
-        </w:rPr>
-        <w:t>.</w:t>
-      </w:r>
-      <w:r>
-        <w:rPr>
-          <w:rFonts w:ascii="Times New Roman" w:eastAsia="Times New Roman" w:hAnsi="Times New Roman" w:cs="Times New Roman"/>
-          <w:color w:val="000000"/>
-          <w:w w:val="99"/>
-          <w:sz w:val="28"/>
-          <w:szCs w:val="28"/>
-        </w:rPr>
-        <w:t xml:space="preserve"> В данном случае </w:t>
+        <w:t xml:space="preserve">может использовать фильтры (тип товара, область, цена) для поиска объявлений, соответствующих данным ограничениям. В данном случае </w:t>
       </w:r>
       <w:r>
         <w:rPr>
@@ -7864,17 +7475,7 @@
           <w:sz w:val="28"/>
           <w:szCs w:val="28"/>
         </w:rPr>
-        <w:t xml:space="preserve"> </w:t>
-      </w:r>
-      <w:r>
-        <w:rPr>
-          <w:rFonts w:ascii="Times New Roman" w:eastAsia="Times New Roman" w:hAnsi="Times New Roman" w:cs="Times New Roman"/>
-          <w:color w:val="000000"/>
-          <w:w w:val="99"/>
-          <w:sz w:val="28"/>
-          <w:szCs w:val="28"/>
-        </w:rPr>
-        <w:t xml:space="preserve">обрабатывает запрос по </w:t>
+        <w:t xml:space="preserve"> обрабатывает запрос по </w:t>
       </w:r>
       <w:r>
         <w:rPr>
@@ -7895,17 +7496,7 @@
           <w:sz w:val="28"/>
           <w:szCs w:val="28"/>
         </w:rPr>
-        <w:t>у</w:t>
-      </w:r>
-      <w:r>
-        <w:rPr>
-          <w:rFonts w:ascii="Times New Roman" w:eastAsia="Times New Roman" w:hAnsi="Times New Roman" w:cs="Times New Roman"/>
-          <w:color w:val="000000"/>
-          <w:w w:val="99"/>
-          <w:sz w:val="28"/>
-          <w:szCs w:val="28"/>
-        </w:rPr>
-        <w:t>: “/</w:t>
+        <w:t>у: “/</w:t>
       </w:r>
       <w:r>
         <w:rPr>
@@ -7947,27 +7538,7 @@
           <w:sz w:val="28"/>
           <w:szCs w:val="28"/>
         </w:rPr>
-        <w:t>=</w:t>
-      </w:r>
-      <w:r>
-        <w:rPr>
-          <w:rFonts w:ascii="Times New Roman" w:eastAsia="Times New Roman" w:hAnsi="Times New Roman" w:cs="Times New Roman"/>
-          <w:color w:val="000000"/>
-          <w:w w:val="99"/>
-          <w:sz w:val="28"/>
-          <w:szCs w:val="28"/>
-        </w:rPr>
-        <w:t>…</w:t>
-      </w:r>
-      <w:r>
-        <w:rPr>
-          <w:rFonts w:ascii="Times New Roman" w:eastAsia="Times New Roman" w:hAnsi="Times New Roman" w:cs="Times New Roman"/>
-          <w:color w:val="000000"/>
-          <w:w w:val="99"/>
-          <w:sz w:val="28"/>
-          <w:szCs w:val="28"/>
-        </w:rPr>
-        <w:t>&amp;</w:t>
+        <w:t>=…&amp;</w:t>
       </w:r>
       <w:r>
         <w:rPr>
@@ -8009,37 +7580,7 @@
           <w:sz w:val="28"/>
           <w:szCs w:val="28"/>
         </w:rPr>
-        <w:t>=</w:t>
-      </w:r>
-      <w:r>
-        <w:rPr>
-          <w:rFonts w:ascii="Times New Roman" w:eastAsia="Times New Roman" w:hAnsi="Times New Roman" w:cs="Times New Roman"/>
-          <w:color w:val="000000"/>
-          <w:w w:val="99"/>
-          <w:sz w:val="28"/>
-          <w:szCs w:val="28"/>
-        </w:rPr>
-        <w:t>…</w:t>
-      </w:r>
-      <w:r>
-        <w:rPr>
-          <w:rFonts w:ascii="Times New Roman" w:eastAsia="Times New Roman" w:hAnsi="Times New Roman" w:cs="Times New Roman"/>
-          <w:color w:val="000000"/>
-          <w:w w:val="99"/>
-          <w:sz w:val="28"/>
-          <w:szCs w:val="28"/>
-        </w:rPr>
-        <w:t xml:space="preserve">” </w:t>
-      </w:r>
-      <w:r>
-        <w:rPr>
-          <w:rFonts w:ascii="Times New Roman" w:eastAsia="Times New Roman" w:hAnsi="Times New Roman" w:cs="Times New Roman"/>
-          <w:color w:val="000000"/>
-          <w:w w:val="99"/>
-          <w:sz w:val="28"/>
-          <w:szCs w:val="28"/>
-        </w:rPr>
-        <w:t xml:space="preserve">и возвращает данные по объявлениям в </w:t>
+        <w:t xml:space="preserve">=…” и возвращает данные по объявлениям в </w:t>
       </w:r>
       <w:r>
         <w:rPr>
@@ -8060,47 +7601,31 @@
           <w:sz w:val="28"/>
           <w:szCs w:val="28"/>
         </w:rPr>
-        <w:t xml:space="preserve"> </w:t>
-      </w:r>
-      <w:r>
-        <w:rPr>
-          <w:rFonts w:ascii="Times New Roman" w:eastAsia="Times New Roman" w:hAnsi="Times New Roman" w:cs="Times New Roman"/>
-          <w:color w:val="000000"/>
-          <w:w w:val="99"/>
-          <w:sz w:val="28"/>
-          <w:szCs w:val="28"/>
-        </w:rPr>
-        <w:t>формате</w:t>
-      </w:r>
-      <w:r>
-        <w:rPr>
-          <w:rFonts w:ascii="Times New Roman" w:eastAsia="Times New Roman" w:hAnsi="Times New Roman" w:cs="Times New Roman"/>
-          <w:color w:val="000000"/>
-          <w:w w:val="99"/>
-          <w:sz w:val="28"/>
-          <w:szCs w:val="28"/>
-        </w:rPr>
-        <w:t>.</w:t>
-      </w:r>
-      <w:r>
-        <w:rPr>
-          <w:rFonts w:ascii="Times New Roman" w:eastAsia="Times New Roman" w:hAnsi="Times New Roman" w:cs="Times New Roman"/>
-          <w:color w:val="000000"/>
-          <w:w w:val="99"/>
-          <w:sz w:val="28"/>
-          <w:szCs w:val="28"/>
-        </w:rPr>
-        <w:t xml:space="preserve"> </w:t>
-      </w:r>
-      <w:r>
-        <w:rPr>
-          <w:rFonts w:ascii="Times New Roman" w:eastAsia="Times New Roman" w:hAnsi="Times New Roman" w:cs="Times New Roman"/>
-          <w:color w:val="000000"/>
-          <w:w w:val="99"/>
-          <w:sz w:val="28"/>
-          <w:szCs w:val="28"/>
-        </w:rPr>
-        <w:t xml:space="preserve"> </w:t>
+        <w:t xml:space="preserve"> формате.  </w:t>
+      </w:r>
+    </w:p>
+    <w:p>
+      <w:pPr>
+        <w:widowControl w:val="0"/>
+        <w:spacing w:line="240" w:lineRule="auto"/>
+        <w:ind w:right="576" w:firstLine="720"/>
+        <w:jc w:val="both"/>
+        <w:rPr>
+          <w:rFonts w:ascii="Times New Roman" w:eastAsia="Times New Roman" w:hAnsi="Times New Roman" w:cs="Times New Roman"/>
+          <w:color w:val="000000"/>
+          <w:sz w:val="28"/>
+          <w:szCs w:val="28"/>
+        </w:rPr>
+      </w:pPr>
+      <w:r>
+        <w:rPr>
+          <w:rFonts w:ascii="Times New Roman" w:eastAsia="Times New Roman" w:hAnsi="Times New Roman" w:cs="Times New Roman"/>
+          <w:color w:val="000000"/>
+          <w:w w:val="99"/>
+          <w:sz w:val="28"/>
+          <w:szCs w:val="28"/>
+        </w:rPr>
+        <w:t>На главной странице авторизованный пользователь может удалять свои объявления путём нажатия на крестик в правом верхнем углу.</w:t>
       </w:r>
     </w:p>
     <w:p>
@@ -8108,8 +7633,8 @@
         <w:spacing w:line="240" w:lineRule="exact"/>
         <w:rPr>
           <w:rFonts w:ascii="Times New Roman" w:eastAsia="Times New Roman" w:hAnsi="Times New Roman" w:cs="Times New Roman"/>
-          <w:sz w:val="24"/>
-          <w:szCs w:val="24"/>
+          <w:sz w:val="28"/>
+          <w:szCs w:val="28"/>
         </w:rPr>
       </w:pPr>
     </w:p>
@@ -8132,17 +7657,142 @@
           <w:sz w:val="28"/>
           <w:szCs w:val="28"/>
         </w:rPr>
-        <w:t xml:space="preserve">4. Страница </w:t>
-      </w:r>
-      <w:r>
-        <w:rPr>
-          <w:rFonts w:ascii="Times New Roman" w:eastAsia="Times New Roman" w:hAnsi="Times New Roman" w:cs="Times New Roman"/>
-          <w:color w:val="000000"/>
-          <w:sz w:val="28"/>
-          <w:szCs w:val="28"/>
-        </w:rPr>
-        <w:t xml:space="preserve">объявления </w:t>
-      </w:r>
+        <w:t xml:space="preserve">4. Страница объявления </w:t>
+      </w:r>
+    </w:p>
+    <w:p>
+      <w:pPr>
+        <w:widowControl w:val="0"/>
+        <w:spacing w:line="240" w:lineRule="auto"/>
+        <w:ind w:right="543"/>
+        <w:jc w:val="both"/>
+        <w:rPr>
+          <w:rFonts w:ascii="Times New Roman" w:eastAsia="Times New Roman" w:hAnsi="Times New Roman" w:cs="Times New Roman"/>
+          <w:color w:val="000000"/>
+          <w:sz w:val="28"/>
+          <w:szCs w:val="28"/>
+        </w:rPr>
+      </w:pPr>
+      <w:r>
+        <w:rPr>
+          <w:rFonts w:ascii="Times New Roman" w:eastAsia="Times New Roman" w:hAnsi="Times New Roman" w:cs="Times New Roman"/>
+          <w:color w:val="000000"/>
+          <w:sz w:val="28"/>
+          <w:szCs w:val="28"/>
+        </w:rPr>
+        <w:tab/>
+        <w:t xml:space="preserve">После выбора конкретного объявления пользователем совершается переход на страницу аренды товара. </w:t>
+      </w:r>
+      <w:r>
+        <w:rPr>
+          <w:rFonts w:ascii="Times New Roman" w:eastAsia="Times New Roman" w:hAnsi="Times New Roman" w:cs="Times New Roman"/>
+          <w:color w:val="000000"/>
+          <w:sz w:val="28"/>
+          <w:szCs w:val="28"/>
+          <w:lang w:val="en-US"/>
+        </w:rPr>
+        <w:t>API</w:t>
+      </w:r>
+      <w:r>
+        <w:rPr>
+          <w:rFonts w:ascii="Times New Roman" w:eastAsia="Times New Roman" w:hAnsi="Times New Roman" w:cs="Times New Roman"/>
+          <w:color w:val="000000"/>
+          <w:sz w:val="28"/>
+          <w:szCs w:val="28"/>
+        </w:rPr>
+        <w:t xml:space="preserve"> получает </w:t>
+      </w:r>
+      <w:r>
+        <w:rPr>
+          <w:rFonts w:ascii="Times New Roman" w:eastAsia="Times New Roman" w:hAnsi="Times New Roman" w:cs="Times New Roman"/>
+          <w:color w:val="000000"/>
+          <w:sz w:val="28"/>
+          <w:szCs w:val="28"/>
+          <w:lang w:val="en-US"/>
+        </w:rPr>
+        <w:t>GET</w:t>
+      </w:r>
+      <w:r>
+        <w:rPr>
+          <w:rFonts w:ascii="Times New Roman" w:eastAsia="Times New Roman" w:hAnsi="Times New Roman" w:cs="Times New Roman"/>
+          <w:color w:val="000000"/>
+          <w:sz w:val="28"/>
+          <w:szCs w:val="28"/>
+        </w:rPr>
+        <w:t>-запрос по конкретному объявлению “/</w:t>
+      </w:r>
+      <w:r>
+        <w:rPr>
+          <w:rFonts w:ascii="Times New Roman" w:eastAsia="Times New Roman" w:hAnsi="Times New Roman" w:cs="Times New Roman"/>
+          <w:color w:val="000000"/>
+          <w:sz w:val="28"/>
+          <w:szCs w:val="28"/>
+          <w:lang w:val="en-US"/>
+        </w:rPr>
+        <w:t>product</w:t>
+      </w:r>
+      <w:r>
+        <w:rPr>
+          <w:rFonts w:ascii="Times New Roman" w:eastAsia="Times New Roman" w:hAnsi="Times New Roman" w:cs="Times New Roman"/>
+          <w:color w:val="000000"/>
+          <w:sz w:val="28"/>
+          <w:szCs w:val="28"/>
+        </w:rPr>
+        <w:t>/</w:t>
+      </w:r>
+      <w:r>
+        <w:rPr>
+          <w:rFonts w:ascii="Times New Roman" w:eastAsia="Times New Roman" w:hAnsi="Times New Roman" w:cs="Times New Roman"/>
+          <w:color w:val="000000"/>
+          <w:sz w:val="28"/>
+          <w:szCs w:val="28"/>
+          <w:lang w:val="en-US"/>
+        </w:rPr>
+        <w:t>id</w:t>
+      </w:r>
+      <w:r>
+        <w:rPr>
+          <w:rFonts w:ascii="Times New Roman" w:eastAsia="Times New Roman" w:hAnsi="Times New Roman" w:cs="Times New Roman"/>
+          <w:color w:val="000000"/>
+          <w:sz w:val="28"/>
+          <w:szCs w:val="28"/>
+        </w:rPr>
+        <w:t>” и выводит всю информацию по товару на странице.</w:t>
+      </w:r>
+    </w:p>
+    <w:p>
+      <w:pPr>
+        <w:widowControl w:val="0"/>
+        <w:spacing w:line="240" w:lineRule="auto"/>
+        <w:ind w:right="543"/>
+        <w:jc w:val="both"/>
+        <w:rPr>
+          <w:rFonts w:ascii="Times New Roman" w:eastAsia="Times New Roman" w:hAnsi="Times New Roman" w:cs="Times New Roman"/>
+          <w:color w:val="000000"/>
+          <w:sz w:val="28"/>
+          <w:szCs w:val="28"/>
+        </w:rPr>
+      </w:pPr>
+      <w:r>
+        <w:rPr>
+          <w:rFonts w:ascii="Times New Roman" w:eastAsia="Times New Roman" w:hAnsi="Times New Roman" w:cs="Times New Roman"/>
+          <w:color w:val="000000"/>
+          <w:sz w:val="28"/>
+          <w:szCs w:val="28"/>
+        </w:rPr>
+        <w:tab/>
+        <w:t>Пользователь может оставить комментарий или просмотреть комментарии других пользователей на этой странице.</w:t>
+      </w:r>
+    </w:p>
+    <w:p>
+      <w:pPr>
+        <w:spacing w:line="240" w:lineRule="exact"/>
+        <w:rPr>
+          <w:rFonts w:ascii="Times New Roman" w:eastAsia="Times New Roman" w:hAnsi="Times New Roman" w:cs="Times New Roman"/>
+          <w:sz w:val="28"/>
+          <w:szCs w:val="28"/>
+        </w:rPr>
+      </w:pPr>
     </w:p>
     <w:p>
       <w:pPr>
@@ -8163,129 +7813,76 @@
           <w:sz w:val="28"/>
           <w:szCs w:val="28"/>
         </w:rPr>
+        <w:t>5</w:t>
+      </w:r>
+      <w:r>
+        <w:rPr>
+          <w:rFonts w:ascii="Times New Roman" w:eastAsia="Times New Roman" w:hAnsi="Times New Roman" w:cs="Times New Roman"/>
+          <w:color w:val="000000"/>
+          <w:sz w:val="28"/>
+          <w:szCs w:val="28"/>
+        </w:rPr>
+        <w:t xml:space="preserve">. </w:t>
+      </w:r>
+      <w:r>
+        <w:rPr>
+          <w:rFonts w:ascii="Times New Roman" w:eastAsia="Times New Roman" w:hAnsi="Times New Roman" w:cs="Times New Roman"/>
+          <w:color w:val="000000"/>
+          <w:sz w:val="28"/>
+          <w:szCs w:val="28"/>
+        </w:rPr>
+        <w:t>Страница создания объявления</w:t>
+      </w:r>
+    </w:p>
+    <w:p>
+      <w:pPr>
+        <w:widowControl w:val="0"/>
+        <w:spacing w:line="240" w:lineRule="auto"/>
+        <w:ind w:right="543"/>
+        <w:jc w:val="both"/>
+        <w:rPr>
+          <w:rFonts w:ascii="Times New Roman" w:eastAsia="Times New Roman" w:hAnsi="Times New Roman" w:cs="Times New Roman"/>
+          <w:color w:val="000000"/>
+          <w:sz w:val="28"/>
+          <w:szCs w:val="28"/>
+        </w:rPr>
+      </w:pPr>
+      <w:r>
+        <w:rPr>
+          <w:rFonts w:ascii="Times New Roman" w:eastAsia="Times New Roman" w:hAnsi="Times New Roman" w:cs="Times New Roman"/>
+          <w:color w:val="000000"/>
+          <w:sz w:val="28"/>
+          <w:szCs w:val="28"/>
+        </w:rPr>
         <w:tab/>
-        <w:t>После выбора конкретного объявления пользователем совершается переход на страницу аренды товара</w:t>
-      </w:r>
-      <w:r>
-        <w:rPr>
-          <w:rFonts w:ascii="Times New Roman" w:eastAsia="Times New Roman" w:hAnsi="Times New Roman" w:cs="Times New Roman"/>
-          <w:color w:val="000000"/>
-          <w:sz w:val="28"/>
-          <w:szCs w:val="28"/>
-        </w:rPr>
-        <w:t xml:space="preserve">. </w:t>
-      </w:r>
-      <w:r>
-        <w:rPr>
-          <w:rFonts w:ascii="Times New Roman" w:eastAsia="Times New Roman" w:hAnsi="Times New Roman" w:cs="Times New Roman"/>
-          <w:color w:val="000000"/>
-          <w:sz w:val="28"/>
-          <w:szCs w:val="28"/>
-          <w:lang w:val="en-US"/>
-        </w:rPr>
-        <w:t>API</w:t>
-      </w:r>
-      <w:r>
-        <w:rPr>
-          <w:rFonts w:ascii="Times New Roman" w:eastAsia="Times New Roman" w:hAnsi="Times New Roman" w:cs="Times New Roman"/>
-          <w:color w:val="000000"/>
-          <w:sz w:val="28"/>
-          <w:szCs w:val="28"/>
-        </w:rPr>
-        <w:t xml:space="preserve"> </w:t>
-      </w:r>
-      <w:r>
-        <w:rPr>
-          <w:rFonts w:ascii="Times New Roman" w:eastAsia="Times New Roman" w:hAnsi="Times New Roman" w:cs="Times New Roman"/>
-          <w:color w:val="000000"/>
-          <w:sz w:val="28"/>
-          <w:szCs w:val="28"/>
-        </w:rPr>
-        <w:t xml:space="preserve">получает </w:t>
-      </w:r>
-      <w:r>
-        <w:rPr>
-          <w:rFonts w:ascii="Times New Roman" w:eastAsia="Times New Roman" w:hAnsi="Times New Roman" w:cs="Times New Roman"/>
-          <w:color w:val="000000"/>
-          <w:sz w:val="28"/>
-          <w:szCs w:val="28"/>
-          <w:lang w:val="en-US"/>
-        </w:rPr>
-        <w:t>GET</w:t>
-      </w:r>
-      <w:r>
-        <w:rPr>
-          <w:rFonts w:ascii="Times New Roman" w:eastAsia="Times New Roman" w:hAnsi="Times New Roman" w:cs="Times New Roman"/>
-          <w:color w:val="000000"/>
-          <w:sz w:val="28"/>
-          <w:szCs w:val="28"/>
-        </w:rPr>
-        <w:t>-</w:t>
-      </w:r>
-      <w:r>
-        <w:rPr>
-          <w:rFonts w:ascii="Times New Roman" w:eastAsia="Times New Roman" w:hAnsi="Times New Roman" w:cs="Times New Roman"/>
-          <w:color w:val="000000"/>
-          <w:sz w:val="28"/>
-          <w:szCs w:val="28"/>
-        </w:rPr>
-        <w:t xml:space="preserve">запрос по конкретному объявлению </w:t>
-      </w:r>
-      <w:r>
-        <w:rPr>
-          <w:rFonts w:ascii="Times New Roman" w:eastAsia="Times New Roman" w:hAnsi="Times New Roman" w:cs="Times New Roman"/>
-          <w:color w:val="000000"/>
-          <w:sz w:val="28"/>
-          <w:szCs w:val="28"/>
-        </w:rPr>
-        <w:t>“/</w:t>
-      </w:r>
-      <w:r>
-        <w:rPr>
-          <w:rFonts w:ascii="Times New Roman" w:eastAsia="Times New Roman" w:hAnsi="Times New Roman" w:cs="Times New Roman"/>
-          <w:color w:val="000000"/>
-          <w:sz w:val="28"/>
-          <w:szCs w:val="28"/>
-          <w:lang w:val="en-US"/>
-        </w:rPr>
-        <w:t>product</w:t>
-      </w:r>
-      <w:r>
-        <w:rPr>
-          <w:rFonts w:ascii="Times New Roman" w:eastAsia="Times New Roman" w:hAnsi="Times New Roman" w:cs="Times New Roman"/>
-          <w:color w:val="000000"/>
-          <w:sz w:val="28"/>
-          <w:szCs w:val="28"/>
-        </w:rPr>
-        <w:t>/</w:t>
-      </w:r>
-      <w:r>
-        <w:rPr>
-          <w:rFonts w:ascii="Times New Roman" w:eastAsia="Times New Roman" w:hAnsi="Times New Roman" w:cs="Times New Roman"/>
-          <w:color w:val="000000"/>
-          <w:sz w:val="28"/>
-          <w:szCs w:val="28"/>
-          <w:lang w:val="en-US"/>
-        </w:rPr>
-        <w:t>id</w:t>
-      </w:r>
-      <w:r>
-        <w:rPr>
-          <w:rFonts w:ascii="Times New Roman" w:eastAsia="Times New Roman" w:hAnsi="Times New Roman" w:cs="Times New Roman"/>
-          <w:color w:val="000000"/>
-          <w:sz w:val="28"/>
-          <w:szCs w:val="28"/>
-        </w:rPr>
-        <w:t xml:space="preserve">” </w:t>
-      </w:r>
-      <w:r>
-        <w:rPr>
-          <w:rFonts w:ascii="Times New Roman" w:eastAsia="Times New Roman" w:hAnsi="Times New Roman" w:cs="Times New Roman"/>
-          <w:color w:val="000000"/>
-          <w:sz w:val="28"/>
-          <w:szCs w:val="28"/>
-        </w:rPr>
-        <w:t>и выводит всю информацию по товару на странице</w:t>
+        <w:t xml:space="preserve">Если пользователь хочет выставить товар на продажу или аренду, то на главной странице он может создать новое объявление путём нажатия соответствующей кнопки </w:t>
+      </w:r>
+      <w:r>
+        <w:rPr>
+          <w:rFonts w:ascii="Times New Roman" w:eastAsia="Times New Roman" w:hAnsi="Times New Roman" w:cs="Times New Roman"/>
+          <w:color w:val="000000"/>
+          <w:sz w:val="28"/>
+          <w:szCs w:val="28"/>
+        </w:rPr>
+        <w:t>“</w:t>
+      </w:r>
+      <w:r>
+        <w:rPr>
+          <w:rFonts w:ascii="Times New Roman" w:eastAsia="Times New Roman" w:hAnsi="Times New Roman" w:cs="Times New Roman"/>
+          <w:color w:val="000000"/>
+          <w:sz w:val="28"/>
+          <w:szCs w:val="28"/>
+        </w:rPr>
+        <w:t>создать объявление</w:t>
+      </w:r>
+      <w:r>
+        <w:rPr>
+          <w:rFonts w:ascii="Times New Roman" w:eastAsia="Times New Roman" w:hAnsi="Times New Roman" w:cs="Times New Roman"/>
+          <w:color w:val="000000"/>
+          <w:sz w:val="28"/>
+          <w:szCs w:val="28"/>
+        </w:rPr>
+        <w:t>”</w:t>
       </w:r>
       <w:r>
         <w:rPr>
@@ -8296,6 +7893,40 @@
         </w:rPr>
         <w:t>.</w:t>
       </w:r>
+    </w:p>
+    <w:p>
+      <w:pPr>
+        <w:widowControl w:val="0"/>
+        <w:spacing w:line="240" w:lineRule="auto"/>
+        <w:ind w:right="543"/>
+        <w:jc w:val="both"/>
+        <w:rPr>
+          <w:rFonts w:ascii="Times New Roman" w:eastAsia="Times New Roman" w:hAnsi="Times New Roman" w:cs="Times New Roman"/>
+          <w:color w:val="000000"/>
+          <w:sz w:val="28"/>
+          <w:szCs w:val="28"/>
+        </w:rPr>
+      </w:pPr>
+      <w:r>
+        <w:rPr>
+          <w:rFonts w:ascii="Times New Roman" w:eastAsia="Times New Roman" w:hAnsi="Times New Roman" w:cs="Times New Roman"/>
+          <w:color w:val="000000"/>
+          <w:sz w:val="28"/>
+          <w:szCs w:val="28"/>
+        </w:rPr>
+        <w:tab/>
+        <w:t>На этой странице пользователь должен будет заполнить все необходимые данные. Среди них: название товара, описание товара, фотография товара, новизна товара, подходящий возраст, цена, адрес и т.д.</w:t>
+      </w:r>
+    </w:p>
+    <w:p>
+      <w:pPr>
+        <w:spacing w:line="240" w:lineRule="exact"/>
+        <w:rPr>
+          <w:rFonts w:ascii="Times New Roman" w:eastAsia="Times New Roman" w:hAnsi="Times New Roman" w:cs="Times New Roman"/>
+          <w:sz w:val="28"/>
+          <w:szCs w:val="28"/>
+        </w:rPr>
+      </w:pPr>
     </w:p>
     <w:p>
       <w:pPr>
@@ -8316,8 +7947,64 @@
           <w:sz w:val="28"/>
           <w:szCs w:val="28"/>
         </w:rPr>
+        <w:t>6</w:t>
+      </w:r>
+      <w:r>
+        <w:rPr>
+          <w:rFonts w:ascii="Times New Roman" w:eastAsia="Times New Roman" w:hAnsi="Times New Roman" w:cs="Times New Roman"/>
+          <w:color w:val="000000"/>
+          <w:sz w:val="28"/>
+          <w:szCs w:val="28"/>
+        </w:rPr>
+        <w:t xml:space="preserve">. Страница </w:t>
+      </w:r>
+      <w:r>
+        <w:rPr>
+          <w:rFonts w:ascii="Times New Roman" w:eastAsia="Times New Roman" w:hAnsi="Times New Roman" w:cs="Times New Roman"/>
+          <w:color w:val="000000"/>
+          <w:sz w:val="28"/>
+          <w:szCs w:val="28"/>
+        </w:rPr>
+        <w:t>пользователя</w:t>
+      </w:r>
+    </w:p>
+    <w:p>
+      <w:pPr>
+        <w:widowControl w:val="0"/>
+        <w:spacing w:line="240" w:lineRule="auto"/>
+        <w:ind w:right="543"/>
+        <w:jc w:val="both"/>
+        <w:rPr>
+          <w:rFonts w:ascii="Times New Roman" w:eastAsia="Times New Roman" w:hAnsi="Times New Roman" w:cs="Times New Roman"/>
+          <w:color w:val="000000"/>
+          <w:sz w:val="28"/>
+          <w:szCs w:val="28"/>
+        </w:rPr>
+      </w:pPr>
+      <w:r>
+        <w:rPr>
+          <w:rFonts w:ascii="Times New Roman" w:eastAsia="Times New Roman" w:hAnsi="Times New Roman" w:cs="Times New Roman"/>
+          <w:color w:val="000000"/>
+          <w:sz w:val="28"/>
+          <w:szCs w:val="28"/>
+        </w:rPr>
         <w:tab/>
-      </w:r>
+        <w:t>Каждый авторизованный пользователь должен иметь возможность зайти на свою страницу, в которой будет видна информация по его объявлениям, диалогам с другими пользователями, информация об аккаунте.</w:t>
+      </w:r>
+    </w:p>
+    <w:p>
+      <w:pPr>
+        <w:widowControl w:val="0"/>
+        <w:spacing w:line="240" w:lineRule="auto"/>
+        <w:ind w:right="543"/>
+        <w:jc w:val="both"/>
+        <w:rPr>
+          <w:rFonts w:ascii="Times New Roman" w:eastAsia="Times New Roman" w:hAnsi="Times New Roman" w:cs="Times New Roman"/>
+          <w:color w:val="000000"/>
+          <w:sz w:val="28"/>
+          <w:szCs w:val="28"/>
+        </w:rPr>
+      </w:pPr>
     </w:p>
     <w:p>
       <w:pPr>
@@ -8343,30 +8030,210 @@
     </w:p>
     <w:p>
       <w:pPr>
+        <w:ind w:right="543"/>
+        <w:rPr>
+          <w:rFonts w:ascii="Times New Roman" w:eastAsia="Times New Roman" w:hAnsi="Times New Roman" w:cs="Times New Roman"/>
+          <w:sz w:val="28"/>
+          <w:szCs w:val="28"/>
+        </w:rPr>
+      </w:pPr>
+      <w:r>
+        <w:rPr>
+          <w:rFonts w:ascii="Times New Roman" w:eastAsia="Times New Roman" w:hAnsi="Times New Roman" w:cs="Times New Roman"/>
+          <w:color w:val="000000"/>
+          <w:sz w:val="28"/>
+          <w:szCs w:val="28"/>
+        </w:rPr>
+        <w:lastRenderedPageBreak/>
+        <w:tab/>
+      </w:r>
+      <w:r>
+        <w:rPr>
+          <w:rFonts w:ascii="Times New Roman" w:hAnsi="Times New Roman" w:cs="Times New Roman"/>
+          <w:noProof/>
+          <w:sz w:val="28"/>
+          <w:szCs w:val="28"/>
+        </w:rPr>
+        <w:drawing>
+          <wp:inline distT="0" distB="0" distL="0" distR="0" wp14:anchorId="183A6A26" wp14:editId="201B23FD">
+            <wp:extent cx="5724525" cy="2806882"/>
+            <wp:effectExtent l="0" t="0" r="0" b="0"/>
+            <wp:docPr id="5" name="Рисунок 1"/>
+            <wp:cNvGraphicFramePr>
+              <a:graphicFrameLocks xmlns:a="http://schemas.openxmlformats.org/drawingml/2006/main" noChangeAspect="1"/>
+            </wp:cNvGraphicFramePr>
+            <a:graphic xmlns:a="http://schemas.openxmlformats.org/drawingml/2006/main">
+              <a:graphicData uri="http://schemas.openxmlformats.org/drawingml/2006/picture">
+                <pic:pic xmlns:pic="http://schemas.openxmlformats.org/drawingml/2006/picture">
+                  <pic:nvPicPr>
+                    <pic:cNvPr id="0" name="Рисунок 1"/>
+                    <pic:cNvPicPr/>
+                  </pic:nvPicPr>
+                  <pic:blipFill>
+                    <a:blip r:embed="rId7">
+                      <a:extLst>
+                        <a:ext uri="{28A0092B-C50C-407E-A947-70E740481C1C}">
+                          <a14:useLocalDpi xmlns:a14="http://schemas.microsoft.com/office/drawing/2010/main" val="0"/>
+                        </a:ext>
+                      </a:extLst>
+                    </a:blip>
+                    <a:stretch>
+                      <a:fillRect/>
+                    </a:stretch>
+                  </pic:blipFill>
+                  <pic:spPr>
+                    <a:xfrm>
+                      <a:off x="0" y="0"/>
+                      <a:ext cx="5732002" cy="2810548"/>
+                    </a:xfrm>
+                    <a:prstGeom prst="rect">
+                      <a:avLst/>
+                    </a:prstGeom>
+                  </pic:spPr>
+                </pic:pic>
+              </a:graphicData>
+            </a:graphic>
+          </wp:inline>
+        </w:drawing>
+      </w:r>
+    </w:p>
+    <w:p>
+      <w:pPr>
+        <w:ind w:right="543"/>
+        <w:jc w:val="center"/>
+        <w:rPr>
+          <w:rFonts w:ascii="Times New Roman" w:eastAsia="Times New Roman" w:hAnsi="Times New Roman" w:cs="Times New Roman"/>
+          <w:sz w:val="28"/>
+          <w:szCs w:val="28"/>
+        </w:rPr>
+      </w:pPr>
+      <w:r>
+        <w:rPr>
+          <w:rFonts w:ascii="Times New Roman" w:eastAsia="Times New Roman" w:hAnsi="Times New Roman" w:cs="Times New Roman"/>
+          <w:sz w:val="28"/>
+          <w:szCs w:val="28"/>
+        </w:rPr>
+        <w:t xml:space="preserve">Диаграмма </w:t>
+      </w:r>
+      <w:r>
+        <w:rPr>
+          <w:rFonts w:ascii="Times New Roman" w:eastAsia="Times New Roman" w:hAnsi="Times New Roman" w:cs="Times New Roman"/>
+          <w:sz w:val="28"/>
+          <w:szCs w:val="28"/>
+        </w:rPr>
+        <w:t>1</w:t>
+      </w:r>
+      <w:r>
+        <w:rPr>
+          <w:rFonts w:ascii="Times New Roman" w:eastAsia="Times New Roman" w:hAnsi="Times New Roman" w:cs="Times New Roman"/>
+          <w:sz w:val="28"/>
+          <w:szCs w:val="28"/>
+        </w:rPr>
+        <w:t xml:space="preserve"> – Путь пользователя</w:t>
+      </w:r>
+    </w:p>
+    <w:p>
+      <w:pPr>
+        <w:ind w:right="543"/>
+        <w:jc w:val="center"/>
+        <w:rPr>
+          <w:rFonts w:ascii="Times New Roman" w:eastAsia="Times New Roman" w:hAnsi="Times New Roman" w:cs="Times New Roman"/>
+          <w:sz w:val="28"/>
+          <w:szCs w:val="28"/>
+        </w:rPr>
+      </w:pPr>
+      <w:r>
+        <w:rPr>
+          <w:rFonts w:ascii="Times New Roman" w:hAnsi="Times New Roman" w:cs="Times New Roman"/>
+          <w:noProof/>
+          <w:sz w:val="28"/>
+          <w:szCs w:val="28"/>
+        </w:rPr>
+        <w:drawing>
+          <wp:inline distT="0" distB="0" distL="0" distR="0" wp14:anchorId="67D52779" wp14:editId="639CCEB4">
+            <wp:extent cx="5676900" cy="3121536"/>
+            <wp:effectExtent l="0" t="0" r="0" b="3175"/>
+            <wp:docPr id="6" name="Рисунок 2"/>
+            <wp:cNvGraphicFramePr>
+              <a:graphicFrameLocks xmlns:a="http://schemas.openxmlformats.org/drawingml/2006/main" noChangeAspect="1"/>
+            </wp:cNvGraphicFramePr>
+            <a:graphic xmlns:a="http://schemas.openxmlformats.org/drawingml/2006/main">
+              <a:graphicData uri="http://schemas.openxmlformats.org/drawingml/2006/picture">
+                <pic:pic xmlns:pic="http://schemas.openxmlformats.org/drawingml/2006/picture">
+                  <pic:nvPicPr>
+                    <pic:cNvPr id="0" name="Рисунок 2"/>
+                    <pic:cNvPicPr/>
+                  </pic:nvPicPr>
+                  <pic:blipFill>
+                    <a:blip r:embed="rId8">
+                      <a:extLst>
+                        <a:ext uri="{28A0092B-C50C-407E-A947-70E740481C1C}">
+                          <a14:useLocalDpi xmlns:a14="http://schemas.microsoft.com/office/drawing/2010/main" val="0"/>
+                        </a:ext>
+                      </a:extLst>
+                    </a:blip>
+                    <a:stretch>
+                      <a:fillRect/>
+                    </a:stretch>
+                  </pic:blipFill>
+                  <pic:spPr>
+                    <a:xfrm>
+                      <a:off x="0" y="0"/>
+                      <a:ext cx="5683746" cy="3125301"/>
+                    </a:xfrm>
+                    <a:prstGeom prst="rect">
+                      <a:avLst/>
+                    </a:prstGeom>
+                  </pic:spPr>
+                </pic:pic>
+              </a:graphicData>
+            </a:graphic>
+          </wp:inline>
+        </w:drawing>
+      </w:r>
+    </w:p>
+    <w:p>
+      <w:pPr>
+        <w:ind w:right="543"/>
+        <w:jc w:val="center"/>
+        <w:rPr>
+          <w:rFonts w:ascii="Times New Roman" w:eastAsia="Times New Roman" w:hAnsi="Times New Roman" w:cs="Times New Roman"/>
+          <w:sz w:val="28"/>
+          <w:szCs w:val="28"/>
+        </w:rPr>
+      </w:pPr>
+      <w:r>
+        <w:rPr>
+          <w:rFonts w:ascii="Times New Roman" w:eastAsia="Times New Roman" w:hAnsi="Times New Roman" w:cs="Times New Roman"/>
+          <w:sz w:val="28"/>
+          <w:szCs w:val="28"/>
+        </w:rPr>
+        <w:t xml:space="preserve">Диаграмма </w:t>
+      </w:r>
+      <w:r>
+        <w:rPr>
+          <w:rFonts w:ascii="Times New Roman" w:eastAsia="Times New Roman" w:hAnsi="Times New Roman" w:cs="Times New Roman"/>
+          <w:sz w:val="28"/>
+          <w:szCs w:val="28"/>
+        </w:rPr>
+        <w:t>2</w:t>
+      </w:r>
+      <w:r>
+        <w:rPr>
+          <w:rFonts w:ascii="Times New Roman" w:eastAsia="Times New Roman" w:hAnsi="Times New Roman" w:cs="Times New Roman"/>
+          <w:sz w:val="28"/>
+          <w:szCs w:val="28"/>
+        </w:rPr>
+        <w:t xml:space="preserve"> – Функциональная карта</w:t>
+      </w:r>
+    </w:p>
+    <w:p>
+      <w:pPr>
         <w:spacing w:line="240" w:lineRule="exact"/>
         <w:rPr>
           <w:rFonts w:ascii="Times New Roman" w:eastAsia="Times New Roman" w:hAnsi="Times New Roman" w:cs="Times New Roman"/>
-          <w:sz w:val="24"/>
-          <w:szCs w:val="24"/>
-        </w:rPr>
-      </w:pPr>
-    </w:p>
-    <w:p>
-      <w:pPr>
-        <w:spacing w:after="33" w:line="240" w:lineRule="exact"/>
-        <w:rPr>
-          <w:rFonts w:ascii="Times New Roman" w:eastAsia="Times New Roman" w:hAnsi="Times New Roman" w:cs="Times New Roman"/>
-          <w:sz w:val="24"/>
-          <w:szCs w:val="24"/>
-        </w:rPr>
-      </w:pPr>
-    </w:p>
-    <w:p>
-      <w:pPr>
-        <w:spacing w:after="66" w:line="240" w:lineRule="exact"/>
-        <w:rPr>
-          <w:rFonts w:ascii="Arial" w:eastAsia="Arial" w:hAnsi="Arial" w:cs="Arial"/>
-          <w:color w:val="000000"/>
+          <w:sz w:val="28"/>
+          <w:szCs w:val="28"/>
         </w:rPr>
       </w:pPr>
       <w:bookmarkStart w:id="3" w:name="_page_13_0"/>
@@ -8374,156 +8241,11 @@
     </w:p>
     <w:p>
       <w:pPr>
-        <w:spacing w:after="66" w:line="240" w:lineRule="exact"/>
-        <w:rPr>
-          <w:rFonts w:ascii="Arial" w:eastAsia="Arial" w:hAnsi="Arial" w:cs="Arial"/>
-          <w:color w:val="000000"/>
-        </w:rPr>
-      </w:pPr>
-    </w:p>
-    <w:p>
-      <w:pPr>
-        <w:spacing w:after="66" w:line="240" w:lineRule="exact"/>
-        <w:rPr>
-          <w:rFonts w:ascii="Arial" w:eastAsia="Arial" w:hAnsi="Arial" w:cs="Arial"/>
-          <w:color w:val="000000"/>
-        </w:rPr>
-      </w:pPr>
-    </w:p>
-    <w:p>
-      <w:pPr>
-        <w:spacing w:after="66" w:line="240" w:lineRule="exact"/>
-        <w:rPr>
-          <w:rFonts w:ascii="Arial" w:eastAsia="Arial" w:hAnsi="Arial" w:cs="Arial"/>
-          <w:color w:val="000000"/>
-        </w:rPr>
-      </w:pPr>
-    </w:p>
-    <w:p>
-      <w:pPr>
-        <w:spacing w:after="66" w:line="240" w:lineRule="exact"/>
-        <w:rPr>
-          <w:rFonts w:ascii="Arial" w:eastAsia="Arial" w:hAnsi="Arial" w:cs="Arial"/>
-          <w:color w:val="000000"/>
-        </w:rPr>
-      </w:pPr>
-    </w:p>
-    <w:p>
-      <w:pPr>
-        <w:spacing w:after="66" w:line="240" w:lineRule="exact"/>
-        <w:rPr>
-          <w:rFonts w:ascii="Arial" w:eastAsia="Arial" w:hAnsi="Arial" w:cs="Arial"/>
-          <w:color w:val="000000"/>
-        </w:rPr>
-      </w:pPr>
-    </w:p>
-    <w:p>
-      <w:pPr>
-        <w:spacing w:after="66" w:line="240" w:lineRule="exact"/>
-        <w:rPr>
-          <w:rFonts w:ascii="Arial" w:eastAsia="Arial" w:hAnsi="Arial" w:cs="Arial"/>
-          <w:color w:val="000000"/>
-        </w:rPr>
-      </w:pPr>
-    </w:p>
-    <w:p>
-      <w:pPr>
-        <w:spacing w:after="66" w:line="240" w:lineRule="exact"/>
-        <w:rPr>
-          <w:rFonts w:ascii="Arial" w:eastAsia="Arial" w:hAnsi="Arial" w:cs="Arial"/>
-          <w:color w:val="000000"/>
-        </w:rPr>
-      </w:pPr>
-    </w:p>
-    <w:p>
-      <w:pPr>
-        <w:spacing w:after="66" w:line="240" w:lineRule="exact"/>
-        <w:rPr>
-          <w:rFonts w:ascii="Arial" w:eastAsia="Arial" w:hAnsi="Arial" w:cs="Arial"/>
-          <w:color w:val="000000"/>
-        </w:rPr>
-      </w:pPr>
-    </w:p>
-    <w:p>
-      <w:pPr>
-        <w:spacing w:after="66" w:line="240" w:lineRule="exact"/>
-        <w:rPr>
-          <w:rFonts w:ascii="Arial" w:eastAsia="Arial" w:hAnsi="Arial" w:cs="Arial"/>
-          <w:color w:val="000000"/>
-        </w:rPr>
-      </w:pPr>
-    </w:p>
-    <w:p>
-      <w:pPr>
-        <w:spacing w:after="66" w:line="240" w:lineRule="exact"/>
-        <w:rPr>
-          <w:rFonts w:ascii="Arial" w:eastAsia="Arial" w:hAnsi="Arial" w:cs="Arial"/>
-          <w:color w:val="000000"/>
-        </w:rPr>
-      </w:pPr>
-    </w:p>
-    <w:p>
-      <w:pPr>
-        <w:spacing w:after="66" w:line="240" w:lineRule="exact"/>
-        <w:rPr>
-          <w:rFonts w:ascii="Arial" w:eastAsia="Arial" w:hAnsi="Arial" w:cs="Arial"/>
-          <w:color w:val="000000"/>
-        </w:rPr>
-      </w:pPr>
-    </w:p>
-    <w:p>
-      <w:pPr>
-        <w:spacing w:after="66" w:line="240" w:lineRule="exact"/>
-        <w:rPr>
-          <w:rFonts w:ascii="Arial" w:eastAsia="Arial" w:hAnsi="Arial" w:cs="Arial"/>
-          <w:color w:val="000000"/>
-        </w:rPr>
-      </w:pPr>
-    </w:p>
-    <w:p>
-      <w:pPr>
-        <w:spacing w:after="66" w:line="240" w:lineRule="exact"/>
-        <w:rPr>
-          <w:rFonts w:ascii="Arial" w:eastAsia="Arial" w:hAnsi="Arial" w:cs="Arial"/>
-          <w:color w:val="000000"/>
-        </w:rPr>
-      </w:pPr>
-    </w:p>
-    <w:p>
-      <w:pPr>
-        <w:spacing w:after="66" w:line="240" w:lineRule="exact"/>
-        <w:rPr>
-          <w:rFonts w:ascii="Arial" w:eastAsia="Arial" w:hAnsi="Arial" w:cs="Arial"/>
-          <w:color w:val="000000"/>
-        </w:rPr>
-      </w:pPr>
-    </w:p>
-    <w:p>
-      <w:pPr>
-        <w:spacing w:after="66" w:line="240" w:lineRule="exact"/>
-        <w:rPr>
-          <w:sz w:val="24"/>
-          <w:szCs w:val="24"/>
-        </w:rPr>
-      </w:pPr>
-    </w:p>
-    <w:p>
-      <w:pPr>
-        <w:spacing w:line="240" w:lineRule="exact"/>
-        <w:rPr>
-          <w:rFonts w:ascii="Times New Roman" w:eastAsia="Times New Roman" w:hAnsi="Times New Roman" w:cs="Times New Roman"/>
-          <w:sz w:val="24"/>
-          <w:szCs w:val="24"/>
-        </w:rPr>
-      </w:pPr>
-    </w:p>
-    <w:p>
-      <w:pPr>
         <w:spacing w:after="10" w:line="120" w:lineRule="exact"/>
         <w:rPr>
           <w:rFonts w:ascii="Times New Roman" w:eastAsia="Times New Roman" w:hAnsi="Times New Roman" w:cs="Times New Roman"/>
-          <w:sz w:val="12"/>
-          <w:szCs w:val="12"/>
+          <w:sz w:val="28"/>
+          <w:szCs w:val="28"/>
         </w:rPr>
       </w:pPr>
     </w:p>
@@ -8537,13 +8259,17 @@
           <w:b/>
           <w:bCs/>
           <w:color w:val="101010"/>
-          <w:sz w:val="28"/>
-          <w:szCs w:val="28"/>
-        </w:rPr>
-      </w:pPr>
-      <w:r>
-        <w:rPr>
+          <w:w w:val="99"/>
+          <w:sz w:val="28"/>
+          <w:szCs w:val="28"/>
+        </w:rPr>
+      </w:pPr>
+      <w:r>
+        <w:rPr>
+          <w:rFonts w:ascii="Times New Roman" w:hAnsi="Times New Roman" w:cs="Times New Roman"/>
           <w:noProof/>
+          <w:sz w:val="28"/>
+          <w:szCs w:val="28"/>
         </w:rPr>
         <mc:AlternateContent>
           <mc:Choice Requires="wps">
@@ -8608,7 +8334,7 @@
               </wp:anchor>
             </w:drawing>
           </mc:Choice>
-          <mc:Fallback xmlns:cx="http://schemas.microsoft.com/office/drawing/2014/chartex" xmlns:cx1="http://schemas.microsoft.com/office/drawing/2015/9/8/chartex" xmlns:cx2="http://schemas.microsoft.com/office/drawing/2015/10/21/chartex" xmlns:cx3="http://schemas.microsoft.com/office/drawing/2016/5/9/chartex" xmlns:cx4="http://schemas.microsoft.com/office/drawing/2016/5/10/chartex" xmlns:cx5="http://schemas.microsoft.com/office/drawing/2016/5/11/chartex" xmlns:cx6="http://schemas.microsoft.com/office/drawing/2016/5/12/chartex" xmlns:cx7="http://schemas.microsoft.com/office/drawing/2016/5/13/chartex" xmlns:cx8="http://schemas.microsoft.com/office/drawing/2016/5/14/chartex" xmlns:aink="http://schemas.microsoft.com/office/drawing/2016/ink" xmlns:am3d="http://schemas.microsoft.com/office/drawing/2017/model3d" xmlns:w16cex="http://schemas.microsoft.com/office/word/2018/wordml/cex" xmlns:w16cid="http://schemas.microsoft.com/office/word/2016/wordml/cid" xmlns:w16="http://schemas.microsoft.com/office/word/2018/wordml" xmlns:w16sdtdh="http://schemas.microsoft.com/office/word/2020/wordml/sdtdatahash" xmlns:w16se="http://schemas.microsoft.com/office/word/2015/wordml/symex">
+          <mc:Fallback>
             <w:pict>
               <v:shape w14:anchorId="780FE549" id="drawingObject2" o:spid="_x0000_s1026" style="position:absolute;margin-left:1in;margin-top:0;width:163.45pt;height:16.05pt;z-index:-251663872;visibility:visible;mso-wrap-style:square;mso-wrap-distance-left:9pt;mso-wrap-distance-top:0;mso-wrap-distance-right:9pt;mso-wrap-distance-bottom:0;mso-position-horizontal:absolute;mso-position-horizontal-relative:page;mso-position-vertical:absolute;mso-position-vertical-relative:text;v-text-anchor:top" coordsize="2075814,203834" o:gfxdata="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" o:allowincell="f" path="m,l,203834r2075814,l2075814,,,xe" stroked="f">
                 <v:path arrowok="t" textboxrect="0,0,2075814,203834"/>
@@ -8820,6 +8546,21 @@
     </w:p>
     <w:p>
       <w:pPr>
+        <w:widowControl w:val="0"/>
+        <w:spacing w:line="240" w:lineRule="auto"/>
+        <w:ind w:right="-20"/>
+        <w:rPr>
+          <w:rFonts w:ascii="Times New Roman" w:eastAsia="Times New Roman" w:hAnsi="Times New Roman" w:cs="Times New Roman"/>
+          <w:b/>
+          <w:bCs/>
+          <w:color w:val="101010"/>
+          <w:sz w:val="28"/>
+          <w:szCs w:val="28"/>
+        </w:rPr>
+      </w:pPr>
+    </w:p>
+    <w:p>
+      <w:pPr>
         <w:pStyle w:val="a3"/>
         <w:numPr>
           <w:ilvl w:val="0"/>
@@ -8851,6 +8592,7 @@
         </w:numPr>
         <w:suppressAutoHyphens/>
         <w:spacing w:after="160"/>
+        <w:ind w:right="543"/>
         <w:rPr>
           <w:rFonts w:ascii="Times New Roman" w:eastAsia="Times New Roman" w:hAnsi="Times New Roman" w:cs="Times New Roman"/>
           <w:sz w:val="28"/>
@@ -8880,28 +8622,41 @@
           <w:sz w:val="28"/>
           <w:szCs w:val="28"/>
         </w:rPr>
-        <w:t xml:space="preserve"> (Система пользователей, объявлений, фильтрация, поиск по объявлениям, основной функционал)</w:t>
-      </w:r>
-    </w:p>
-    <w:p>
-      <w:pPr>
-        <w:spacing w:line="240" w:lineRule="exact"/>
-        <w:rPr>
-          <w:rFonts w:ascii="Times New Roman" w:eastAsia="Times New Roman" w:hAnsi="Times New Roman" w:cs="Times New Roman"/>
-          <w:sz w:val="24"/>
-          <w:szCs w:val="24"/>
-        </w:rPr>
-      </w:pPr>
-    </w:p>
-    <w:p>
-      <w:pPr>
-        <w:spacing w:after="90" w:line="240" w:lineRule="exact"/>
-        <w:rPr>
-          <w:rFonts w:ascii="Times New Roman" w:eastAsia="Times New Roman" w:hAnsi="Times New Roman" w:cs="Times New Roman"/>
-          <w:sz w:val="24"/>
-          <w:szCs w:val="24"/>
-        </w:rPr>
-      </w:pPr>
+        <w:t xml:space="preserve"> (Система пользователей, объявлений, фильтрация, поиск по объявлениям</w:t>
+      </w:r>
+      <w:r>
+        <w:rPr>
+          <w:rFonts w:ascii="Times New Roman" w:eastAsia="Times New Roman" w:hAnsi="Times New Roman" w:cs="Times New Roman"/>
+          <w:sz w:val="28"/>
+          <w:szCs w:val="28"/>
+        </w:rPr>
+        <w:t>, комментарии, пользовательские диалоги</w:t>
+      </w:r>
+      <w:r>
+        <w:rPr>
+          <w:rFonts w:ascii="Times New Roman" w:eastAsia="Times New Roman" w:hAnsi="Times New Roman" w:cs="Times New Roman"/>
+          <w:sz w:val="28"/>
+          <w:szCs w:val="28"/>
+        </w:rPr>
+        <w:t>, основной функционал)</w:t>
+      </w:r>
+    </w:p>
+    <w:p>
+      <w:pPr>
+        <w:rPr>
+          <w:rFonts w:ascii="Times New Roman" w:eastAsia="Times New Roman" w:hAnsi="Times New Roman" w:cs="Times New Roman"/>
+          <w:sz w:val="28"/>
+          <w:szCs w:val="28"/>
+        </w:rPr>
+      </w:pPr>
+      <w:r>
+        <w:rPr>
+          <w:rFonts w:ascii="Times New Roman" w:eastAsia="Times New Roman" w:hAnsi="Times New Roman" w:cs="Times New Roman"/>
+          <w:sz w:val="28"/>
+          <w:szCs w:val="28"/>
+        </w:rPr>
+        <w:br w:type="page"/>
+      </w:r>
     </w:p>
     <w:p>
       <w:pPr>
@@ -8920,8 +8675,12 @@
       </w:pPr>
       <w:r>
         <w:rPr>
+          <w:rFonts w:ascii="Times New Roman" w:hAnsi="Times New Roman" w:cs="Times New Roman"/>
           <w:noProof/>
-        </w:rPr>
+          <w:sz w:val="28"/>
+          <w:szCs w:val="28"/>
+        </w:rPr>
+        <w:lastRenderedPageBreak/>
         <mc:AlternateContent>
           <mc:Choice Requires="wps">
             <w:drawing>
@@ -8985,7 +8744,7 @@
               </wp:anchor>
             </w:drawing>
           </mc:Choice>
-          <mc:Fallback xmlns:cx="http://schemas.microsoft.com/office/drawing/2014/chartex" xmlns:cx1="http://schemas.microsoft.com/office/drawing/2015/9/8/chartex" xmlns:cx2="http://schemas.microsoft.com/office/drawing/2015/10/21/chartex" xmlns:cx3="http://schemas.microsoft.com/office/drawing/2016/5/9/chartex" xmlns:cx4="http://schemas.microsoft.com/office/drawing/2016/5/10/chartex" xmlns:cx5="http://schemas.microsoft.com/office/drawing/2016/5/11/chartex" xmlns:cx6="http://schemas.microsoft.com/office/drawing/2016/5/12/chartex" xmlns:cx7="http://schemas.microsoft.com/office/drawing/2016/5/13/chartex" xmlns:cx8="http://schemas.microsoft.com/office/drawing/2016/5/14/chartex" xmlns:aink="http://schemas.microsoft.com/office/drawing/2016/ink" xmlns:am3d="http://schemas.microsoft.com/office/drawing/2017/model3d" xmlns:w16cex="http://schemas.microsoft.com/office/word/2018/wordml/cex" xmlns:w16cid="http://schemas.microsoft.com/office/word/2016/wordml/cid" xmlns:w16="http://schemas.microsoft.com/office/word/2018/wordml" xmlns:w16sdtdh="http://schemas.microsoft.com/office/word/2020/wordml/sdtdatahash" xmlns:w16se="http://schemas.microsoft.com/office/word/2015/wordml/symex">
+          <mc:Fallback>
             <w:pict>
               <v:shape w14:anchorId="4768127B" id="drawingObject3" o:spid="_x0000_s1026" style="position:absolute;margin-left:1in;margin-top:0;width:164.85pt;height:16.05pt;z-index:-251656704;visibility:visible;mso-wrap-style:square;mso-wrap-distance-left:9pt;mso-wrap-distance-top:0;mso-wrap-distance-right:9pt;mso-wrap-distance-bottom:0;mso-position-horizontal:absolute;mso-position-horizontal-relative:page;mso-position-vertical:absolute;mso-position-vertical-relative:text;v-text-anchor:top" coordsize="2093595,203835" o:gfxdata="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" o:allowincell="f" path="m,l,203835r2093595,l2093595,,,xe" stroked="f">
                 <v:path arrowok="t" textboxrect="0,0,2093595,203835"/>
@@ -9153,33 +8912,26 @@
     </w:p>
     <w:p>
       <w:pPr>
-        <w:spacing w:line="200" w:lineRule="exact"/>
-        <w:rPr>
-          <w:rFonts w:ascii="Times New Roman" w:eastAsia="Times New Roman" w:hAnsi="Times New Roman" w:cs="Times New Roman"/>
-          <w:sz w:val="20"/>
-          <w:szCs w:val="20"/>
+        <w:spacing w:line="240" w:lineRule="atLeast"/>
+        <w:ind w:right="543"/>
+        <w:rPr>
+          <w:rFonts w:ascii="Times New Roman" w:eastAsia="Times New Roman" w:hAnsi="Times New Roman" w:cs="Times New Roman"/>
+          <w:sz w:val="28"/>
+          <w:szCs w:val="28"/>
           <w:lang w:val="en-US"/>
         </w:rPr>
       </w:pPr>
-    </w:p>
-    <w:p>
-      <w:pPr>
-        <w:spacing w:line="240" w:lineRule="atLeast"/>
-        <w:rPr>
-          <w:rFonts w:ascii="Times New Roman" w:eastAsia="Times New Roman" w:hAnsi="Times New Roman" w:cs="Times New Roman"/>
-          <w:sz w:val="24"/>
-          <w:szCs w:val="24"/>
-          <w:lang w:val="en-US"/>
-        </w:rPr>
-      </w:pPr>
-      <w:r>
-        <w:rPr>
+      <w:r>
+        <w:rPr>
+          <w:rFonts w:ascii="Times New Roman" w:hAnsi="Times New Roman" w:cs="Times New Roman"/>
           <w:noProof/>
+          <w:sz w:val="28"/>
+          <w:szCs w:val="28"/>
         </w:rPr>
         <w:drawing>
-          <wp:inline distT="0" distB="0" distL="0" distR="0" wp14:anchorId="6DD9F4D2" wp14:editId="5D920E7B">
-            <wp:extent cx="5940425" cy="5897880"/>
-            <wp:effectExtent l="0" t="0" r="3175" b="7620"/>
+          <wp:inline distT="0" distB="0" distL="0" distR="0" wp14:anchorId="6DD9F4D2" wp14:editId="29053BE9">
+            <wp:extent cx="5657850" cy="5617329"/>
+            <wp:effectExtent l="0" t="0" r="0" b="2540"/>
             <wp:docPr id="18" name="Рисунок 18"/>
             <wp:cNvGraphicFramePr>
               <a:graphicFrameLocks xmlns:a="http://schemas.openxmlformats.org/drawingml/2006/main" noChangeAspect="1"/>
@@ -9192,7 +8944,7 @@
                     <pic:cNvPicPr/>
                   </pic:nvPicPr>
                   <pic:blipFill>
-                    <a:blip r:embed="rId7"/>
+                    <a:blip r:embed="rId9"/>
                     <a:stretch>
                       <a:fillRect/>
                     </a:stretch>
@@ -9200,7 +8952,7 @@
                   <pic:spPr>
                     <a:xfrm>
                       <a:off x="0" y="0"/>
-                      <a:ext cx="5940425" cy="5897880"/>
+                      <a:ext cx="5666054" cy="5625474"/>
                     </a:xfrm>
                     <a:prstGeom prst="rect">
                       <a:avLst/>
@@ -9215,11 +8967,11 @@
     </w:p>
     <w:p>
       <w:pPr>
-        <w:spacing w:after="10" w:line="120" w:lineRule="exact"/>
-        <w:rPr>
-          <w:rFonts w:ascii="Times New Roman" w:eastAsia="Times New Roman" w:hAnsi="Times New Roman" w:cs="Times New Roman"/>
-          <w:sz w:val="12"/>
-          <w:szCs w:val="12"/>
+        <w:spacing w:line="240" w:lineRule="atLeast"/>
+        <w:rPr>
+          <w:rFonts w:ascii="Times New Roman" w:eastAsia="Times New Roman" w:hAnsi="Times New Roman" w:cs="Times New Roman"/>
+          <w:sz w:val="28"/>
+          <w:szCs w:val="28"/>
           <w:lang w:val="en-US"/>
         </w:rPr>
       </w:pPr>
@@ -9239,125 +8991,13 @@
           <w:lang w:val="en-US"/>
         </w:rPr>
       </w:pPr>
-    </w:p>
-    <w:p>
-      <w:pPr>
-        <w:widowControl w:val="0"/>
-        <w:spacing w:line="240" w:lineRule="auto"/>
-        <w:ind w:right="-20"/>
-        <w:rPr>
-          <w:rFonts w:ascii="Times New Roman" w:eastAsia="Times New Roman" w:hAnsi="Times New Roman" w:cs="Times New Roman"/>
-          <w:b/>
-          <w:bCs/>
-          <w:color w:val="101010"/>
-          <w:sz w:val="28"/>
-          <w:szCs w:val="28"/>
-          <w:lang w:val="en-US"/>
-        </w:rPr>
-      </w:pPr>
-    </w:p>
-    <w:p>
-      <w:pPr>
-        <w:widowControl w:val="0"/>
-        <w:spacing w:line="240" w:lineRule="auto"/>
-        <w:ind w:right="-20"/>
-        <w:rPr>
-          <w:rFonts w:ascii="Times New Roman" w:eastAsia="Times New Roman" w:hAnsi="Times New Roman" w:cs="Times New Roman"/>
-          <w:b/>
-          <w:bCs/>
-          <w:color w:val="101010"/>
-          <w:sz w:val="28"/>
-          <w:szCs w:val="28"/>
-          <w:lang w:val="en-US"/>
-        </w:rPr>
-      </w:pPr>
-    </w:p>
-    <w:p>
-      <w:pPr>
-        <w:widowControl w:val="0"/>
-        <w:spacing w:line="240" w:lineRule="auto"/>
-        <w:ind w:right="-20"/>
-        <w:rPr>
-          <w:rFonts w:ascii="Times New Roman" w:eastAsia="Times New Roman" w:hAnsi="Times New Roman" w:cs="Times New Roman"/>
-          <w:b/>
-          <w:bCs/>
-          <w:color w:val="101010"/>
-          <w:sz w:val="28"/>
-          <w:szCs w:val="28"/>
-          <w:lang w:val="en-US"/>
-        </w:rPr>
-      </w:pPr>
-    </w:p>
-    <w:p>
-      <w:pPr>
-        <w:widowControl w:val="0"/>
-        <w:spacing w:line="240" w:lineRule="auto"/>
-        <w:ind w:right="-20"/>
-        <w:rPr>
-          <w:rFonts w:ascii="Times New Roman" w:eastAsia="Times New Roman" w:hAnsi="Times New Roman" w:cs="Times New Roman"/>
-          <w:b/>
-          <w:bCs/>
-          <w:color w:val="101010"/>
-          <w:sz w:val="28"/>
-          <w:szCs w:val="28"/>
-          <w:lang w:val="en-US"/>
-        </w:rPr>
-      </w:pPr>
-    </w:p>
-    <w:p>
-      <w:pPr>
-        <w:widowControl w:val="0"/>
-        <w:spacing w:line="240" w:lineRule="auto"/>
-        <w:ind w:right="-20"/>
-        <w:rPr>
-          <w:rFonts w:ascii="Times New Roman" w:eastAsia="Times New Roman" w:hAnsi="Times New Roman" w:cs="Times New Roman"/>
-          <w:b/>
-          <w:bCs/>
-          <w:color w:val="101010"/>
-          <w:sz w:val="28"/>
-          <w:szCs w:val="28"/>
-          <w:lang w:val="en-US"/>
-        </w:rPr>
-      </w:pPr>
-    </w:p>
-    <w:p>
-      <w:pPr>
-        <w:widowControl w:val="0"/>
-        <w:spacing w:line="240" w:lineRule="auto"/>
-        <w:ind w:right="-20"/>
-        <w:rPr>
-          <w:rFonts w:ascii="Times New Roman" w:eastAsia="Times New Roman" w:hAnsi="Times New Roman" w:cs="Times New Roman"/>
-          <w:b/>
-          <w:bCs/>
-          <w:color w:val="101010"/>
-          <w:sz w:val="28"/>
-          <w:szCs w:val="28"/>
-          <w:lang w:val="en-US"/>
-        </w:rPr>
-      </w:pPr>
-      <w:bookmarkStart w:id="4" w:name="_GoBack"/>
-      <w:bookmarkEnd w:id="4"/>
-    </w:p>
-    <w:p>
-      <w:pPr>
-        <w:widowControl w:val="0"/>
-        <w:spacing w:line="240" w:lineRule="auto"/>
-        <w:ind w:right="-20"/>
-        <w:rPr>
-          <w:rFonts w:ascii="Times New Roman" w:eastAsia="Times New Roman" w:hAnsi="Times New Roman" w:cs="Times New Roman"/>
-          <w:b/>
-          <w:bCs/>
-          <w:color w:val="101010"/>
-          <w:sz w:val="28"/>
-          <w:szCs w:val="28"/>
-          <w:lang w:val="en-US"/>
-        </w:rPr>
-      </w:pPr>
-      <w:r>
-        <w:rPr>
+      <w:r>
+        <w:rPr>
+          <w:rFonts w:ascii="Times New Roman" w:hAnsi="Times New Roman" w:cs="Times New Roman"/>
           <w:noProof/>
-        </w:rPr>
-        <w:lastRenderedPageBreak/>
+          <w:sz w:val="28"/>
+          <w:szCs w:val="28"/>
+        </w:rPr>
         <mc:AlternateContent>
           <mc:Choice Requires="wps">
             <w:drawing>
@@ -9421,7 +9061,7 @@
               </wp:anchor>
             </w:drawing>
           </mc:Choice>
-          <mc:Fallback xmlns:cx="http://schemas.microsoft.com/office/drawing/2014/chartex" xmlns:cx1="http://schemas.microsoft.com/office/drawing/2015/9/8/chartex" xmlns:cx2="http://schemas.microsoft.com/office/drawing/2015/10/21/chartex" xmlns:cx3="http://schemas.microsoft.com/office/drawing/2016/5/9/chartex" xmlns:cx4="http://schemas.microsoft.com/office/drawing/2016/5/10/chartex" xmlns:cx5="http://schemas.microsoft.com/office/drawing/2016/5/11/chartex" xmlns:cx6="http://schemas.microsoft.com/office/drawing/2016/5/12/chartex" xmlns:cx7="http://schemas.microsoft.com/office/drawing/2016/5/13/chartex" xmlns:cx8="http://schemas.microsoft.com/office/drawing/2016/5/14/chartex" xmlns:aink="http://schemas.microsoft.com/office/drawing/2016/ink" xmlns:am3d="http://schemas.microsoft.com/office/drawing/2017/model3d" xmlns:w16cex="http://schemas.microsoft.com/office/word/2018/wordml/cex" xmlns:w16cid="http://schemas.microsoft.com/office/word/2016/wordml/cid" xmlns:w16="http://schemas.microsoft.com/office/word/2018/wordml" xmlns:w16sdtdh="http://schemas.microsoft.com/office/word/2020/wordml/sdtdatahash" xmlns:w16se="http://schemas.microsoft.com/office/word/2015/wordml/symex">
+          <mc:Fallback>
             <w:pict>
               <v:shape w14:anchorId="0CB9569C" id="drawingObject13" o:spid="_x0000_s1026" style="position:absolute;margin-left:1in;margin-top:0;width:213.75pt;height:16.05pt;z-index:-251644416;visibility:visible;mso-wrap-style:square;mso-wrap-distance-left:9pt;mso-wrap-distance-top:0;mso-wrap-distance-right:9pt;mso-wrap-distance-bottom:0;mso-position-horizontal:absolute;mso-position-horizontal-relative:page;mso-position-vertical:absolute;mso-position-vertical-relative:text;v-text-anchor:top" coordsize="2714625,203834" o:gfxdata="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" o:allowincell="f" path="m,l,203834r2714625,l2714625,,,xe" stroked="f">
                 <v:path arrowok="t" textboxrect="0,0,2714625,203834"/>
@@ -9671,8 +9311,8 @@
         <w:spacing w:after="8" w:line="240" w:lineRule="exact"/>
         <w:rPr>
           <w:rFonts w:ascii="Times New Roman" w:eastAsia="Times New Roman" w:hAnsi="Times New Roman" w:cs="Times New Roman"/>
-          <w:sz w:val="24"/>
-          <w:szCs w:val="24"/>
+          <w:sz w:val="28"/>
+          <w:szCs w:val="28"/>
           <w:lang w:val="en-US"/>
         </w:rPr>
       </w:pPr>
@@ -9684,7 +9324,6 @@
         <w:ind w:right="706"/>
         <w:rPr>
           <w:rFonts w:ascii="Times New Roman" w:eastAsia="Times New Roman" w:hAnsi="Times New Roman" w:cs="Times New Roman"/>
-          <w:color w:val="101010"/>
           <w:sz w:val="28"/>
           <w:szCs w:val="28"/>
           <w:lang w:val="en-US"/>
@@ -9692,7 +9331,10 @@
       </w:pPr>
       <w:r>
         <w:rPr>
+          <w:rFonts w:ascii="Times New Roman" w:hAnsi="Times New Roman" w:cs="Times New Roman"/>
           <w:noProof/>
+          <w:sz w:val="28"/>
+          <w:szCs w:val="28"/>
         </w:rPr>
         <mc:AlternateContent>
           <mc:Choice Requires="wpg">
@@ -9811,7 +9453,7 @@
               </wp:anchor>
             </w:drawing>
           </mc:Choice>
-          <mc:Fallback xmlns:cx="http://schemas.microsoft.com/office/drawing/2014/chartex" xmlns:cx1="http://schemas.microsoft.com/office/drawing/2015/9/8/chartex" xmlns:cx2="http://schemas.microsoft.com/office/drawing/2015/10/21/chartex" xmlns:cx3="http://schemas.microsoft.com/office/drawing/2016/5/9/chartex" xmlns:cx4="http://schemas.microsoft.com/office/drawing/2016/5/10/chartex" xmlns:cx5="http://schemas.microsoft.com/office/drawing/2016/5/11/chartex" xmlns:cx6="http://schemas.microsoft.com/office/drawing/2016/5/12/chartex" xmlns:cx7="http://schemas.microsoft.com/office/drawing/2016/5/13/chartex" xmlns:cx8="http://schemas.microsoft.com/office/drawing/2016/5/14/chartex" xmlns:aink="http://schemas.microsoft.com/office/drawing/2016/ink" xmlns:am3d="http://schemas.microsoft.com/office/drawing/2017/model3d" xmlns:w16cex="http://schemas.microsoft.com/office/word/2018/wordml/cex" xmlns:w16cid="http://schemas.microsoft.com/office/word/2016/wordml/cid" xmlns:w16="http://schemas.microsoft.com/office/word/2018/wordml" xmlns:w16sdtdh="http://schemas.microsoft.com/office/word/2020/wordml/sdtdatahash" xmlns:w16se="http://schemas.microsoft.com/office/word/2015/wordml/symex">
+          <mc:Fallback>
             <w:pict>
               <v:group w14:anchorId="1BAF4E65" id="drawingObject14" o:spid="_x0000_s1026" style="position:absolute;margin-left:1in;margin-top:0;width:442.05pt;height:32.15pt;z-index:-251637248;mso-position-horizontal-relative:page" coordsize="56140,4083" o:gfxdata="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" o:allowincell="f">
                 <v:shape id="Shape 15" o:spid="_x0000_s1027" style="position:absolute;width:56140;height:2038;visibility:visible;mso-wrap-style:square;v-text-anchor:top" coordsize="5614034,203834" o:gfxdata="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" path="m,l,203834r5614034,l5614034,,,xe" stroked="f">
@@ -9834,7 +9476,7 @@
           <w:szCs w:val="28"/>
           <w:lang w:val="en-US"/>
         </w:rPr>
-        <w:t>Node</w:t>
+        <w:t>Node JS</w:t>
       </w:r>
       <w:r>
         <w:rPr>
@@ -9844,7 +9486,7 @@
           <w:szCs w:val="28"/>
           <w:lang w:val="en-US"/>
         </w:rPr>
-        <w:t xml:space="preserve"> </w:t>
+        <w:t xml:space="preserve">, </w:t>
       </w:r>
       <w:r>
         <w:rPr>
@@ -9854,47 +9496,7 @@
           <w:szCs w:val="28"/>
           <w:lang w:val="en-US"/>
         </w:rPr>
-        <w:t>JS</w:t>
-      </w:r>
-      <w:r>
-        <w:rPr>
-          <w:rFonts w:ascii="Times New Roman" w:eastAsia="Times New Roman" w:hAnsi="Times New Roman" w:cs="Times New Roman"/>
-          <w:color w:val="101010"/>
-          <w:sz w:val="28"/>
-          <w:szCs w:val="28"/>
-          <w:lang w:val="en-US"/>
-        </w:rPr>
-        <w:t xml:space="preserve">, </w:t>
-      </w:r>
-      <w:r>
-        <w:rPr>
-          <w:rFonts w:ascii="Times New Roman" w:eastAsia="Times New Roman" w:hAnsi="Times New Roman" w:cs="Times New Roman"/>
-          <w:color w:val="101010"/>
-          <w:sz w:val="28"/>
-          <w:szCs w:val="28"/>
-          <w:lang w:val="en-US"/>
-        </w:rPr>
-        <w:t>Express</w:t>
-      </w:r>
-      <w:r>
-        <w:rPr>
-          <w:rFonts w:ascii="Times New Roman" w:eastAsia="Times New Roman" w:hAnsi="Times New Roman" w:cs="Times New Roman"/>
-          <w:color w:val="101010"/>
-          <w:sz w:val="28"/>
-          <w:szCs w:val="28"/>
-          <w:lang w:val="en-US"/>
-        </w:rPr>
-        <w:t xml:space="preserve"> </w:t>
-      </w:r>
-      <w:r>
-        <w:rPr>
-          <w:rFonts w:ascii="Times New Roman" w:eastAsia="Times New Roman" w:hAnsi="Times New Roman" w:cs="Times New Roman"/>
-          <w:color w:val="101010"/>
-          <w:sz w:val="28"/>
-          <w:szCs w:val="28"/>
-          <w:lang w:val="en-US"/>
-        </w:rPr>
-        <w:t>JS</w:t>
+        <w:t>Express JS</w:t>
       </w:r>
       <w:r>
         <w:rPr>
@@ -10001,138 +9603,6 @@
         </w:rPr>
         <w:t>.</w:t>
       </w:r>
-    </w:p>
-    <w:p>
-      <w:pPr>
-        <w:spacing w:line="240" w:lineRule="exact"/>
-        <w:rPr>
-          <w:rFonts w:ascii="Times New Roman" w:eastAsia="Times New Roman" w:hAnsi="Times New Roman" w:cs="Times New Roman"/>
-          <w:sz w:val="24"/>
-          <w:szCs w:val="24"/>
-          <w:lang w:val="en-US"/>
-        </w:rPr>
-      </w:pPr>
-    </w:p>
-    <w:p>
-      <w:pPr>
-        <w:spacing w:line="240" w:lineRule="exact"/>
-        <w:rPr>
-          <w:rFonts w:ascii="Times New Roman" w:eastAsia="Times New Roman" w:hAnsi="Times New Roman" w:cs="Times New Roman"/>
-          <w:sz w:val="24"/>
-          <w:szCs w:val="24"/>
-          <w:lang w:val="en-US"/>
-        </w:rPr>
-      </w:pPr>
-    </w:p>
-    <w:p>
-      <w:pPr>
-        <w:spacing w:line="240" w:lineRule="exact"/>
-        <w:rPr>
-          <w:rFonts w:ascii="Times New Roman" w:eastAsia="Times New Roman" w:hAnsi="Times New Roman" w:cs="Times New Roman"/>
-          <w:sz w:val="24"/>
-          <w:szCs w:val="24"/>
-          <w:lang w:val="en-US"/>
-        </w:rPr>
-      </w:pPr>
-    </w:p>
-    <w:p>
-      <w:pPr>
-        <w:spacing w:line="240" w:lineRule="exact"/>
-        <w:rPr>
-          <w:rFonts w:ascii="Times New Roman" w:eastAsia="Times New Roman" w:hAnsi="Times New Roman" w:cs="Times New Roman"/>
-          <w:sz w:val="24"/>
-          <w:szCs w:val="24"/>
-          <w:lang w:val="en-US"/>
-        </w:rPr>
-      </w:pPr>
-    </w:p>
-    <w:p>
-      <w:pPr>
-        <w:spacing w:line="240" w:lineRule="exact"/>
-        <w:rPr>
-          <w:rFonts w:ascii="Times New Roman" w:eastAsia="Times New Roman" w:hAnsi="Times New Roman" w:cs="Times New Roman"/>
-          <w:sz w:val="24"/>
-          <w:szCs w:val="24"/>
-          <w:lang w:val="en-US"/>
-        </w:rPr>
-      </w:pPr>
-    </w:p>
-    <w:p>
-      <w:pPr>
-        <w:spacing w:line="240" w:lineRule="exact"/>
-        <w:rPr>
-          <w:rFonts w:ascii="Times New Roman" w:eastAsia="Times New Roman" w:hAnsi="Times New Roman" w:cs="Times New Roman"/>
-          <w:sz w:val="24"/>
-          <w:szCs w:val="24"/>
-          <w:lang w:val="en-US"/>
-        </w:rPr>
-      </w:pPr>
-    </w:p>
-    <w:p>
-      <w:pPr>
-        <w:spacing w:line="240" w:lineRule="exact"/>
-        <w:rPr>
-          <w:rFonts w:ascii="Times New Roman" w:eastAsia="Times New Roman" w:hAnsi="Times New Roman" w:cs="Times New Roman"/>
-          <w:sz w:val="24"/>
-          <w:szCs w:val="24"/>
-          <w:lang w:val="en-US"/>
-        </w:rPr>
-      </w:pPr>
-    </w:p>
-    <w:p>
-      <w:pPr>
-        <w:spacing w:line="240" w:lineRule="exact"/>
-        <w:rPr>
-          <w:rFonts w:ascii="Times New Roman" w:eastAsia="Times New Roman" w:hAnsi="Times New Roman" w:cs="Times New Roman"/>
-          <w:sz w:val="24"/>
-          <w:szCs w:val="24"/>
-          <w:lang w:val="en-US"/>
-        </w:rPr>
-      </w:pPr>
-    </w:p>
-    <w:p>
-      <w:pPr>
-        <w:spacing w:line="240" w:lineRule="exact"/>
-        <w:rPr>
-          <w:rFonts w:ascii="Times New Roman" w:eastAsia="Times New Roman" w:hAnsi="Times New Roman" w:cs="Times New Roman"/>
-          <w:sz w:val="24"/>
-          <w:szCs w:val="24"/>
-          <w:lang w:val="en-US"/>
-        </w:rPr>
-      </w:pPr>
-    </w:p>
-    <w:p>
-      <w:pPr>
-        <w:spacing w:line="240" w:lineRule="exact"/>
-        <w:rPr>
-          <w:rFonts w:ascii="Times New Roman" w:eastAsia="Times New Roman" w:hAnsi="Times New Roman" w:cs="Times New Roman"/>
-          <w:sz w:val="24"/>
-          <w:szCs w:val="24"/>
-          <w:lang w:val="en-US"/>
-        </w:rPr>
-      </w:pPr>
-    </w:p>
-    <w:p>
-      <w:pPr>
-        <w:spacing w:line="240" w:lineRule="exact"/>
-        <w:rPr>
-          <w:rFonts w:ascii="Times New Roman" w:eastAsia="Times New Roman" w:hAnsi="Times New Roman" w:cs="Times New Roman"/>
-          <w:sz w:val="24"/>
-          <w:szCs w:val="24"/>
-          <w:lang w:val="en-US"/>
-        </w:rPr>
-      </w:pPr>
-    </w:p>
-    <w:p>
-      <w:pPr>
-        <w:spacing w:after="17" w:line="140" w:lineRule="exact"/>
-        <w:rPr>
-          <w:rFonts w:ascii="Times New Roman" w:eastAsia="Times New Roman" w:hAnsi="Times New Roman" w:cs="Times New Roman"/>
-          <w:sz w:val="14"/>
-          <w:szCs w:val="14"/>
-          <w:lang w:val="en-US"/>
-        </w:rPr>
-      </w:pPr>
     </w:p>
     <w:bookmarkEnd w:id="3"/>
     <w:p>
@@ -10148,7 +9618,7 @@
       </w:pPr>
     </w:p>
     <w:sectPr>
-      <w:footerReference w:type="default" r:id="rId8"/>
+      <w:footerReference w:type="default" r:id="rId10"/>
       <w:type w:val="continuous"/>
       <w:pgSz w:w="11906" w:h="16837"/>
       <w:pgMar w:top="1134" w:right="850" w:bottom="0" w:left="1441" w:header="0" w:footer="0" w:gutter="0"/>
@@ -10161,7 +9631,7 @@
 </file>
 
 <file path=word/endnotes.xml><?xml version="1.0" encoding="utf-8"?>
-<w:endnotes xmlns:wpc="http://schemas.microsoft.com/office/word/2010/wordprocessingCanvas" xmlns:mc="http://schemas.openxmlformats.org/markup-compatibility/2006" xmlns:o="urn:schemas-microsoft-com:office:office" xmlns:r="http://schemas.openxmlformats.org/officeDocument/2006/relationships" xmlns:m="http://schemas.openxmlformats.org/officeDocument/2006/math" xmlns:v="urn:schemas-microsoft-com:vml" xmlns:wp14="http://schemas.microsoft.com/office/word/2010/wordprocessingDrawing" xmlns:wp="http://schemas.openxmlformats.org/drawingml/2006/wordprocessingDrawing" xmlns:w10="urn:schemas-microsoft-com:office:word" xmlns:w="http://schemas.openxmlformats.org/wordprocessingml/2006/main" xmlns:w14="http://schemas.microsoft.com/office/word/2010/wordml" xmlns:w15="http://schemas.microsoft.com/office/word/2012/wordml" xmlns:wpg="http://schemas.microsoft.com/office/word/2010/wordprocessingGroup" xmlns:wpi="http://schemas.microsoft.com/office/word/2010/wordprocessingInk" xmlns:wne="http://schemas.microsoft.com/office/word/2006/wordml" xmlns:wps="http://schemas.microsoft.com/office/word/2010/wordprocessingShape" mc:Ignorable="w14 w15 wp14">
+<w:endnotes xmlns:wpc="http://schemas.microsoft.com/office/word/2010/wordprocessingCanvas" xmlns:cx="http://schemas.microsoft.com/office/drawing/2014/chartex" xmlns:cx1="http://schemas.microsoft.com/office/drawing/2015/9/8/chartex" xmlns:cx2="http://schemas.microsoft.com/office/drawing/2015/10/21/chartex" xmlns:cx3="http://schemas.microsoft.com/office/drawing/2016/5/9/chartex" xmlns:cx4="http://schemas.microsoft.com/office/drawing/2016/5/10/chartex" xmlns:cx5="http://schemas.microsoft.com/office/drawing/2016/5/11/chartex" xmlns:cx6="http://schemas.microsoft.com/office/drawing/2016/5/12/chartex" xmlns:cx7="http://schemas.microsoft.com/office/drawing/2016/5/13/chartex" xmlns:cx8="http://schemas.microsoft.com/office/drawing/2016/5/14/chartex" xmlns:mc="http://schemas.openxmlformats.org/markup-compatibility/2006" xmlns:aink="http://schemas.microsoft.com/office/drawing/2016/ink" xmlns:am3d="http://schemas.microsoft.com/office/drawing/2017/model3d" xmlns:o="urn:schemas-microsoft-com:office:office" xmlns:r="http://schemas.openxmlformats.org/officeDocument/2006/relationships" xmlns:m="http://schemas.openxmlformats.org/officeDocument/2006/math" xmlns:v="urn:schemas-microsoft-com:vml" xmlns:wp14="http://schemas.microsoft.com/office/word/2010/wordprocessingDrawing" xmlns:wp="http://schemas.openxmlformats.org/drawingml/2006/wordprocessingDrawing" xmlns:w10="urn:schemas-microsoft-com:office:word" xmlns:w="http://schemas.openxmlformats.org/wordprocessingml/2006/main" xmlns:w14="http://schemas.microsoft.com/office/word/2010/wordml" xmlns:w15="http://schemas.microsoft.com/office/word/2012/wordml" xmlns:w16cex="http://schemas.microsoft.com/office/word/2018/wordml/cex" xmlns:w16cid="http://schemas.microsoft.com/office/word/2016/wordml/cid" xmlns:w16="http://schemas.microsoft.com/office/word/2018/wordml" xmlns:w16sdtdh="http://schemas.microsoft.com/office/word/2020/wordml/sdtdatahash" xmlns:w16se="http://schemas.microsoft.com/office/word/2015/wordml/symex" xmlns:wpg="http://schemas.microsoft.com/office/word/2010/wordprocessingGroup" xmlns:wpi="http://schemas.microsoft.com/office/word/2010/wordprocessingInk" xmlns:wne="http://schemas.microsoft.com/office/word/2006/wordml" xmlns:wps="http://schemas.microsoft.com/office/word/2010/wordprocessingShape" mc:Ignorable="w14 w15 w16se w16cid w16 w16cex w16sdtdh wp14">
   <w:endnote w:type="separator" w:id="-1">
     <w:p>
       <w:pPr>
@@ -10186,7 +9656,7 @@
 </file>
 
 <file path=word/footer1.xml><?xml version="1.0" encoding="utf-8"?>
-<w:ftr xmlns:wpc="http://schemas.microsoft.com/office/word/2010/wordprocessingCanvas" xmlns:mc="http://schemas.openxmlformats.org/markup-compatibility/2006" xmlns:o="urn:schemas-microsoft-com:office:office" xmlns:r="http://schemas.openxmlformats.org/officeDocument/2006/relationships" xmlns:m="http://schemas.openxmlformats.org/officeDocument/2006/math" xmlns:v="urn:schemas-microsoft-com:vml" xmlns:wp14="http://schemas.microsoft.com/office/word/2010/wordprocessingDrawing" xmlns:wp="http://schemas.openxmlformats.org/drawingml/2006/wordprocessingDrawing" xmlns:w10="urn:schemas-microsoft-com:office:word" xmlns:w="http://schemas.openxmlformats.org/wordprocessingml/2006/main" xmlns:w14="http://schemas.microsoft.com/office/word/2010/wordml" xmlns:w15="http://schemas.microsoft.com/office/word/2012/wordml" xmlns:wpg="http://schemas.microsoft.com/office/word/2010/wordprocessingGroup" xmlns:wpi="http://schemas.microsoft.com/office/word/2010/wordprocessingInk" xmlns:wne="http://schemas.microsoft.com/office/word/2006/wordml" xmlns:wps="http://schemas.microsoft.com/office/word/2010/wordprocessingShape" mc:Ignorable="w14 w15 wp14">
+<w:ftr xmlns:wpc="http://schemas.microsoft.com/office/word/2010/wordprocessingCanvas" xmlns:cx="http://schemas.microsoft.com/office/drawing/2014/chartex" xmlns:cx1="http://schemas.microsoft.com/office/drawing/2015/9/8/chartex" xmlns:cx2="http://schemas.microsoft.com/office/drawing/2015/10/21/chartex" xmlns:cx3="http://schemas.microsoft.com/office/drawing/2016/5/9/chartex" xmlns:cx4="http://schemas.microsoft.com/office/drawing/2016/5/10/chartex" xmlns:cx5="http://schemas.microsoft.com/office/drawing/2016/5/11/chartex" xmlns:cx6="http://schemas.microsoft.com/office/drawing/2016/5/12/chartex" xmlns:cx7="http://schemas.microsoft.com/office/drawing/2016/5/13/chartex" xmlns:cx8="http://schemas.microsoft.com/office/drawing/2016/5/14/chartex" xmlns:mc="http://schemas.openxmlformats.org/markup-compatibility/2006" xmlns:aink="http://schemas.microsoft.com/office/drawing/2016/ink" xmlns:am3d="http://schemas.microsoft.com/office/drawing/2017/model3d" xmlns:o="urn:schemas-microsoft-com:office:office" xmlns:r="http://schemas.openxmlformats.org/officeDocument/2006/relationships" xmlns:m="http://schemas.openxmlformats.org/officeDocument/2006/math" xmlns:v="urn:schemas-microsoft-com:vml" xmlns:wp14="http://schemas.microsoft.com/office/word/2010/wordprocessingDrawing" xmlns:wp="http://schemas.openxmlformats.org/drawingml/2006/wordprocessingDrawing" xmlns:w10="urn:schemas-microsoft-com:office:word" xmlns:w="http://schemas.openxmlformats.org/wordprocessingml/2006/main" xmlns:w14="http://schemas.microsoft.com/office/word/2010/wordml" xmlns:w15="http://schemas.microsoft.com/office/word/2012/wordml" xmlns:w16cex="http://schemas.microsoft.com/office/word/2018/wordml/cex" xmlns:w16cid="http://schemas.microsoft.com/office/word/2016/wordml/cid" xmlns:w16="http://schemas.microsoft.com/office/word/2018/wordml" xmlns:w16sdtdh="http://schemas.microsoft.com/office/word/2020/wordml/sdtdatahash" xmlns:w16se="http://schemas.microsoft.com/office/word/2015/wordml/symex" xmlns:wpg="http://schemas.microsoft.com/office/word/2010/wordprocessingGroup" xmlns:wpi="http://schemas.microsoft.com/office/word/2010/wordprocessingInk" xmlns:wne="http://schemas.microsoft.com/office/word/2006/wordml" xmlns:wps="http://schemas.microsoft.com/office/word/2010/wordprocessingShape" mc:Ignorable="w14 w15 w16se w16cid w16 w16cex w16sdtdh wp14">
   <w:sdt>
     <w:sdtPr>
       <w:id w:val="1108089560"/>
@@ -10232,7 +9702,7 @@
 </file>
 
 <file path=word/footnotes.xml><?xml version="1.0" encoding="utf-8"?>
-<w:footnotes xmlns:wpc="http://schemas.microsoft.com/office/word/2010/wordprocessingCanvas" xmlns:mc="http://schemas.openxmlformats.org/markup-compatibility/2006" xmlns:o="urn:schemas-microsoft-com:office:office" xmlns:r="http://schemas.openxmlformats.org/officeDocument/2006/relationships" xmlns:m="http://schemas.openxmlformats.org/officeDocument/2006/math" xmlns:v="urn:schemas-microsoft-com:vml" xmlns:wp14="http://schemas.microsoft.com/office/word/2010/wordprocessingDrawing" xmlns:wp="http://schemas.openxmlformats.org/drawingml/2006/wordprocessingDrawing" xmlns:w10="urn:schemas-microsoft-com:office:word" xmlns:w="http://schemas.openxmlformats.org/wordprocessingml/2006/main" xmlns:w14="http://schemas.microsoft.com/office/word/2010/wordml" xmlns:w15="http://schemas.microsoft.com/office/word/2012/wordml" xmlns:wpg="http://schemas.microsoft.com/office/word/2010/wordprocessingGroup" xmlns:wpi="http://schemas.microsoft.com/office/word/2010/wordprocessingInk" xmlns:wne="http://schemas.microsoft.com/office/word/2006/wordml" xmlns:wps="http://schemas.microsoft.com/office/word/2010/wordprocessingShape" mc:Ignorable="w14 w15 wp14">
+<w:footnotes xmlns:wpc="http://schemas.microsoft.com/office/word/2010/wordprocessingCanvas" xmlns:cx="http://schemas.microsoft.com/office/drawing/2014/chartex" xmlns:cx1="http://schemas.microsoft.com/office/drawing/2015/9/8/chartex" xmlns:cx2="http://schemas.microsoft.com/office/drawing/2015/10/21/chartex" xmlns:cx3="http://schemas.microsoft.com/office/drawing/2016/5/9/chartex" xmlns:cx4="http://schemas.microsoft.com/office/drawing/2016/5/10/chartex" xmlns:cx5="http://schemas.microsoft.com/office/drawing/2016/5/11/chartex" xmlns:cx6="http://schemas.microsoft.com/office/drawing/2016/5/12/chartex" xmlns:cx7="http://schemas.microsoft.com/office/drawing/2016/5/13/chartex" xmlns:cx8="http://schemas.microsoft.com/office/drawing/2016/5/14/chartex" xmlns:mc="http://schemas.openxmlformats.org/markup-compatibility/2006" xmlns:aink="http://schemas.microsoft.com/office/drawing/2016/ink" xmlns:am3d="http://schemas.microsoft.com/office/drawing/2017/model3d" xmlns:o="urn:schemas-microsoft-com:office:office" xmlns:r="http://schemas.openxmlformats.org/officeDocument/2006/relationships" xmlns:m="http://schemas.openxmlformats.org/officeDocument/2006/math" xmlns:v="urn:schemas-microsoft-com:vml" xmlns:wp14="http://schemas.microsoft.com/office/word/2010/wordprocessingDrawing" xmlns:wp="http://schemas.openxmlformats.org/drawingml/2006/wordprocessingDrawing" xmlns:w10="urn:schemas-microsoft-com:office:word" xmlns:w="http://schemas.openxmlformats.org/wordprocessingml/2006/main" xmlns:w14="http://schemas.microsoft.com/office/word/2010/wordml" xmlns:w15="http://schemas.microsoft.com/office/word/2012/wordml" xmlns:w16cex="http://schemas.microsoft.com/office/word/2018/wordml/cex" xmlns:w16cid="http://schemas.microsoft.com/office/word/2016/wordml/cid" xmlns:w16="http://schemas.microsoft.com/office/word/2018/wordml" xmlns:w16sdtdh="http://schemas.microsoft.com/office/word/2020/wordml/sdtdatahash" xmlns:w16se="http://schemas.microsoft.com/office/word/2015/wordml/symex" xmlns:wpg="http://schemas.microsoft.com/office/word/2010/wordprocessingGroup" xmlns:wpi="http://schemas.microsoft.com/office/word/2010/wordprocessingInk" xmlns:wne="http://schemas.microsoft.com/office/word/2006/wordml" xmlns:wps="http://schemas.microsoft.com/office/word/2010/wordprocessingShape" mc:Ignorable="w14 w15 w16se w16cid w16 w16cex w16sdtdh wp14">
   <w:footnote w:type="separator" w:id="-1">
     <w:p>
       <w:pPr>
@@ -10257,7 +9727,7 @@
 </file>
 
 <file path=word/numbering.xml><?xml version="1.0" encoding="utf-8"?>
-<w:numbering xmlns:wpc="http://schemas.microsoft.com/office/word/2010/wordprocessingCanvas" xmlns:mc="http://schemas.openxmlformats.org/markup-compatibility/2006" xmlns:o="urn:schemas-microsoft-com:office:office" xmlns:r="http://schemas.openxmlformats.org/officeDocument/2006/relationships" xmlns:m="http://schemas.openxmlformats.org/officeDocument/2006/math" xmlns:v="urn:schemas-microsoft-com:vml" xmlns:wp14="http://schemas.microsoft.com/office/word/2010/wordprocessingDrawing" xmlns:wp="http://schemas.openxmlformats.org/drawingml/2006/wordprocessingDrawing" xmlns:w10="urn:schemas-microsoft-com:office:word" xmlns:w="http://schemas.openxmlformats.org/wordprocessingml/2006/main" xmlns:w14="http://schemas.microsoft.com/office/word/2010/wordml" xmlns:w15="http://schemas.microsoft.com/office/word/2012/wordml" xmlns:wpg="http://schemas.microsoft.com/office/word/2010/wordprocessingGroup" xmlns:wpi="http://schemas.microsoft.com/office/word/2010/wordprocessingInk" xmlns:wne="http://schemas.microsoft.com/office/word/2006/wordml" xmlns:wps="http://schemas.microsoft.com/office/word/2010/wordprocessingShape" mc:Ignorable="w14 w15 wp14">
+<w:numbering xmlns:wpc="http://schemas.microsoft.com/office/word/2010/wordprocessingCanvas" xmlns:cx="http://schemas.microsoft.com/office/drawing/2014/chartex" xmlns:cx1="http://schemas.microsoft.com/office/drawing/2015/9/8/chartex" xmlns:cx2="http://schemas.microsoft.com/office/drawing/2015/10/21/chartex" xmlns:cx3="http://schemas.microsoft.com/office/drawing/2016/5/9/chartex" xmlns:cx4="http://schemas.microsoft.com/office/drawing/2016/5/10/chartex" xmlns:cx5="http://schemas.microsoft.com/office/drawing/2016/5/11/chartex" xmlns:cx6="http://schemas.microsoft.com/office/drawing/2016/5/12/chartex" xmlns:cx7="http://schemas.microsoft.com/office/drawing/2016/5/13/chartex" xmlns:cx8="http://schemas.microsoft.com/office/drawing/2016/5/14/chartex" xmlns:mc="http://schemas.openxmlformats.org/markup-compatibility/2006" xmlns:aink="http://schemas.microsoft.com/office/drawing/2016/ink" xmlns:am3d="http://schemas.microsoft.com/office/drawing/2017/model3d" xmlns:o="urn:schemas-microsoft-com:office:office" xmlns:r="http://schemas.openxmlformats.org/officeDocument/2006/relationships" xmlns:m="http://schemas.openxmlformats.org/officeDocument/2006/math" xmlns:v="urn:schemas-microsoft-com:vml" xmlns:wp14="http://schemas.microsoft.com/office/word/2010/wordprocessingDrawing" xmlns:wp="http://schemas.openxmlformats.org/drawingml/2006/wordprocessingDrawing" xmlns:w10="urn:schemas-microsoft-com:office:word" xmlns:w="http://schemas.openxmlformats.org/wordprocessingml/2006/main" xmlns:w14="http://schemas.microsoft.com/office/word/2010/wordml" xmlns:w15="http://schemas.microsoft.com/office/word/2012/wordml" xmlns:w16cex="http://schemas.microsoft.com/office/word/2018/wordml/cex" xmlns:w16cid="http://schemas.microsoft.com/office/word/2016/wordml/cid" xmlns:w16="http://schemas.microsoft.com/office/word/2018/wordml" xmlns:w16sdtdh="http://schemas.microsoft.com/office/word/2020/wordml/sdtdatahash" xmlns:w16se="http://schemas.microsoft.com/office/word/2015/wordml/symex" xmlns:wpg="http://schemas.microsoft.com/office/word/2010/wordprocessingGroup" xmlns:wpi="http://schemas.microsoft.com/office/word/2010/wordprocessingInk" xmlns:wne="http://schemas.microsoft.com/office/word/2006/wordml" xmlns:wps="http://schemas.microsoft.com/office/word/2010/wordprocessingShape" mc:Ignorable="w14 w15 w16se w16cid w16 w16cex w16sdtdh wp14">
   <w:abstractNum w:abstractNumId="0" w15:restartNumberingAfterBreak="0">
     <w:nsid w:val="07F74D8D"/>
     <w:multiLevelType w:val="hybridMultilevel"/>
@@ -10747,6 +10217,119 @@
     </w:lvl>
   </w:abstractNum>
   <w:abstractNum w:abstractNumId="4" w15:restartNumberingAfterBreak="0">
+    <w:nsid w:val="39B35A40"/>
+    <w:multiLevelType w:val="hybridMultilevel"/>
+    <w:tmpl w:val="10E47FDA"/>
+    <w:lvl w:ilvl="0" w:tplc="20000001">
+      <w:start w:val="1"/>
+      <w:numFmt w:val="bullet"/>
+      <w:lvlText w:val=""/>
+      <w:lvlJc w:val="left"/>
+      <w:pPr>
+        <w:ind w:left="1440" w:hanging="360"/>
+      </w:pPr>
+      <w:rPr>
+        <w:rFonts w:ascii="Symbol" w:hAnsi="Symbol" w:hint="default"/>
+      </w:rPr>
+    </w:lvl>
+    <w:lvl w:ilvl="1" w:tplc="20000003" w:tentative="1">
+      <w:start w:val="1"/>
+      <w:numFmt w:val="bullet"/>
+      <w:lvlText w:val="o"/>
+      <w:lvlJc w:val="left"/>
+      <w:pPr>
+        <w:ind w:left="2160" w:hanging="360"/>
+      </w:pPr>
+      <w:rPr>
+        <w:rFonts w:ascii="Courier New" w:hAnsi="Courier New" w:cs="Courier New" w:hint="default"/>
+      </w:rPr>
+    </w:lvl>
+    <w:lvl w:ilvl="2" w:tplc="20000005" w:tentative="1">
+      <w:start w:val="1"/>
+      <w:numFmt w:val="bullet"/>
+      <w:lvlText w:val=""/>
+      <w:lvlJc w:val="left"/>
+      <w:pPr>
+        <w:ind w:left="2880" w:hanging="360"/>
+      </w:pPr>
+      <w:rPr>
+        <w:rFonts w:ascii="Wingdings" w:hAnsi="Wingdings" w:hint="default"/>
+      </w:rPr>
+    </w:lvl>
+    <w:lvl w:ilvl="3" w:tplc="20000001" w:tentative="1">
+      <w:start w:val="1"/>
+      <w:numFmt w:val="bullet"/>
+      <w:lvlText w:val=""/>
+      <w:lvlJc w:val="left"/>
+      <w:pPr>
+        <w:ind w:left="3600" w:hanging="360"/>
+      </w:pPr>
+      <w:rPr>
+        <w:rFonts w:ascii="Symbol" w:hAnsi="Symbol" w:hint="default"/>
+      </w:rPr>
+    </w:lvl>
+    <w:lvl w:ilvl="4" w:tplc="20000003" w:tentative="1">
+      <w:start w:val="1"/>
+      <w:numFmt w:val="bullet"/>
+      <w:lvlText w:val="o"/>
+      <w:lvlJc w:val="left"/>
+      <w:pPr>
+        <w:ind w:left="4320" w:hanging="360"/>
+      </w:pPr>
+      <w:rPr>
+        <w:rFonts w:ascii="Courier New" w:hAnsi="Courier New" w:cs="Courier New" w:hint="default"/>
+      </w:rPr>
+    </w:lvl>
+    <w:lvl w:ilvl="5" w:tplc="20000005" w:tentative="1">
+      <w:start w:val="1"/>
+      <w:numFmt w:val="bullet"/>
+      <w:lvlText w:val=""/>
+      <w:lvlJc w:val="left"/>
+      <w:pPr>
+        <w:ind w:left="5040" w:hanging="360"/>
+      </w:pPr>
+      <w:rPr>
+        <w:rFonts w:ascii="Wingdings" w:hAnsi="Wingdings" w:hint="default"/>
+      </w:rPr>
+    </w:lvl>
+    <w:lvl w:ilvl="6" w:tplc="20000001" w:tentative="1">
+      <w:start w:val="1"/>
+      <w:numFmt w:val="bullet"/>
+      <w:lvlText w:val=""/>
+      <w:lvlJc w:val="left"/>
+      <w:pPr>
+        <w:ind w:left="5760" w:hanging="360"/>
+      </w:pPr>
+      <w:rPr>
+        <w:rFonts w:ascii="Symbol" w:hAnsi="Symbol" w:hint="default"/>
+      </w:rPr>
+    </w:lvl>
+    <w:lvl w:ilvl="7" w:tplc="20000003" w:tentative="1">
+      <w:start w:val="1"/>
+      <w:numFmt w:val="bullet"/>
+      <w:lvlText w:val="o"/>
+      <w:lvlJc w:val="left"/>
+      <w:pPr>
+        <w:ind w:left="6480" w:hanging="360"/>
+      </w:pPr>
+      <w:rPr>
+        <w:rFonts w:ascii="Courier New" w:hAnsi="Courier New" w:cs="Courier New" w:hint="default"/>
+      </w:rPr>
+    </w:lvl>
+    <w:lvl w:ilvl="8" w:tplc="20000005" w:tentative="1">
+      <w:start w:val="1"/>
+      <w:numFmt w:val="bullet"/>
+      <w:lvlText w:val=""/>
+      <w:lvlJc w:val="left"/>
+      <w:pPr>
+        <w:ind w:left="7200" w:hanging="360"/>
+      </w:pPr>
+      <w:rPr>
+        <w:rFonts w:ascii="Wingdings" w:hAnsi="Wingdings" w:hint="default"/>
+      </w:rPr>
+    </w:lvl>
+  </w:abstractNum>
+  <w:abstractNum w:abstractNumId="5" w15:restartNumberingAfterBreak="0">
     <w:nsid w:val="55C4A4C6"/>
     <w:multiLevelType w:val="multilevel"/>
     <w:tmpl w:val="4B28ADBA"/>
@@ -10886,7 +10469,7 @@
       </w:rPr>
     </w:lvl>
   </w:abstractNum>
-  <w:abstractNum w:abstractNumId="5" w15:restartNumberingAfterBreak="0">
+  <w:abstractNum w:abstractNumId="6" w15:restartNumberingAfterBreak="0">
     <w:nsid w:val="571D4726"/>
     <w:multiLevelType w:val="multilevel"/>
     <w:tmpl w:val="88A6BDB0"/>
@@ -11048,16 +10631,19 @@
     <w:abstractNumId w:val="3"/>
   </w:num>
   <w:num w:numId="5">
+    <w:abstractNumId w:val="6"/>
+  </w:num>
+  <w:num w:numId="6">
     <w:abstractNumId w:val="5"/>
   </w:num>
-  <w:num w:numId="6">
+  <w:num w:numId="7">
     <w:abstractNumId w:val="4"/>
   </w:num>
 </w:numbering>
 </file>
 
 <file path=word/styles.xml><?xml version="1.0" encoding="utf-8"?>
-<w:styles xmlns:mc="http://schemas.openxmlformats.org/markup-compatibility/2006" xmlns:r="http://schemas.openxmlformats.org/officeDocument/2006/relationships" xmlns:w="http://schemas.openxmlformats.org/wordprocessingml/2006/main" xmlns:w14="http://schemas.microsoft.com/office/word/2010/wordml" xmlns:w15="http://schemas.microsoft.com/office/word/2012/wordml" mc:Ignorable="w14 w15">
+<w:styles xmlns:mc="http://schemas.openxmlformats.org/markup-compatibility/2006" xmlns:r="http://schemas.openxmlformats.org/officeDocument/2006/relationships" xmlns:w="http://schemas.openxmlformats.org/wordprocessingml/2006/main" xmlns:w14="http://schemas.microsoft.com/office/word/2010/wordml" xmlns:w15="http://schemas.microsoft.com/office/word/2012/wordml" xmlns:w16cex="http://schemas.microsoft.com/office/word/2018/wordml/cex" xmlns:w16cid="http://schemas.microsoft.com/office/word/2016/wordml/cid" xmlns:w16="http://schemas.microsoft.com/office/word/2018/wordml" xmlns:w16sdtdh="http://schemas.microsoft.com/office/word/2020/wordml/sdtdatahash" xmlns:w16se="http://schemas.microsoft.com/office/word/2015/wordml/symex" mc:Ignorable="w14 w15 w16se w16cid w16 w16cex w16sdtdh">
   <w:docDefaults>
     <w:rPrDefault>
       <w:rPr>
@@ -11073,7 +10659,7 @@
       </w:pPr>
     </w:pPrDefault>
   </w:docDefaults>
-  <w:latentStyles w:defLockedState="0" w:defUIPriority="99" w:defSemiHidden="0" w:defUnhideWhenUsed="0" w:defQFormat="0" w:count="371">
+  <w:latentStyles w:defLockedState="0" w:defUIPriority="99" w:defSemiHidden="0" w:defUnhideWhenUsed="0" w:defQFormat="0" w:count="376">
     <w:lsdException w:name="Normal" w:uiPriority="0" w:qFormat="1"/>
     <w:lsdException w:name="heading 1" w:uiPriority="9" w:qFormat="1"/>
     <w:lsdException w:name="heading 2" w:semiHidden="1" w:uiPriority="9" w:unhideWhenUsed="1" w:qFormat="1"/>
@@ -11179,7 +10765,6 @@
     <w:lsdException w:name="HTML Sample" w:semiHidden="1" w:unhideWhenUsed="1"/>
     <w:lsdException w:name="HTML Typewriter" w:semiHidden="1" w:unhideWhenUsed="1"/>
     <w:lsdException w:name="HTML Variable" w:semiHidden="1" w:unhideWhenUsed="1"/>
-    <w:lsdException w:name="Normal Table" w:semiHidden="1" w:unhideWhenUsed="1"/>
     <w:lsdException w:name="annotation subject" w:semiHidden="1" w:unhideWhenUsed="1"/>
     <w:lsdException w:name="No List" w:semiHidden="1" w:unhideWhenUsed="1"/>
     <w:lsdException w:name="Outline List 1" w:semiHidden="1" w:unhideWhenUsed="1"/>
@@ -11222,11 +10807,8 @@
     <w:lsdException w:name="Table Contemporary" w:semiHidden="1" w:unhideWhenUsed="1"/>
     <w:lsdException w:name="Table Elegant" w:semiHidden="1" w:unhideWhenUsed="1"/>
     <w:lsdException w:name="Table Professional" w:semiHidden="1" w:unhideWhenUsed="1"/>
-    <w:lsdException w:name="Table Subtle 1" w:semiHidden="1" w:unhideWhenUsed="1"/>
     <w:lsdException w:name="Table Subtle 2" w:semiHidden="1" w:unhideWhenUsed="1"/>
     <w:lsdException w:name="Table Web 1" w:semiHidden="1" w:unhideWhenUsed="1"/>
-    <w:lsdException w:name="Table Web 2" w:semiHidden="1" w:unhideWhenUsed="1"/>
-    <w:lsdException w:name="Table Web 3" w:semiHidden="1" w:unhideWhenUsed="1"/>
     <w:lsdException w:name="Balloon Text" w:semiHidden="1" w:unhideWhenUsed="1"/>
     <w:lsdException w:name="Table Grid" w:uiPriority="39"/>
     <w:lsdException w:name="Table Theme" w:semiHidden="1" w:unhideWhenUsed="1"/>
@@ -11445,6 +11027,11 @@
     <w:lsdException w:name="List Table 5 Dark Accent 6" w:uiPriority="50"/>
     <w:lsdException w:name="List Table 6 Colorful Accent 6" w:uiPriority="51"/>
     <w:lsdException w:name="List Table 7 Colorful Accent 6" w:uiPriority="52"/>
+    <w:lsdException w:name="Mention" w:semiHidden="1" w:unhideWhenUsed="1"/>
+    <w:lsdException w:name="Smart Hyperlink" w:semiHidden="1" w:unhideWhenUsed="1"/>
+    <w:lsdException w:name="Hashtag" w:semiHidden="1" w:unhideWhenUsed="1"/>
+    <w:lsdException w:name="Unresolved Mention" w:semiHidden="1" w:unhideWhenUsed="1"/>
+    <w:lsdException w:name="Smart Link" w:semiHidden="1" w:unhideWhenUsed="1"/>
   </w:latentStyles>
   <w:style w:type="paragraph" w:default="1" w:styleId="a">
     <w:name w:val="Normal"/>

</xml_diff>

<commit_message>
fix: fixed right indents
</commit_message>
<xml_diff>
--- a/Task/ТЗ_Кармызов.docx
+++ b/Task/ТЗ_Кармызов.docx
@@ -714,7 +714,7 @@
       <w:pPr>
         <w:widowControl w:val="0"/>
         <w:spacing w:line="240" w:lineRule="auto"/>
-        <w:ind w:left="2806" w:right="-20"/>
+        <w:ind w:left="2806"/>
         <w:rPr>
           <w:rFonts w:ascii="Times New Roman" w:eastAsia="Times New Roman" w:hAnsi="Times New Roman" w:cs="Times New Roman"/>
           <w:b/>
@@ -910,7 +910,6 @@
       <w:pPr>
         <w:widowControl w:val="0"/>
         <w:spacing w:line="240" w:lineRule="auto"/>
-        <w:ind w:right="-20"/>
         <w:rPr>
           <w:rFonts w:ascii="Times New Roman" w:eastAsia="Times New Roman" w:hAnsi="Times New Roman" w:cs="Times New Roman"/>
           <w:b/>
@@ -1239,7 +1238,6 @@
       <w:pPr>
         <w:widowControl w:val="0"/>
         <w:spacing w:line="240" w:lineRule="auto"/>
-        <w:ind w:right="-20"/>
         <w:rPr>
           <w:rFonts w:ascii="Times New Roman" w:eastAsia="Times New Roman" w:hAnsi="Times New Roman" w:cs="Times New Roman"/>
           <w:sz w:val="28"/>
@@ -1251,7 +1249,7 @@
       <w:pPr>
         <w:widowControl w:val="0"/>
         <w:spacing w:line="275" w:lineRule="auto"/>
-        <w:ind w:right="576" w:firstLine="720"/>
+        <w:ind w:firstLine="720"/>
         <w:jc w:val="both"/>
         <w:rPr>
           <w:rFonts w:ascii="Times New Roman" w:eastAsia="Times New Roman" w:hAnsi="Times New Roman" w:cs="Times New Roman"/>
@@ -1398,7 +1396,6 @@
       <w:pPr>
         <w:widowControl w:val="0"/>
         <w:spacing w:line="240" w:lineRule="auto"/>
-        <w:ind w:right="-20"/>
         <w:rPr>
           <w:rFonts w:ascii="Times New Roman" w:eastAsia="Times New Roman" w:hAnsi="Times New Roman" w:cs="Times New Roman"/>
           <w:b/>
@@ -1589,7 +1586,7 @@
       <w:pPr>
         <w:widowControl w:val="0"/>
         <w:spacing w:line="275" w:lineRule="auto"/>
-        <w:ind w:right="576" w:firstLine="720"/>
+        <w:ind w:firstLine="720"/>
         <w:jc w:val="both"/>
         <w:rPr>
           <w:rFonts w:ascii="Times New Roman" w:eastAsia="Times New Roman" w:hAnsi="Times New Roman" w:cs="Times New Roman"/>
@@ -1603,7 +1600,7 @@
       <w:pPr>
         <w:widowControl w:val="0"/>
         <w:spacing w:line="275" w:lineRule="auto"/>
-        <w:ind w:right="576" w:firstLine="720"/>
+        <w:ind w:firstLine="720"/>
         <w:jc w:val="both"/>
         <w:rPr>
           <w:rFonts w:ascii="Times New Roman" w:eastAsia="Times New Roman" w:hAnsi="Times New Roman" w:cs="Times New Roman"/>
@@ -2368,7 +2365,7 @@
       <w:pPr>
         <w:widowControl w:val="0"/>
         <w:spacing w:line="275" w:lineRule="auto"/>
-        <w:ind w:right="577" w:firstLine="720"/>
+        <w:ind w:firstLine="720"/>
         <w:jc w:val="both"/>
         <w:rPr>
           <w:rFonts w:ascii="Times New Roman" w:eastAsia="Times New Roman" w:hAnsi="Times New Roman" w:cs="Times New Roman"/>
@@ -3057,7 +3054,6 @@
       <w:pPr>
         <w:widowControl w:val="0"/>
         <w:spacing w:line="240" w:lineRule="auto"/>
-        <w:ind w:right="-20"/>
         <w:rPr>
           <w:rFonts w:ascii="Times New Roman" w:eastAsia="Times New Roman" w:hAnsi="Times New Roman" w:cs="Times New Roman"/>
           <w:b/>
@@ -3308,7 +3304,6 @@
       <w:pPr>
         <w:widowControl w:val="0"/>
         <w:spacing w:line="240" w:lineRule="auto"/>
-        <w:ind w:right="-20"/>
         <w:rPr>
           <w:rFonts w:ascii="Times New Roman" w:eastAsia="Times New Roman" w:hAnsi="Times New Roman" w:cs="Times New Roman"/>
           <w:b/>
@@ -3324,7 +3319,7 @@
       <w:pPr>
         <w:widowControl w:val="0"/>
         <w:spacing w:line="240" w:lineRule="auto"/>
-        <w:ind w:right="543" w:firstLine="720"/>
+        <w:ind w:firstLine="720"/>
         <w:jc w:val="both"/>
         <w:rPr>
           <w:rFonts w:ascii="Times New Roman" w:eastAsia="Times New Roman" w:hAnsi="Times New Roman" w:cs="Times New Roman"/>
@@ -3354,7 +3349,6 @@
           <w:numId w:val="4"/>
         </w:numPr>
         <w:spacing w:line="240" w:lineRule="auto"/>
-        <w:ind w:right="-20"/>
         <w:rPr>
           <w:rFonts w:ascii="Times New Roman" w:eastAsia="Times New Roman" w:hAnsi="Times New Roman" w:cs="Times New Roman"/>
           <w:color w:val="000000"/>
@@ -3383,7 +3377,6 @@
           <w:numId w:val="4"/>
         </w:numPr>
         <w:spacing w:line="240" w:lineRule="auto"/>
-        <w:ind w:right="-20"/>
         <w:rPr>
           <w:rFonts w:ascii="Times New Roman" w:eastAsia="Times New Roman" w:hAnsi="Times New Roman" w:cs="Times New Roman"/>
           <w:color w:val="000000"/>
@@ -3412,7 +3405,6 @@
           <w:numId w:val="4"/>
         </w:numPr>
         <w:spacing w:line="240" w:lineRule="auto"/>
-        <w:ind w:right="-20"/>
         <w:rPr>
           <w:rFonts w:ascii="Times New Roman" w:eastAsia="Times New Roman" w:hAnsi="Times New Roman" w:cs="Times New Roman"/>
           <w:color w:val="000000"/>
@@ -3441,7 +3433,6 @@
           <w:numId w:val="4"/>
         </w:numPr>
         <w:spacing w:line="240" w:lineRule="auto"/>
-        <w:ind w:right="-20"/>
         <w:rPr>
           <w:rFonts w:ascii="Times New Roman" w:eastAsia="Times New Roman" w:hAnsi="Times New Roman" w:cs="Times New Roman"/>
           <w:color w:val="000000"/>
@@ -3465,7 +3456,7 @@
       <w:pPr>
         <w:widowControl w:val="0"/>
         <w:spacing w:line="240" w:lineRule="auto"/>
-        <w:ind w:right="543" w:firstLine="360"/>
+        <w:ind w:firstLine="360"/>
         <w:jc w:val="both"/>
         <w:rPr>
           <w:rFonts w:ascii="Times New Roman" w:eastAsia="Times New Roman" w:hAnsi="Times New Roman" w:cs="Times New Roman"/>
@@ -3578,7 +3569,7 @@
       <w:pPr>
         <w:widowControl w:val="0"/>
         <w:spacing w:line="240" w:lineRule="auto"/>
-        <w:ind w:right="543" w:firstLine="360"/>
+        <w:ind w:firstLine="360"/>
         <w:rPr>
           <w:rFonts w:ascii="Times New Roman" w:eastAsia="Times New Roman" w:hAnsi="Times New Roman" w:cs="Times New Roman"/>
           <w:color w:val="000000"/>
@@ -3632,7 +3623,6 @@
           <w:numId w:val="4"/>
         </w:numPr>
         <w:spacing w:line="240" w:lineRule="auto"/>
-        <w:ind w:right="543"/>
         <w:rPr>
           <w:rFonts w:ascii="Times New Roman" w:eastAsia="Times New Roman" w:hAnsi="Times New Roman" w:cs="Times New Roman"/>
           <w:color w:val="000000"/>
@@ -3661,7 +3651,6 @@
           <w:numId w:val="4"/>
         </w:numPr>
         <w:spacing w:line="240" w:lineRule="auto"/>
-        <w:ind w:right="543"/>
         <w:rPr>
           <w:rFonts w:ascii="Times New Roman" w:eastAsia="Times New Roman" w:hAnsi="Times New Roman" w:cs="Times New Roman"/>
           <w:color w:val="000000"/>
@@ -3690,7 +3679,6 @@
           <w:numId w:val="4"/>
         </w:numPr>
         <w:spacing w:line="240" w:lineRule="auto"/>
-        <w:ind w:right="543"/>
         <w:rPr>
           <w:rFonts w:ascii="Times New Roman" w:eastAsia="Times New Roman" w:hAnsi="Times New Roman" w:cs="Times New Roman"/>
           <w:color w:val="000000"/>
@@ -3719,7 +3707,6 @@
           <w:numId w:val="4"/>
         </w:numPr>
         <w:spacing w:line="240" w:lineRule="auto"/>
-        <w:ind w:right="543"/>
         <w:rPr>
           <w:rFonts w:ascii="Times New Roman" w:eastAsia="Times New Roman" w:hAnsi="Times New Roman" w:cs="Times New Roman"/>
           <w:color w:val="000000"/>
@@ -3748,7 +3735,6 @@
           <w:numId w:val="4"/>
         </w:numPr>
         <w:spacing w:line="240" w:lineRule="auto"/>
-        <w:ind w:right="543"/>
         <w:rPr>
           <w:rFonts w:ascii="Times New Roman" w:eastAsia="Times New Roman" w:hAnsi="Times New Roman" w:cs="Times New Roman"/>
           <w:color w:val="000000"/>
@@ -3777,7 +3763,6 @@
           <w:numId w:val="4"/>
         </w:numPr>
         <w:spacing w:line="240" w:lineRule="auto"/>
-        <w:ind w:right="543"/>
         <w:rPr>
           <w:rFonts w:ascii="Times New Roman" w:eastAsia="Times New Roman" w:hAnsi="Times New Roman" w:cs="Times New Roman"/>
           <w:color w:val="000000"/>
@@ -3806,7 +3791,6 @@
           <w:numId w:val="4"/>
         </w:numPr>
         <w:spacing w:line="240" w:lineRule="auto"/>
-        <w:ind w:right="543"/>
         <w:rPr>
           <w:rFonts w:ascii="Times New Roman" w:eastAsia="Times New Roman" w:hAnsi="Times New Roman" w:cs="Times New Roman"/>
           <w:color w:val="000000"/>
@@ -3830,7 +3814,7 @@
       <w:pPr>
         <w:widowControl w:val="0"/>
         <w:spacing w:line="240" w:lineRule="auto"/>
-        <w:ind w:right="-20" w:firstLine="360"/>
+        <w:ind w:firstLine="360"/>
         <w:rPr>
           <w:rFonts w:ascii="Times New Roman" w:eastAsia="Times New Roman" w:hAnsi="Times New Roman" w:cs="Times New Roman"/>
           <w:color w:val="000000"/>
@@ -3844,7 +3828,6 @@
       <w:pPr>
         <w:widowControl w:val="0"/>
         <w:spacing w:line="240" w:lineRule="auto"/>
-        <w:ind w:right="-20"/>
         <w:rPr>
           <w:rFonts w:ascii="Times New Roman" w:eastAsia="Times New Roman" w:hAnsi="Times New Roman" w:cs="Times New Roman"/>
           <w:b/>
@@ -3860,7 +3843,6 @@
       <w:pPr>
         <w:widowControl w:val="0"/>
         <w:spacing w:line="240" w:lineRule="auto"/>
-        <w:ind w:right="-20"/>
         <w:rPr>
           <w:rFonts w:ascii="Times New Roman" w:hAnsi="Times New Roman" w:cs="Times New Roman"/>
           <w:sz w:val="28"/>
@@ -3882,7 +3864,6 @@
       <w:pPr>
         <w:widowControl w:val="0"/>
         <w:spacing w:line="240" w:lineRule="auto"/>
-        <w:ind w:right="-20"/>
         <w:jc w:val="both"/>
         <w:rPr>
           <w:rFonts w:ascii="Times New Roman" w:eastAsia="Times New Roman" w:hAnsi="Times New Roman" w:cs="Times New Roman"/>
@@ -4307,7 +4288,6 @@
           <w:numId w:val="1"/>
         </w:numPr>
         <w:spacing w:line="240" w:lineRule="auto"/>
-        <w:ind w:right="-20"/>
         <w:rPr>
           <w:rFonts w:ascii="Times New Roman" w:eastAsia="Times New Roman" w:hAnsi="Times New Roman" w:cs="Times New Roman"/>
           <w:color w:val="424242"/>
@@ -4328,7 +4308,7 @@
       <w:pPr>
         <w:widowControl w:val="0"/>
         <w:spacing w:before="82" w:line="275" w:lineRule="auto"/>
-        <w:ind w:right="550" w:firstLine="720"/>
+        <w:ind w:firstLine="720"/>
         <w:jc w:val="both"/>
         <w:rPr>
           <w:rFonts w:ascii="Times New Roman" w:eastAsia="Times New Roman" w:hAnsi="Times New Roman" w:cs="Times New Roman"/>
@@ -4484,7 +4464,6 @@
           <w:numId w:val="1"/>
         </w:numPr>
         <w:spacing w:line="240" w:lineRule="auto"/>
-        <w:ind w:right="-20"/>
         <w:rPr>
           <w:rFonts w:ascii="Times New Roman" w:eastAsia="Times New Roman" w:hAnsi="Times New Roman" w:cs="Times New Roman"/>
           <w:color w:val="424242"/>
@@ -4515,7 +4494,7 @@
       <w:pPr>
         <w:widowControl w:val="0"/>
         <w:spacing w:before="82" w:line="275" w:lineRule="auto"/>
-        <w:ind w:right="550" w:firstLine="720"/>
+        <w:ind w:firstLine="720"/>
         <w:jc w:val="both"/>
         <w:rPr>
           <w:rFonts w:ascii="Times New Roman" w:eastAsia="Times New Roman" w:hAnsi="Times New Roman" w:cs="Times New Roman"/>
@@ -4793,7 +4772,7 @@
       <w:pPr>
         <w:widowControl w:val="0"/>
         <w:spacing w:before="82" w:line="275" w:lineRule="auto"/>
-        <w:ind w:right="550" w:firstLine="720"/>
+        <w:ind w:firstLine="720"/>
         <w:jc w:val="both"/>
         <w:rPr>
           <w:rFonts w:ascii="Times New Roman" w:eastAsia="Times New Roman" w:hAnsi="Times New Roman" w:cs="Times New Roman"/>
@@ -4926,7 +4905,6 @@
           <w:numId w:val="1"/>
         </w:numPr>
         <w:spacing w:line="240" w:lineRule="auto"/>
-        <w:ind w:right="543"/>
         <w:rPr>
           <w:rFonts w:ascii="Times New Roman" w:eastAsia="Times New Roman" w:hAnsi="Times New Roman" w:cs="Times New Roman"/>
           <w:color w:val="424242"/>
@@ -4948,7 +4926,7 @@
       <w:pPr>
         <w:widowControl w:val="0"/>
         <w:spacing w:before="82" w:line="275" w:lineRule="auto"/>
-        <w:ind w:right="550" w:firstLine="720"/>
+        <w:ind w:firstLine="720"/>
         <w:jc w:val="both"/>
         <w:rPr>
           <w:rFonts w:ascii="Times New Roman" w:eastAsia="Times New Roman" w:hAnsi="Times New Roman" w:cs="Times New Roman"/>
@@ -4978,7 +4956,6 @@
           <w:numId w:val="1"/>
         </w:numPr>
         <w:spacing w:line="240" w:lineRule="auto"/>
-        <w:ind w:right="-20"/>
         <w:rPr>
           <w:rFonts w:ascii="Times New Roman" w:eastAsia="Times New Roman" w:hAnsi="Times New Roman" w:cs="Times New Roman"/>
           <w:color w:val="424242"/>
@@ -5021,7 +4998,7 @@
       <w:pPr>
         <w:widowControl w:val="0"/>
         <w:spacing w:before="82" w:line="275" w:lineRule="auto"/>
-        <w:ind w:right="550" w:firstLine="720"/>
+        <w:ind w:firstLine="720"/>
         <w:jc w:val="both"/>
         <w:rPr>
           <w:rFonts w:ascii="Times New Roman" w:eastAsia="Times New Roman" w:hAnsi="Times New Roman" w:cs="Times New Roman"/>
@@ -5169,7 +5146,6 @@
       <w:pPr>
         <w:widowControl w:val="0"/>
         <w:spacing w:before="82" w:line="275" w:lineRule="auto"/>
-        <w:ind w:right="550"/>
         <w:jc w:val="both"/>
         <w:rPr>
           <w:rFonts w:ascii="Times New Roman" w:eastAsia="Times New Roman" w:hAnsi="Times New Roman" w:cs="Times New Roman"/>
@@ -5184,7 +5160,7 @@
       <w:pPr>
         <w:widowControl w:val="0"/>
         <w:spacing w:line="240" w:lineRule="auto"/>
-        <w:ind w:left="960" w:right="-20"/>
+        <w:ind w:left="960"/>
         <w:rPr>
           <w:rFonts w:ascii="Times New Roman" w:eastAsia="Times New Roman" w:hAnsi="Times New Roman" w:cs="Times New Roman"/>
           <w:color w:val="424242"/>
@@ -5197,7 +5173,7 @@
       <w:pPr>
         <w:widowControl w:val="0"/>
         <w:spacing w:line="240" w:lineRule="auto"/>
-        <w:ind w:left="960" w:right="-20"/>
+        <w:ind w:left="960"/>
         <w:rPr>
           <w:rFonts w:ascii="Times New Roman" w:eastAsia="Times New Roman" w:hAnsi="Times New Roman" w:cs="Times New Roman"/>
           <w:color w:val="424242"/>
@@ -5210,7 +5186,7 @@
       <w:pPr>
         <w:widowControl w:val="0"/>
         <w:spacing w:line="240" w:lineRule="auto"/>
-        <w:ind w:left="960" w:right="-20"/>
+        <w:ind w:left="960"/>
         <w:rPr>
           <w:rFonts w:ascii="Times New Roman" w:eastAsia="Times New Roman" w:hAnsi="Times New Roman" w:cs="Times New Roman"/>
           <w:color w:val="424242"/>
@@ -5224,7 +5200,7 @@
       <w:pPr>
         <w:widowControl w:val="0"/>
         <w:spacing w:before="82" w:line="275" w:lineRule="auto"/>
-        <w:ind w:right="550" w:firstLine="720"/>
+        <w:ind w:firstLine="720"/>
         <w:jc w:val="both"/>
         <w:rPr>
           <w:rFonts w:ascii="Times New Roman" w:eastAsia="Times New Roman" w:hAnsi="Times New Roman" w:cs="Times New Roman"/>
@@ -5239,7 +5215,7 @@
       <w:pPr>
         <w:widowControl w:val="0"/>
         <w:spacing w:before="82" w:line="275" w:lineRule="auto"/>
-        <w:ind w:right="550" w:firstLine="720"/>
+        <w:ind w:firstLine="720"/>
         <w:jc w:val="both"/>
         <w:rPr>
           <w:rFonts w:ascii="Times New Roman" w:eastAsia="Times New Roman" w:hAnsi="Times New Roman" w:cs="Times New Roman"/>
@@ -5254,7 +5230,7 @@
       <w:pPr>
         <w:widowControl w:val="0"/>
         <w:spacing w:before="82" w:line="275" w:lineRule="auto"/>
-        <w:ind w:right="550" w:firstLine="720"/>
+        <w:ind w:firstLine="720"/>
         <w:jc w:val="both"/>
         <w:rPr>
           <w:rFonts w:ascii="Times New Roman" w:eastAsia="Times New Roman" w:hAnsi="Times New Roman" w:cs="Times New Roman"/>
@@ -5269,7 +5245,7 @@
       <w:pPr>
         <w:widowControl w:val="0"/>
         <w:spacing w:before="82" w:line="275" w:lineRule="auto"/>
-        <w:ind w:right="550" w:firstLine="720"/>
+        <w:ind w:firstLine="720"/>
         <w:jc w:val="both"/>
         <w:rPr>
           <w:rFonts w:ascii="Times New Roman" w:eastAsia="Times New Roman" w:hAnsi="Times New Roman" w:cs="Times New Roman"/>
@@ -5284,7 +5260,7 @@
       <w:pPr>
         <w:widowControl w:val="0"/>
         <w:spacing w:before="82" w:line="275" w:lineRule="auto"/>
-        <w:ind w:right="550" w:firstLine="720"/>
+        <w:ind w:firstLine="720"/>
         <w:jc w:val="both"/>
         <w:rPr>
           <w:rFonts w:ascii="Times New Roman" w:eastAsia="Times New Roman" w:hAnsi="Times New Roman" w:cs="Times New Roman"/>
@@ -5299,7 +5275,7 @@
       <w:pPr>
         <w:widowControl w:val="0"/>
         <w:spacing w:line="240" w:lineRule="auto"/>
-        <w:ind w:left="720" w:right="-20"/>
+        <w:ind w:left="720"/>
         <w:rPr>
           <w:rFonts w:ascii="Times New Roman" w:eastAsia="Times New Roman" w:hAnsi="Times New Roman" w:cs="Times New Roman"/>
           <w:color w:val="424242"/>
@@ -5344,25 +5320,25 @@
       <w:pPr>
         <w:widowControl w:val="0"/>
         <w:spacing w:line="240" w:lineRule="auto"/>
-        <w:ind w:right="-20"/>
-        <w:rPr>
-          <w:rFonts w:ascii="Times New Roman" w:eastAsia="Times New Roman" w:hAnsi="Times New Roman" w:cs="Times New Roman"/>
-          <w:b/>
-          <w:bCs/>
-          <w:color w:val="000000"/>
-          <w:sz w:val="28"/>
-          <w:szCs w:val="28"/>
-        </w:rPr>
-      </w:pPr>
-      <w:r>
-        <w:rPr>
-          <w:rFonts w:ascii="Times New Roman" w:eastAsia="Times New Roman" w:hAnsi="Times New Roman" w:cs="Times New Roman"/>
-          <w:b/>
-          <w:bCs/>
-          <w:color w:val="000000"/>
-          <w:sz w:val="28"/>
-          <w:szCs w:val="28"/>
-        </w:rPr>
+        <w:rPr>
+          <w:rFonts w:ascii="Times New Roman" w:eastAsia="Times New Roman" w:hAnsi="Times New Roman" w:cs="Times New Roman"/>
+          <w:b/>
+          <w:bCs/>
+          <w:color w:val="000000"/>
+          <w:sz w:val="28"/>
+          <w:szCs w:val="28"/>
+        </w:rPr>
+      </w:pPr>
+      <w:r>
+        <w:rPr>
+          <w:rFonts w:ascii="Times New Roman" w:eastAsia="Times New Roman" w:hAnsi="Times New Roman" w:cs="Times New Roman"/>
+          <w:b/>
+          <w:bCs/>
+          <w:color w:val="000000"/>
+          <w:sz w:val="28"/>
+          <w:szCs w:val="28"/>
+        </w:rPr>
+        <w:lastRenderedPageBreak/>
         <w:t xml:space="preserve">4. </w:t>
       </w:r>
       <w:r>
@@ -5542,7 +5518,6 @@
       <w:pPr>
         <w:widowControl w:val="0"/>
         <w:spacing w:line="240" w:lineRule="auto"/>
-        <w:ind w:right="-20"/>
         <w:rPr>
           <w:rFonts w:ascii="Times New Roman" w:eastAsia="Times New Roman" w:hAnsi="Times New Roman" w:cs="Times New Roman"/>
           <w:color w:val="000000"/>
@@ -5736,7 +5711,7 @@
           <w:tab w:val="left" w:pos="8475"/>
         </w:tabs>
         <w:spacing w:line="240" w:lineRule="auto"/>
-        <w:ind w:right="574" w:firstLine="720"/>
+        <w:ind w:firstLine="720"/>
         <w:jc w:val="both"/>
         <w:rPr>
           <w:rFonts w:ascii="Times New Roman" w:eastAsia="Times New Roman" w:hAnsi="Times New Roman" w:cs="Times New Roman"/>
@@ -7168,7 +7143,6 @@
       <w:pPr>
         <w:widowControl w:val="0"/>
         <w:spacing w:line="240" w:lineRule="auto"/>
-        <w:ind w:right="-20"/>
         <w:rPr>
           <w:rFonts w:ascii="Times New Roman" w:eastAsia="Times New Roman" w:hAnsi="Times New Roman" w:cs="Times New Roman"/>
           <w:color w:val="000000"/>
@@ -7199,7 +7173,7 @@
       <w:pPr>
         <w:widowControl w:val="0"/>
         <w:spacing w:line="240" w:lineRule="auto"/>
-        <w:ind w:right="526" w:firstLine="720"/>
+        <w:ind w:firstLine="720"/>
         <w:jc w:val="both"/>
         <w:rPr>
           <w:rFonts w:ascii="Times New Roman" w:eastAsia="Times New Roman" w:hAnsi="Times New Roman" w:cs="Times New Roman"/>
@@ -7233,7 +7207,6 @@
       <w:pPr>
         <w:widowControl w:val="0"/>
         <w:spacing w:line="240" w:lineRule="auto"/>
-        <w:ind w:right="-20"/>
         <w:rPr>
           <w:rFonts w:ascii="Times New Roman" w:eastAsia="Times New Roman" w:hAnsi="Times New Roman" w:cs="Times New Roman"/>
           <w:color w:val="000000"/>
@@ -7258,413 +7231,513 @@
           <w:szCs w:val="28"/>
         </w:rPr>
         <w:t>Фильтрация и поиск объявлений</w:t>
+      </w:r>
+    </w:p>
+    <w:p>
+      <w:pPr>
+        <w:widowControl w:val="0"/>
+        <w:tabs>
+          <w:tab w:val="left" w:pos="9039"/>
+        </w:tabs>
+        <w:spacing w:line="240" w:lineRule="auto"/>
+        <w:ind w:firstLine="720"/>
+        <w:jc w:val="both"/>
+        <w:rPr>
+          <w:rFonts w:ascii="Times New Roman" w:eastAsia="Times New Roman" w:hAnsi="Times New Roman" w:cs="Times New Roman"/>
+          <w:color w:val="000000"/>
+          <w:w w:val="99"/>
+          <w:sz w:val="28"/>
+          <w:szCs w:val="28"/>
+        </w:rPr>
+      </w:pPr>
+      <w:r>
+        <w:rPr>
+          <w:rFonts w:ascii="Times New Roman" w:eastAsia="Times New Roman" w:hAnsi="Times New Roman" w:cs="Times New Roman"/>
+          <w:color w:val="000000"/>
+          <w:sz w:val="28"/>
+          <w:szCs w:val="28"/>
+        </w:rPr>
+        <w:t>Автори</w:t>
+      </w:r>
+      <w:r>
+        <w:rPr>
+          <w:rFonts w:ascii="Times New Roman" w:eastAsia="Times New Roman" w:hAnsi="Times New Roman" w:cs="Times New Roman"/>
+          <w:color w:val="000000"/>
+          <w:spacing w:val="-1"/>
+          <w:w w:val="99"/>
+          <w:sz w:val="28"/>
+          <w:szCs w:val="28"/>
+        </w:rPr>
+        <w:t>з</w:t>
+      </w:r>
+      <w:r>
+        <w:rPr>
+          <w:rFonts w:ascii="Times New Roman" w:eastAsia="Times New Roman" w:hAnsi="Times New Roman" w:cs="Times New Roman"/>
+          <w:color w:val="000000"/>
+          <w:sz w:val="28"/>
+          <w:szCs w:val="28"/>
+        </w:rPr>
+        <w:t>ов</w:t>
+      </w:r>
+      <w:r>
+        <w:rPr>
+          <w:rFonts w:ascii="Times New Roman" w:eastAsia="Times New Roman" w:hAnsi="Times New Roman" w:cs="Times New Roman"/>
+          <w:color w:val="000000"/>
+          <w:w w:val="99"/>
+          <w:sz w:val="28"/>
+          <w:szCs w:val="28"/>
+        </w:rPr>
+        <w:t>а</w:t>
+      </w:r>
+      <w:r>
+        <w:rPr>
+          <w:rFonts w:ascii="Times New Roman" w:eastAsia="Times New Roman" w:hAnsi="Times New Roman" w:cs="Times New Roman"/>
+          <w:color w:val="000000"/>
+          <w:sz w:val="28"/>
+          <w:szCs w:val="28"/>
+        </w:rPr>
+        <w:t>нн</w:t>
+      </w:r>
+      <w:r>
+        <w:rPr>
+          <w:rFonts w:ascii="Times New Roman" w:eastAsia="Times New Roman" w:hAnsi="Times New Roman" w:cs="Times New Roman"/>
+          <w:color w:val="000000"/>
+          <w:w w:val="99"/>
+          <w:sz w:val="28"/>
+          <w:szCs w:val="28"/>
+        </w:rPr>
+        <w:t>ы</w:t>
+      </w:r>
+      <w:r>
+        <w:rPr>
+          <w:rFonts w:ascii="Times New Roman" w:eastAsia="Times New Roman" w:hAnsi="Times New Roman" w:cs="Times New Roman"/>
+          <w:color w:val="000000"/>
+          <w:sz w:val="28"/>
+          <w:szCs w:val="28"/>
+        </w:rPr>
+        <w:t>й</w:t>
+      </w:r>
+      <w:r>
+        <w:rPr>
+          <w:rFonts w:ascii="Times New Roman" w:eastAsia="Times New Roman" w:hAnsi="Times New Roman" w:cs="Times New Roman"/>
+          <w:color w:val="000000"/>
+          <w:spacing w:val="114"/>
+          <w:sz w:val="28"/>
+          <w:szCs w:val="28"/>
+        </w:rPr>
+        <w:t xml:space="preserve"> </w:t>
+      </w:r>
+      <w:r>
+        <w:rPr>
+          <w:rFonts w:ascii="Times New Roman" w:eastAsia="Times New Roman" w:hAnsi="Times New Roman" w:cs="Times New Roman"/>
+          <w:color w:val="000000"/>
+          <w:sz w:val="28"/>
+          <w:szCs w:val="28"/>
+        </w:rPr>
+        <w:t>по</w:t>
+      </w:r>
+      <w:r>
+        <w:rPr>
+          <w:rFonts w:ascii="Times New Roman" w:eastAsia="Times New Roman" w:hAnsi="Times New Roman" w:cs="Times New Roman"/>
+          <w:color w:val="000000"/>
+          <w:w w:val="99"/>
+          <w:sz w:val="28"/>
+          <w:szCs w:val="28"/>
+        </w:rPr>
+        <w:t>л</w:t>
+      </w:r>
+      <w:r>
+        <w:rPr>
+          <w:rFonts w:ascii="Times New Roman" w:eastAsia="Times New Roman" w:hAnsi="Times New Roman" w:cs="Times New Roman"/>
+          <w:color w:val="000000"/>
+          <w:sz w:val="28"/>
+          <w:szCs w:val="28"/>
+        </w:rPr>
+        <w:t>ь</w:t>
+      </w:r>
+      <w:r>
+        <w:rPr>
+          <w:rFonts w:ascii="Times New Roman" w:eastAsia="Times New Roman" w:hAnsi="Times New Roman" w:cs="Times New Roman"/>
+          <w:color w:val="000000"/>
+          <w:w w:val="99"/>
+          <w:sz w:val="28"/>
+          <w:szCs w:val="28"/>
+        </w:rPr>
+        <w:t>зо</w:t>
+      </w:r>
+      <w:r>
+        <w:rPr>
+          <w:rFonts w:ascii="Times New Roman" w:eastAsia="Times New Roman" w:hAnsi="Times New Roman" w:cs="Times New Roman"/>
+          <w:color w:val="000000"/>
+          <w:sz w:val="28"/>
+          <w:szCs w:val="28"/>
+        </w:rPr>
+        <w:t>в</w:t>
+      </w:r>
+      <w:r>
+        <w:rPr>
+          <w:rFonts w:ascii="Times New Roman" w:eastAsia="Times New Roman" w:hAnsi="Times New Roman" w:cs="Times New Roman"/>
+          <w:color w:val="000000"/>
+          <w:w w:val="99"/>
+          <w:sz w:val="28"/>
+          <w:szCs w:val="28"/>
+        </w:rPr>
+        <w:t>а</w:t>
+      </w:r>
+      <w:r>
+        <w:rPr>
+          <w:rFonts w:ascii="Times New Roman" w:eastAsia="Times New Roman" w:hAnsi="Times New Roman" w:cs="Times New Roman"/>
+          <w:color w:val="000000"/>
+          <w:sz w:val="28"/>
+          <w:szCs w:val="28"/>
+        </w:rPr>
+        <w:t>т</w:t>
+      </w:r>
+      <w:r>
+        <w:rPr>
+          <w:rFonts w:ascii="Times New Roman" w:eastAsia="Times New Roman" w:hAnsi="Times New Roman" w:cs="Times New Roman"/>
+          <w:color w:val="000000"/>
+          <w:w w:val="99"/>
+          <w:sz w:val="28"/>
+          <w:szCs w:val="28"/>
+        </w:rPr>
+        <w:t>ел</w:t>
+      </w:r>
+      <w:r>
+        <w:rPr>
+          <w:rFonts w:ascii="Times New Roman" w:eastAsia="Times New Roman" w:hAnsi="Times New Roman" w:cs="Times New Roman"/>
+          <w:color w:val="000000"/>
+          <w:sz w:val="28"/>
+          <w:szCs w:val="28"/>
+        </w:rPr>
+        <w:t>ь</w:t>
+      </w:r>
+      <w:r>
+        <w:rPr>
+          <w:rFonts w:ascii="Times New Roman" w:eastAsia="Times New Roman" w:hAnsi="Times New Roman" w:cs="Times New Roman"/>
+          <w:color w:val="000000"/>
+          <w:spacing w:val="117"/>
+          <w:sz w:val="28"/>
+          <w:szCs w:val="28"/>
+        </w:rPr>
+        <w:t xml:space="preserve"> </w:t>
+      </w:r>
+      <w:r>
+        <w:rPr>
+          <w:rFonts w:ascii="Times New Roman" w:eastAsia="Times New Roman" w:hAnsi="Times New Roman" w:cs="Times New Roman"/>
+          <w:color w:val="000000"/>
+          <w:w w:val="99"/>
+          <w:sz w:val="28"/>
+          <w:szCs w:val="28"/>
+        </w:rPr>
+        <w:t xml:space="preserve">может использовать фильтры (тип товара, область, цена) для поиска объявлений, соответствующих данным ограничениям. В данном случае </w:t>
+      </w:r>
+      <w:r>
+        <w:rPr>
+          <w:rFonts w:ascii="Times New Roman" w:eastAsia="Times New Roman" w:hAnsi="Times New Roman" w:cs="Times New Roman"/>
+          <w:color w:val="000000"/>
+          <w:w w:val="99"/>
+          <w:sz w:val="28"/>
+          <w:szCs w:val="28"/>
+          <w:lang w:val="en-US"/>
+        </w:rPr>
+        <w:t>API</w:t>
+      </w:r>
+      <w:r>
+        <w:rPr>
+          <w:rFonts w:ascii="Times New Roman" w:eastAsia="Times New Roman" w:hAnsi="Times New Roman" w:cs="Times New Roman"/>
+          <w:color w:val="000000"/>
+          <w:w w:val="99"/>
+          <w:sz w:val="28"/>
+          <w:szCs w:val="28"/>
+        </w:rPr>
+        <w:t xml:space="preserve"> обрабатывает запрос по </w:t>
+      </w:r>
+      <w:r>
+        <w:rPr>
+          <w:rFonts w:ascii="Times New Roman" w:eastAsia="Times New Roman" w:hAnsi="Times New Roman" w:cs="Times New Roman"/>
+          <w:color w:val="000000"/>
+          <w:w w:val="99"/>
+          <w:sz w:val="28"/>
+          <w:szCs w:val="28"/>
+          <w:lang w:val="en-US"/>
+        </w:rPr>
+        <w:t>endpoint</w:t>
+      </w:r>
+      <w:r>
+        <w:rPr>
+          <w:rFonts w:ascii="Times New Roman" w:eastAsia="Times New Roman" w:hAnsi="Times New Roman" w:cs="Times New Roman"/>
+          <w:color w:val="000000"/>
+          <w:w w:val="99"/>
+          <w:sz w:val="28"/>
+          <w:szCs w:val="28"/>
+        </w:rPr>
+        <w:t>у: “/</w:t>
+      </w:r>
+      <w:r>
+        <w:rPr>
+          <w:rFonts w:ascii="Times New Roman" w:eastAsia="Times New Roman" w:hAnsi="Times New Roman" w:cs="Times New Roman"/>
+          <w:color w:val="000000"/>
+          <w:w w:val="99"/>
+          <w:sz w:val="28"/>
+          <w:szCs w:val="28"/>
+          <w:lang w:val="en-US"/>
+        </w:rPr>
+        <w:t>product</w:t>
+      </w:r>
+      <w:r>
+        <w:rPr>
+          <w:rFonts w:ascii="Times New Roman" w:eastAsia="Times New Roman" w:hAnsi="Times New Roman" w:cs="Times New Roman"/>
+          <w:color w:val="000000"/>
+          <w:w w:val="99"/>
+          <w:sz w:val="28"/>
+          <w:szCs w:val="28"/>
+        </w:rPr>
+        <w:t>?</w:t>
+      </w:r>
+      <w:r>
+        <w:rPr>
+          <w:rFonts w:ascii="Times New Roman" w:eastAsia="Times New Roman" w:hAnsi="Times New Roman" w:cs="Times New Roman"/>
+          <w:color w:val="000000"/>
+          <w:w w:val="99"/>
+          <w:sz w:val="28"/>
+          <w:szCs w:val="28"/>
+          <w:lang w:val="en-US"/>
+        </w:rPr>
+        <w:t>type</w:t>
+      </w:r>
+      <w:r>
+        <w:rPr>
+          <w:rFonts w:ascii="Times New Roman" w:eastAsia="Times New Roman" w:hAnsi="Times New Roman" w:cs="Times New Roman"/>
+          <w:color w:val="000000"/>
+          <w:w w:val="99"/>
+          <w:sz w:val="28"/>
+          <w:szCs w:val="28"/>
+        </w:rPr>
+        <w:t>=…&amp;</w:t>
+      </w:r>
+      <w:r>
+        <w:rPr>
+          <w:rFonts w:ascii="Times New Roman" w:eastAsia="Times New Roman" w:hAnsi="Times New Roman" w:cs="Times New Roman"/>
+          <w:color w:val="000000"/>
+          <w:w w:val="99"/>
+          <w:sz w:val="28"/>
+          <w:szCs w:val="28"/>
+          <w:lang w:val="en-US"/>
+        </w:rPr>
+        <w:t>max</w:t>
+      </w:r>
+      <w:r>
+        <w:rPr>
+          <w:rFonts w:ascii="Times New Roman" w:eastAsia="Times New Roman" w:hAnsi="Times New Roman" w:cs="Times New Roman"/>
+          <w:color w:val="000000"/>
+          <w:w w:val="99"/>
+          <w:sz w:val="28"/>
+          <w:szCs w:val="28"/>
+        </w:rPr>
+        <w:t>_</w:t>
+      </w:r>
+      <w:r>
+        <w:rPr>
+          <w:rFonts w:ascii="Times New Roman" w:eastAsia="Times New Roman" w:hAnsi="Times New Roman" w:cs="Times New Roman"/>
+          <w:color w:val="000000"/>
+          <w:w w:val="99"/>
+          <w:sz w:val="28"/>
+          <w:szCs w:val="28"/>
+          <w:lang w:val="en-US"/>
+        </w:rPr>
+        <w:t>price</w:t>
+      </w:r>
+      <w:r>
+        <w:rPr>
+          <w:rFonts w:ascii="Times New Roman" w:eastAsia="Times New Roman" w:hAnsi="Times New Roman" w:cs="Times New Roman"/>
+          <w:color w:val="000000"/>
+          <w:w w:val="99"/>
+          <w:sz w:val="28"/>
+          <w:szCs w:val="28"/>
+        </w:rPr>
+        <w:t xml:space="preserve">=…” и возвращает данные по объявлениям в </w:t>
+      </w:r>
+      <w:r>
+        <w:rPr>
+          <w:rFonts w:ascii="Times New Roman" w:eastAsia="Times New Roman" w:hAnsi="Times New Roman" w:cs="Times New Roman"/>
+          <w:color w:val="000000"/>
+          <w:w w:val="99"/>
+          <w:sz w:val="28"/>
+          <w:szCs w:val="28"/>
+          <w:lang w:val="en-US"/>
+        </w:rPr>
+        <w:t>JSON</w:t>
+      </w:r>
+      <w:r>
+        <w:rPr>
+          <w:rFonts w:ascii="Times New Roman" w:eastAsia="Times New Roman" w:hAnsi="Times New Roman" w:cs="Times New Roman"/>
+          <w:color w:val="000000"/>
+          <w:w w:val="99"/>
+          <w:sz w:val="28"/>
+          <w:szCs w:val="28"/>
+        </w:rPr>
+        <w:t xml:space="preserve"> формате.  </w:t>
       </w:r>
     </w:p>
     <w:p>
       <w:pPr>
         <w:widowControl w:val="0"/>
         <w:spacing w:line="240" w:lineRule="auto"/>
-        <w:ind w:right="576" w:firstLine="720"/>
+        <w:ind w:right="-24" w:firstLine="720"/>
         <w:jc w:val="both"/>
         <w:rPr>
           <w:rFonts w:ascii="Times New Roman" w:eastAsia="Times New Roman" w:hAnsi="Times New Roman" w:cs="Times New Roman"/>
           <w:color w:val="000000"/>
-          <w:w w:val="99"/>
-          <w:sz w:val="28"/>
-          <w:szCs w:val="28"/>
-        </w:rPr>
-      </w:pPr>
-      <w:r>
-        <w:rPr>
-          <w:rFonts w:ascii="Times New Roman" w:eastAsia="Times New Roman" w:hAnsi="Times New Roman" w:cs="Times New Roman"/>
-          <w:color w:val="000000"/>
-          <w:sz w:val="28"/>
-          <w:szCs w:val="28"/>
-        </w:rPr>
-        <w:t>Автори</w:t>
-      </w:r>
-      <w:r>
-        <w:rPr>
-          <w:rFonts w:ascii="Times New Roman" w:eastAsia="Times New Roman" w:hAnsi="Times New Roman" w:cs="Times New Roman"/>
-          <w:color w:val="000000"/>
-          <w:spacing w:val="-1"/>
-          <w:w w:val="99"/>
-          <w:sz w:val="28"/>
-          <w:szCs w:val="28"/>
-        </w:rPr>
-        <w:t>з</w:t>
-      </w:r>
-      <w:r>
-        <w:rPr>
-          <w:rFonts w:ascii="Times New Roman" w:eastAsia="Times New Roman" w:hAnsi="Times New Roman" w:cs="Times New Roman"/>
-          <w:color w:val="000000"/>
-          <w:sz w:val="28"/>
-          <w:szCs w:val="28"/>
-        </w:rPr>
-        <w:t>ов</w:t>
-      </w:r>
-      <w:r>
-        <w:rPr>
-          <w:rFonts w:ascii="Times New Roman" w:eastAsia="Times New Roman" w:hAnsi="Times New Roman" w:cs="Times New Roman"/>
-          <w:color w:val="000000"/>
-          <w:w w:val="99"/>
-          <w:sz w:val="28"/>
-          <w:szCs w:val="28"/>
-        </w:rPr>
-        <w:t>а</w:t>
-      </w:r>
-      <w:r>
-        <w:rPr>
-          <w:rFonts w:ascii="Times New Roman" w:eastAsia="Times New Roman" w:hAnsi="Times New Roman" w:cs="Times New Roman"/>
-          <w:color w:val="000000"/>
-          <w:sz w:val="28"/>
-          <w:szCs w:val="28"/>
-        </w:rPr>
-        <w:t>нн</w:t>
-      </w:r>
-      <w:r>
-        <w:rPr>
-          <w:rFonts w:ascii="Times New Roman" w:eastAsia="Times New Roman" w:hAnsi="Times New Roman" w:cs="Times New Roman"/>
-          <w:color w:val="000000"/>
-          <w:w w:val="99"/>
-          <w:sz w:val="28"/>
-          <w:szCs w:val="28"/>
-        </w:rPr>
-        <w:t>ы</w:t>
-      </w:r>
-      <w:r>
-        <w:rPr>
-          <w:rFonts w:ascii="Times New Roman" w:eastAsia="Times New Roman" w:hAnsi="Times New Roman" w:cs="Times New Roman"/>
-          <w:color w:val="000000"/>
-          <w:sz w:val="28"/>
-          <w:szCs w:val="28"/>
-        </w:rPr>
-        <w:t>й</w:t>
-      </w:r>
-      <w:r>
-        <w:rPr>
-          <w:rFonts w:ascii="Times New Roman" w:eastAsia="Times New Roman" w:hAnsi="Times New Roman" w:cs="Times New Roman"/>
-          <w:color w:val="000000"/>
-          <w:spacing w:val="114"/>
-          <w:sz w:val="28"/>
-          <w:szCs w:val="28"/>
-        </w:rPr>
-        <w:t xml:space="preserve"> </w:t>
-      </w:r>
-      <w:r>
-        <w:rPr>
-          <w:rFonts w:ascii="Times New Roman" w:eastAsia="Times New Roman" w:hAnsi="Times New Roman" w:cs="Times New Roman"/>
-          <w:color w:val="000000"/>
-          <w:sz w:val="28"/>
-          <w:szCs w:val="28"/>
-        </w:rPr>
-        <w:t>по</w:t>
-      </w:r>
-      <w:r>
-        <w:rPr>
-          <w:rFonts w:ascii="Times New Roman" w:eastAsia="Times New Roman" w:hAnsi="Times New Roman" w:cs="Times New Roman"/>
-          <w:color w:val="000000"/>
-          <w:w w:val="99"/>
-          <w:sz w:val="28"/>
-          <w:szCs w:val="28"/>
-        </w:rPr>
-        <w:t>л</w:t>
-      </w:r>
-      <w:r>
-        <w:rPr>
-          <w:rFonts w:ascii="Times New Roman" w:eastAsia="Times New Roman" w:hAnsi="Times New Roman" w:cs="Times New Roman"/>
-          <w:color w:val="000000"/>
-          <w:sz w:val="28"/>
-          <w:szCs w:val="28"/>
-        </w:rPr>
-        <w:t>ь</w:t>
-      </w:r>
-      <w:r>
-        <w:rPr>
-          <w:rFonts w:ascii="Times New Roman" w:eastAsia="Times New Roman" w:hAnsi="Times New Roman" w:cs="Times New Roman"/>
-          <w:color w:val="000000"/>
-          <w:w w:val="99"/>
-          <w:sz w:val="28"/>
-          <w:szCs w:val="28"/>
-        </w:rPr>
-        <w:t>зо</w:t>
-      </w:r>
-      <w:r>
-        <w:rPr>
-          <w:rFonts w:ascii="Times New Roman" w:eastAsia="Times New Roman" w:hAnsi="Times New Roman" w:cs="Times New Roman"/>
-          <w:color w:val="000000"/>
-          <w:sz w:val="28"/>
-          <w:szCs w:val="28"/>
-        </w:rPr>
-        <w:t>в</w:t>
-      </w:r>
-      <w:r>
-        <w:rPr>
-          <w:rFonts w:ascii="Times New Roman" w:eastAsia="Times New Roman" w:hAnsi="Times New Roman" w:cs="Times New Roman"/>
-          <w:color w:val="000000"/>
-          <w:w w:val="99"/>
-          <w:sz w:val="28"/>
-          <w:szCs w:val="28"/>
-        </w:rPr>
-        <w:t>а</w:t>
-      </w:r>
-      <w:r>
-        <w:rPr>
-          <w:rFonts w:ascii="Times New Roman" w:eastAsia="Times New Roman" w:hAnsi="Times New Roman" w:cs="Times New Roman"/>
-          <w:color w:val="000000"/>
-          <w:sz w:val="28"/>
-          <w:szCs w:val="28"/>
-        </w:rPr>
-        <w:t>т</w:t>
-      </w:r>
-      <w:r>
-        <w:rPr>
-          <w:rFonts w:ascii="Times New Roman" w:eastAsia="Times New Roman" w:hAnsi="Times New Roman" w:cs="Times New Roman"/>
-          <w:color w:val="000000"/>
-          <w:w w:val="99"/>
-          <w:sz w:val="28"/>
-          <w:szCs w:val="28"/>
-        </w:rPr>
-        <w:t>ел</w:t>
-      </w:r>
-      <w:r>
-        <w:rPr>
-          <w:rFonts w:ascii="Times New Roman" w:eastAsia="Times New Roman" w:hAnsi="Times New Roman" w:cs="Times New Roman"/>
-          <w:color w:val="000000"/>
-          <w:sz w:val="28"/>
-          <w:szCs w:val="28"/>
-        </w:rPr>
-        <w:t>ь</w:t>
-      </w:r>
-      <w:r>
-        <w:rPr>
-          <w:rFonts w:ascii="Times New Roman" w:eastAsia="Times New Roman" w:hAnsi="Times New Roman" w:cs="Times New Roman"/>
-          <w:color w:val="000000"/>
-          <w:spacing w:val="117"/>
-          <w:sz w:val="28"/>
-          <w:szCs w:val="28"/>
-        </w:rPr>
-        <w:t xml:space="preserve"> </w:t>
-      </w:r>
-      <w:r>
-        <w:rPr>
-          <w:rFonts w:ascii="Times New Roman" w:eastAsia="Times New Roman" w:hAnsi="Times New Roman" w:cs="Times New Roman"/>
-          <w:color w:val="000000"/>
-          <w:w w:val="99"/>
-          <w:sz w:val="28"/>
-          <w:szCs w:val="28"/>
-        </w:rPr>
-        <w:t xml:space="preserve">может использовать фильтры (тип товара, область, цена) для поиска объявлений, соответствующих данным ограничениям. В данном случае </w:t>
-      </w:r>
-      <w:r>
-        <w:rPr>
-          <w:rFonts w:ascii="Times New Roman" w:eastAsia="Times New Roman" w:hAnsi="Times New Roman" w:cs="Times New Roman"/>
-          <w:color w:val="000000"/>
-          <w:w w:val="99"/>
-          <w:sz w:val="28"/>
-          <w:szCs w:val="28"/>
-          <w:lang w:val="en-US"/>
-        </w:rPr>
-        <w:t>API</w:t>
-      </w:r>
-      <w:r>
-        <w:rPr>
-          <w:rFonts w:ascii="Times New Roman" w:eastAsia="Times New Roman" w:hAnsi="Times New Roman" w:cs="Times New Roman"/>
-          <w:color w:val="000000"/>
-          <w:w w:val="99"/>
-          <w:sz w:val="28"/>
-          <w:szCs w:val="28"/>
-        </w:rPr>
-        <w:t xml:space="preserve"> обрабатывает запрос по </w:t>
-      </w:r>
-      <w:r>
-        <w:rPr>
-          <w:rFonts w:ascii="Times New Roman" w:eastAsia="Times New Roman" w:hAnsi="Times New Roman" w:cs="Times New Roman"/>
-          <w:color w:val="000000"/>
-          <w:w w:val="99"/>
-          <w:sz w:val="28"/>
-          <w:szCs w:val="28"/>
-          <w:lang w:val="en-US"/>
-        </w:rPr>
-        <w:t>endpoint</w:t>
-      </w:r>
-      <w:r>
-        <w:rPr>
-          <w:rFonts w:ascii="Times New Roman" w:eastAsia="Times New Roman" w:hAnsi="Times New Roman" w:cs="Times New Roman"/>
-          <w:color w:val="000000"/>
-          <w:w w:val="99"/>
-          <w:sz w:val="28"/>
-          <w:szCs w:val="28"/>
-        </w:rPr>
-        <w:t>у: “/</w:t>
-      </w:r>
-      <w:r>
-        <w:rPr>
-          <w:rFonts w:ascii="Times New Roman" w:eastAsia="Times New Roman" w:hAnsi="Times New Roman" w:cs="Times New Roman"/>
-          <w:color w:val="000000"/>
-          <w:w w:val="99"/>
-          <w:sz w:val="28"/>
-          <w:szCs w:val="28"/>
-          <w:lang w:val="en-US"/>
-        </w:rPr>
-        <w:t>product</w:t>
-      </w:r>
-      <w:r>
-        <w:rPr>
-          <w:rFonts w:ascii="Times New Roman" w:eastAsia="Times New Roman" w:hAnsi="Times New Roman" w:cs="Times New Roman"/>
-          <w:color w:val="000000"/>
-          <w:w w:val="99"/>
-          <w:sz w:val="28"/>
-          <w:szCs w:val="28"/>
-        </w:rPr>
-        <w:t>?</w:t>
-      </w:r>
-      <w:r>
-        <w:rPr>
-          <w:rFonts w:ascii="Times New Roman" w:eastAsia="Times New Roman" w:hAnsi="Times New Roman" w:cs="Times New Roman"/>
-          <w:color w:val="000000"/>
-          <w:w w:val="99"/>
-          <w:sz w:val="28"/>
-          <w:szCs w:val="28"/>
-          <w:lang w:val="en-US"/>
-        </w:rPr>
-        <w:t>type</w:t>
-      </w:r>
-      <w:r>
-        <w:rPr>
-          <w:rFonts w:ascii="Times New Roman" w:eastAsia="Times New Roman" w:hAnsi="Times New Roman" w:cs="Times New Roman"/>
-          <w:color w:val="000000"/>
-          <w:w w:val="99"/>
-          <w:sz w:val="28"/>
-          <w:szCs w:val="28"/>
-        </w:rPr>
-        <w:t>=…&amp;</w:t>
-      </w:r>
-      <w:r>
-        <w:rPr>
-          <w:rFonts w:ascii="Times New Roman" w:eastAsia="Times New Roman" w:hAnsi="Times New Roman" w:cs="Times New Roman"/>
-          <w:color w:val="000000"/>
-          <w:w w:val="99"/>
-          <w:sz w:val="28"/>
-          <w:szCs w:val="28"/>
-          <w:lang w:val="en-US"/>
-        </w:rPr>
-        <w:t>max</w:t>
-      </w:r>
-      <w:r>
-        <w:rPr>
-          <w:rFonts w:ascii="Times New Roman" w:eastAsia="Times New Roman" w:hAnsi="Times New Roman" w:cs="Times New Roman"/>
-          <w:color w:val="000000"/>
-          <w:w w:val="99"/>
-          <w:sz w:val="28"/>
-          <w:szCs w:val="28"/>
-        </w:rPr>
-        <w:t>_</w:t>
-      </w:r>
-      <w:r>
-        <w:rPr>
-          <w:rFonts w:ascii="Times New Roman" w:eastAsia="Times New Roman" w:hAnsi="Times New Roman" w:cs="Times New Roman"/>
-          <w:color w:val="000000"/>
-          <w:w w:val="99"/>
-          <w:sz w:val="28"/>
-          <w:szCs w:val="28"/>
-          <w:lang w:val="en-US"/>
-        </w:rPr>
-        <w:t>price</w:t>
-      </w:r>
-      <w:r>
-        <w:rPr>
-          <w:rFonts w:ascii="Times New Roman" w:eastAsia="Times New Roman" w:hAnsi="Times New Roman" w:cs="Times New Roman"/>
-          <w:color w:val="000000"/>
-          <w:w w:val="99"/>
-          <w:sz w:val="28"/>
-          <w:szCs w:val="28"/>
-        </w:rPr>
-        <w:t xml:space="preserve">=…” и возвращает данные по объявлениям в </w:t>
-      </w:r>
-      <w:r>
-        <w:rPr>
-          <w:rFonts w:ascii="Times New Roman" w:eastAsia="Times New Roman" w:hAnsi="Times New Roman" w:cs="Times New Roman"/>
-          <w:color w:val="000000"/>
-          <w:w w:val="99"/>
-          <w:sz w:val="28"/>
-          <w:szCs w:val="28"/>
-          <w:lang w:val="en-US"/>
-        </w:rPr>
-        <w:t>JSON</w:t>
-      </w:r>
-      <w:r>
-        <w:rPr>
-          <w:rFonts w:ascii="Times New Roman" w:eastAsia="Times New Roman" w:hAnsi="Times New Roman" w:cs="Times New Roman"/>
-          <w:color w:val="000000"/>
-          <w:w w:val="99"/>
-          <w:sz w:val="28"/>
-          <w:szCs w:val="28"/>
-        </w:rPr>
-        <w:t xml:space="preserve"> формате.  </w:t>
-      </w:r>
+          <w:sz w:val="28"/>
+          <w:szCs w:val="28"/>
+        </w:rPr>
+      </w:pPr>
+      <w:r>
+        <w:rPr>
+          <w:rFonts w:ascii="Times New Roman" w:eastAsia="Times New Roman" w:hAnsi="Times New Roman" w:cs="Times New Roman"/>
+          <w:color w:val="000000"/>
+          <w:w w:val="99"/>
+          <w:sz w:val="28"/>
+          <w:szCs w:val="28"/>
+        </w:rPr>
+        <w:t>На главной странице авторизованный пользователь может удалять свои объявления путём нажатия на крестик в правом верхнем углу.</w:t>
+      </w:r>
+    </w:p>
+    <w:p>
+      <w:pPr>
+        <w:spacing w:line="240" w:lineRule="exact"/>
+        <w:rPr>
+          <w:rFonts w:ascii="Times New Roman" w:eastAsia="Times New Roman" w:hAnsi="Times New Roman" w:cs="Times New Roman"/>
+          <w:sz w:val="28"/>
+          <w:szCs w:val="28"/>
+        </w:rPr>
+      </w:pPr>
     </w:p>
     <w:p>
       <w:pPr>
         <w:widowControl w:val="0"/>
         <w:spacing w:line="240" w:lineRule="auto"/>
-        <w:ind w:right="576" w:firstLine="720"/>
-        <w:jc w:val="both"/>
-        <w:rPr>
-          <w:rFonts w:ascii="Times New Roman" w:eastAsia="Times New Roman" w:hAnsi="Times New Roman" w:cs="Times New Roman"/>
-          <w:color w:val="000000"/>
-          <w:sz w:val="28"/>
-          <w:szCs w:val="28"/>
-        </w:rPr>
-      </w:pPr>
-      <w:r>
-        <w:rPr>
-          <w:rFonts w:ascii="Times New Roman" w:eastAsia="Times New Roman" w:hAnsi="Times New Roman" w:cs="Times New Roman"/>
-          <w:color w:val="000000"/>
-          <w:w w:val="99"/>
-          <w:sz w:val="28"/>
-          <w:szCs w:val="28"/>
-        </w:rPr>
-        <w:t>На главной странице авторизованный пользователь может удалять свои объявления путём нажатия на крестик в правом верхнем углу.</w:t>
-      </w:r>
-    </w:p>
-    <w:p>
-      <w:pPr>
-        <w:spacing w:line="240" w:lineRule="exact"/>
-        <w:rPr>
-          <w:rFonts w:ascii="Times New Roman" w:eastAsia="Times New Roman" w:hAnsi="Times New Roman" w:cs="Times New Roman"/>
-          <w:sz w:val="28"/>
-          <w:szCs w:val="28"/>
-        </w:rPr>
-      </w:pPr>
+        <w:rPr>
+          <w:rFonts w:ascii="Times New Roman" w:eastAsia="Times New Roman" w:hAnsi="Times New Roman" w:cs="Times New Roman"/>
+          <w:color w:val="000000"/>
+          <w:sz w:val="28"/>
+          <w:szCs w:val="28"/>
+        </w:rPr>
+      </w:pPr>
+      <w:r>
+        <w:rPr>
+          <w:rFonts w:ascii="Times New Roman" w:eastAsia="Times New Roman" w:hAnsi="Times New Roman" w:cs="Times New Roman"/>
+          <w:color w:val="000000"/>
+          <w:sz w:val="28"/>
+          <w:szCs w:val="28"/>
+        </w:rPr>
+        <w:t xml:space="preserve">4. Страница объявления </w:t>
+      </w:r>
     </w:p>
     <w:p>
       <w:pPr>
         <w:widowControl w:val="0"/>
         <w:spacing w:line="240" w:lineRule="auto"/>
-        <w:ind w:right="-20"/>
-        <w:rPr>
-          <w:rFonts w:ascii="Times New Roman" w:eastAsia="Times New Roman" w:hAnsi="Times New Roman" w:cs="Times New Roman"/>
-          <w:color w:val="000000"/>
-          <w:sz w:val="28"/>
-          <w:szCs w:val="28"/>
-        </w:rPr>
-      </w:pPr>
-      <w:r>
-        <w:rPr>
-          <w:rFonts w:ascii="Times New Roman" w:eastAsia="Times New Roman" w:hAnsi="Times New Roman" w:cs="Times New Roman"/>
-          <w:color w:val="000000"/>
-          <w:sz w:val="28"/>
-          <w:szCs w:val="28"/>
-        </w:rPr>
-        <w:t xml:space="preserve">4. Страница объявления </w:t>
+        <w:jc w:val="both"/>
+        <w:rPr>
+          <w:rFonts w:ascii="Times New Roman" w:eastAsia="Times New Roman" w:hAnsi="Times New Roman" w:cs="Times New Roman"/>
+          <w:color w:val="000000"/>
+          <w:sz w:val="28"/>
+          <w:szCs w:val="28"/>
+        </w:rPr>
+      </w:pPr>
+      <w:r>
+        <w:rPr>
+          <w:rFonts w:ascii="Times New Roman" w:eastAsia="Times New Roman" w:hAnsi="Times New Roman" w:cs="Times New Roman"/>
+          <w:color w:val="000000"/>
+          <w:sz w:val="28"/>
+          <w:szCs w:val="28"/>
+        </w:rPr>
+        <w:tab/>
+        <w:t xml:space="preserve">После выбора конкретного объявления пользователем совершается переход на страницу аренды товара. </w:t>
+      </w:r>
+      <w:r>
+        <w:rPr>
+          <w:rFonts w:ascii="Times New Roman" w:eastAsia="Times New Roman" w:hAnsi="Times New Roman" w:cs="Times New Roman"/>
+          <w:color w:val="000000"/>
+          <w:sz w:val="28"/>
+          <w:szCs w:val="28"/>
+          <w:lang w:val="en-US"/>
+        </w:rPr>
+        <w:t>API</w:t>
+      </w:r>
+      <w:r>
+        <w:rPr>
+          <w:rFonts w:ascii="Times New Roman" w:eastAsia="Times New Roman" w:hAnsi="Times New Roman" w:cs="Times New Roman"/>
+          <w:color w:val="000000"/>
+          <w:sz w:val="28"/>
+          <w:szCs w:val="28"/>
+        </w:rPr>
+        <w:t xml:space="preserve"> получает </w:t>
+      </w:r>
+      <w:r>
+        <w:rPr>
+          <w:rFonts w:ascii="Times New Roman" w:eastAsia="Times New Roman" w:hAnsi="Times New Roman" w:cs="Times New Roman"/>
+          <w:color w:val="000000"/>
+          <w:sz w:val="28"/>
+          <w:szCs w:val="28"/>
+          <w:lang w:val="en-US"/>
+        </w:rPr>
+        <w:t>GET</w:t>
+      </w:r>
+      <w:r>
+        <w:rPr>
+          <w:rFonts w:ascii="Times New Roman" w:eastAsia="Times New Roman" w:hAnsi="Times New Roman" w:cs="Times New Roman"/>
+          <w:color w:val="000000"/>
+          <w:sz w:val="28"/>
+          <w:szCs w:val="28"/>
+        </w:rPr>
+        <w:t>-запрос по конкретному объявлению “/</w:t>
+      </w:r>
+      <w:r>
+        <w:rPr>
+          <w:rFonts w:ascii="Times New Roman" w:eastAsia="Times New Roman" w:hAnsi="Times New Roman" w:cs="Times New Roman"/>
+          <w:color w:val="000000"/>
+          <w:sz w:val="28"/>
+          <w:szCs w:val="28"/>
+          <w:lang w:val="en-US"/>
+        </w:rPr>
+        <w:t>product</w:t>
+      </w:r>
+      <w:r>
+        <w:rPr>
+          <w:rFonts w:ascii="Times New Roman" w:eastAsia="Times New Roman" w:hAnsi="Times New Roman" w:cs="Times New Roman"/>
+          <w:color w:val="000000"/>
+          <w:sz w:val="28"/>
+          <w:szCs w:val="28"/>
+        </w:rPr>
+        <w:t>/</w:t>
+      </w:r>
+      <w:r>
+        <w:rPr>
+          <w:rFonts w:ascii="Times New Roman" w:eastAsia="Times New Roman" w:hAnsi="Times New Roman" w:cs="Times New Roman"/>
+          <w:color w:val="000000"/>
+          <w:sz w:val="28"/>
+          <w:szCs w:val="28"/>
+          <w:lang w:val="en-US"/>
+        </w:rPr>
+        <w:t>id</w:t>
+      </w:r>
+      <w:r>
+        <w:rPr>
+          <w:rFonts w:ascii="Times New Roman" w:eastAsia="Times New Roman" w:hAnsi="Times New Roman" w:cs="Times New Roman"/>
+          <w:color w:val="000000"/>
+          <w:sz w:val="28"/>
+          <w:szCs w:val="28"/>
+        </w:rPr>
+        <w:t>” и выводит всю информацию по товару на странице.</w:t>
       </w:r>
     </w:p>
     <w:p>
       <w:pPr>
         <w:widowControl w:val="0"/>
         <w:spacing w:line="240" w:lineRule="auto"/>
-        <w:ind w:right="543"/>
         <w:jc w:val="both"/>
         <w:rPr>
           <w:rFonts w:ascii="Times New Roman" w:eastAsia="Times New Roman" w:hAnsi="Times New Roman" w:cs="Times New Roman"/>
@@ -7681,164 +7754,121 @@
           <w:szCs w:val="28"/>
         </w:rPr>
         <w:tab/>
-        <w:t xml:space="preserve">После выбора конкретного объявления пользователем совершается переход на страницу аренды товара. </w:t>
-      </w:r>
-      <w:r>
-        <w:rPr>
-          <w:rFonts w:ascii="Times New Roman" w:eastAsia="Times New Roman" w:hAnsi="Times New Roman" w:cs="Times New Roman"/>
-          <w:color w:val="000000"/>
-          <w:sz w:val="28"/>
-          <w:szCs w:val="28"/>
-          <w:lang w:val="en-US"/>
-        </w:rPr>
-        <w:t>API</w:t>
-      </w:r>
-      <w:r>
-        <w:rPr>
-          <w:rFonts w:ascii="Times New Roman" w:eastAsia="Times New Roman" w:hAnsi="Times New Roman" w:cs="Times New Roman"/>
-          <w:color w:val="000000"/>
-          <w:sz w:val="28"/>
-          <w:szCs w:val="28"/>
-        </w:rPr>
-        <w:t xml:space="preserve"> получает </w:t>
-      </w:r>
-      <w:r>
-        <w:rPr>
-          <w:rFonts w:ascii="Times New Roman" w:eastAsia="Times New Roman" w:hAnsi="Times New Roman" w:cs="Times New Roman"/>
-          <w:color w:val="000000"/>
-          <w:sz w:val="28"/>
-          <w:szCs w:val="28"/>
-          <w:lang w:val="en-US"/>
-        </w:rPr>
-        <w:t>GET</w:t>
-      </w:r>
-      <w:r>
-        <w:rPr>
-          <w:rFonts w:ascii="Times New Roman" w:eastAsia="Times New Roman" w:hAnsi="Times New Roman" w:cs="Times New Roman"/>
-          <w:color w:val="000000"/>
-          <w:sz w:val="28"/>
-          <w:szCs w:val="28"/>
-        </w:rPr>
-        <w:t>-запрос по конкретному объявлению “/</w:t>
-      </w:r>
-      <w:r>
-        <w:rPr>
-          <w:rFonts w:ascii="Times New Roman" w:eastAsia="Times New Roman" w:hAnsi="Times New Roman" w:cs="Times New Roman"/>
-          <w:color w:val="000000"/>
-          <w:sz w:val="28"/>
-          <w:szCs w:val="28"/>
-          <w:lang w:val="en-US"/>
-        </w:rPr>
-        <w:t>product</w:t>
-      </w:r>
-      <w:r>
-        <w:rPr>
-          <w:rFonts w:ascii="Times New Roman" w:eastAsia="Times New Roman" w:hAnsi="Times New Roman" w:cs="Times New Roman"/>
-          <w:color w:val="000000"/>
-          <w:sz w:val="28"/>
-          <w:szCs w:val="28"/>
-        </w:rPr>
-        <w:t>/</w:t>
-      </w:r>
-      <w:r>
-        <w:rPr>
-          <w:rFonts w:ascii="Times New Roman" w:eastAsia="Times New Roman" w:hAnsi="Times New Roman" w:cs="Times New Roman"/>
-          <w:color w:val="000000"/>
-          <w:sz w:val="28"/>
-          <w:szCs w:val="28"/>
-          <w:lang w:val="en-US"/>
-        </w:rPr>
-        <w:t>id</w:t>
-      </w:r>
-      <w:r>
-        <w:rPr>
-          <w:rFonts w:ascii="Times New Roman" w:eastAsia="Times New Roman" w:hAnsi="Times New Roman" w:cs="Times New Roman"/>
-          <w:color w:val="000000"/>
-          <w:sz w:val="28"/>
-          <w:szCs w:val="28"/>
-        </w:rPr>
-        <w:t>” и выводит всю информацию по товару на странице.</w:t>
-      </w:r>
+        <w:t>Пользователь может оставить комментарий или просмотреть комментарии других пользователей на этой странице.</w:t>
+      </w:r>
+    </w:p>
+    <w:p>
+      <w:pPr>
+        <w:spacing w:line="240" w:lineRule="exact"/>
+        <w:rPr>
+          <w:rFonts w:ascii="Times New Roman" w:eastAsia="Times New Roman" w:hAnsi="Times New Roman" w:cs="Times New Roman"/>
+          <w:sz w:val="28"/>
+          <w:szCs w:val="28"/>
+        </w:rPr>
+      </w:pPr>
     </w:p>
     <w:p>
       <w:pPr>
         <w:widowControl w:val="0"/>
         <w:spacing w:line="240" w:lineRule="auto"/>
-        <w:ind w:right="543"/>
-        <w:jc w:val="both"/>
-        <w:rPr>
-          <w:rFonts w:ascii="Times New Roman" w:eastAsia="Times New Roman" w:hAnsi="Times New Roman" w:cs="Times New Roman"/>
-          <w:color w:val="000000"/>
-          <w:sz w:val="28"/>
-          <w:szCs w:val="28"/>
-        </w:rPr>
-      </w:pPr>
-      <w:r>
-        <w:rPr>
-          <w:rFonts w:ascii="Times New Roman" w:eastAsia="Times New Roman" w:hAnsi="Times New Roman" w:cs="Times New Roman"/>
-          <w:color w:val="000000"/>
-          <w:sz w:val="28"/>
-          <w:szCs w:val="28"/>
-        </w:rPr>
-        <w:tab/>
-        <w:t>Пользователь может оставить комментарий или просмотреть комментарии других пользователей на этой странице.</w:t>
-      </w:r>
-    </w:p>
-    <w:p>
-      <w:pPr>
-        <w:spacing w:line="240" w:lineRule="exact"/>
-        <w:rPr>
-          <w:rFonts w:ascii="Times New Roman" w:eastAsia="Times New Roman" w:hAnsi="Times New Roman" w:cs="Times New Roman"/>
-          <w:sz w:val="28"/>
-          <w:szCs w:val="28"/>
-        </w:rPr>
-      </w:pPr>
+        <w:rPr>
+          <w:rFonts w:ascii="Times New Roman" w:eastAsia="Times New Roman" w:hAnsi="Times New Roman" w:cs="Times New Roman"/>
+          <w:color w:val="000000"/>
+          <w:sz w:val="28"/>
+          <w:szCs w:val="28"/>
+        </w:rPr>
+      </w:pPr>
+      <w:r>
+        <w:rPr>
+          <w:rFonts w:ascii="Times New Roman" w:eastAsia="Times New Roman" w:hAnsi="Times New Roman" w:cs="Times New Roman"/>
+          <w:color w:val="000000"/>
+          <w:sz w:val="28"/>
+          <w:szCs w:val="28"/>
+        </w:rPr>
+        <w:t>5</w:t>
+      </w:r>
+      <w:r>
+        <w:rPr>
+          <w:rFonts w:ascii="Times New Roman" w:eastAsia="Times New Roman" w:hAnsi="Times New Roman" w:cs="Times New Roman"/>
+          <w:color w:val="000000"/>
+          <w:sz w:val="28"/>
+          <w:szCs w:val="28"/>
+        </w:rPr>
+        <w:t xml:space="preserve">. </w:t>
+      </w:r>
+      <w:r>
+        <w:rPr>
+          <w:rFonts w:ascii="Times New Roman" w:eastAsia="Times New Roman" w:hAnsi="Times New Roman" w:cs="Times New Roman"/>
+          <w:color w:val="000000"/>
+          <w:sz w:val="28"/>
+          <w:szCs w:val="28"/>
+        </w:rPr>
+        <w:t>Страница создания объявления</w:t>
+      </w:r>
     </w:p>
     <w:p>
       <w:pPr>
         <w:widowControl w:val="0"/>
         <w:spacing w:line="240" w:lineRule="auto"/>
-        <w:ind w:right="-20"/>
-        <w:rPr>
-          <w:rFonts w:ascii="Times New Roman" w:eastAsia="Times New Roman" w:hAnsi="Times New Roman" w:cs="Times New Roman"/>
-          <w:color w:val="000000"/>
-          <w:sz w:val="28"/>
-          <w:szCs w:val="28"/>
-        </w:rPr>
-      </w:pPr>
-      <w:r>
-        <w:rPr>
-          <w:rFonts w:ascii="Times New Roman" w:eastAsia="Times New Roman" w:hAnsi="Times New Roman" w:cs="Times New Roman"/>
-          <w:color w:val="000000"/>
-          <w:sz w:val="28"/>
-          <w:szCs w:val="28"/>
-        </w:rPr>
-        <w:t>5</w:t>
-      </w:r>
-      <w:r>
-        <w:rPr>
-          <w:rFonts w:ascii="Times New Roman" w:eastAsia="Times New Roman" w:hAnsi="Times New Roman" w:cs="Times New Roman"/>
-          <w:color w:val="000000"/>
-          <w:sz w:val="28"/>
-          <w:szCs w:val="28"/>
-        </w:rPr>
-        <w:t xml:space="preserve">. </w:t>
-      </w:r>
-      <w:r>
-        <w:rPr>
-          <w:rFonts w:ascii="Times New Roman" w:eastAsia="Times New Roman" w:hAnsi="Times New Roman" w:cs="Times New Roman"/>
-          <w:color w:val="000000"/>
-          <w:sz w:val="28"/>
-          <w:szCs w:val="28"/>
-        </w:rPr>
-        <w:t>Страница создания объявления</w:t>
+        <w:jc w:val="both"/>
+        <w:rPr>
+          <w:rFonts w:ascii="Times New Roman" w:eastAsia="Times New Roman" w:hAnsi="Times New Roman" w:cs="Times New Roman"/>
+          <w:color w:val="000000"/>
+          <w:sz w:val="28"/>
+          <w:szCs w:val="28"/>
+        </w:rPr>
+      </w:pPr>
+      <w:r>
+        <w:rPr>
+          <w:rFonts w:ascii="Times New Roman" w:eastAsia="Times New Roman" w:hAnsi="Times New Roman" w:cs="Times New Roman"/>
+          <w:color w:val="000000"/>
+          <w:sz w:val="28"/>
+          <w:szCs w:val="28"/>
+        </w:rPr>
+        <w:tab/>
+        <w:t xml:space="preserve">Если пользователь хочет выставить товар на продажу или аренду, то на главной странице он может создать новое объявление путём нажатия соответствующей кнопки </w:t>
+      </w:r>
+      <w:r>
+        <w:rPr>
+          <w:rFonts w:ascii="Times New Roman" w:eastAsia="Times New Roman" w:hAnsi="Times New Roman" w:cs="Times New Roman"/>
+          <w:color w:val="000000"/>
+          <w:sz w:val="28"/>
+          <w:szCs w:val="28"/>
+        </w:rPr>
+        <w:t>“</w:t>
+      </w:r>
+      <w:r>
+        <w:rPr>
+          <w:rFonts w:ascii="Times New Roman" w:eastAsia="Times New Roman" w:hAnsi="Times New Roman" w:cs="Times New Roman"/>
+          <w:color w:val="000000"/>
+          <w:sz w:val="28"/>
+          <w:szCs w:val="28"/>
+        </w:rPr>
+        <w:t>создать объявление</w:t>
+      </w:r>
+      <w:r>
+        <w:rPr>
+          <w:rFonts w:ascii="Times New Roman" w:eastAsia="Times New Roman" w:hAnsi="Times New Roman" w:cs="Times New Roman"/>
+          <w:color w:val="000000"/>
+          <w:sz w:val="28"/>
+          <w:szCs w:val="28"/>
+        </w:rPr>
+        <w:t>”</w:t>
+      </w:r>
+      <w:r>
+        <w:rPr>
+          <w:rFonts w:ascii="Times New Roman" w:eastAsia="Times New Roman" w:hAnsi="Times New Roman" w:cs="Times New Roman"/>
+          <w:color w:val="000000"/>
+          <w:sz w:val="28"/>
+          <w:szCs w:val="28"/>
+        </w:rPr>
+        <w:t>.</w:t>
       </w:r>
     </w:p>
     <w:p>
       <w:pPr>
         <w:widowControl w:val="0"/>
         <w:spacing w:line="240" w:lineRule="auto"/>
-        <w:ind w:right="543"/>
         <w:jc w:val="both"/>
         <w:rPr>
           <w:rFonts w:ascii="Times New Roman" w:eastAsia="Times New Roman" w:hAnsi="Times New Roman" w:cs="Times New Roman"/>
@@ -7855,124 +7885,85 @@
           <w:szCs w:val="28"/>
         </w:rPr>
         <w:tab/>
-        <w:t xml:space="preserve">Если пользователь хочет выставить товар на продажу или аренду, то на главной странице он может создать новое объявление путём нажатия соответствующей кнопки </w:t>
-      </w:r>
-      <w:r>
-        <w:rPr>
-          <w:rFonts w:ascii="Times New Roman" w:eastAsia="Times New Roman" w:hAnsi="Times New Roman" w:cs="Times New Roman"/>
-          <w:color w:val="000000"/>
-          <w:sz w:val="28"/>
-          <w:szCs w:val="28"/>
-        </w:rPr>
-        <w:t>“</w:t>
-      </w:r>
-      <w:r>
-        <w:rPr>
-          <w:rFonts w:ascii="Times New Roman" w:eastAsia="Times New Roman" w:hAnsi="Times New Roman" w:cs="Times New Roman"/>
-          <w:color w:val="000000"/>
-          <w:sz w:val="28"/>
-          <w:szCs w:val="28"/>
-        </w:rPr>
-        <w:t>создать объявление</w:t>
-      </w:r>
-      <w:r>
-        <w:rPr>
-          <w:rFonts w:ascii="Times New Roman" w:eastAsia="Times New Roman" w:hAnsi="Times New Roman" w:cs="Times New Roman"/>
-          <w:color w:val="000000"/>
-          <w:sz w:val="28"/>
-          <w:szCs w:val="28"/>
-        </w:rPr>
-        <w:t>”</w:t>
-      </w:r>
-      <w:r>
-        <w:rPr>
-          <w:rFonts w:ascii="Times New Roman" w:eastAsia="Times New Roman" w:hAnsi="Times New Roman" w:cs="Times New Roman"/>
-          <w:color w:val="000000"/>
-          <w:sz w:val="28"/>
-          <w:szCs w:val="28"/>
-        </w:rPr>
-        <w:t>.</w:t>
-      </w:r>
+        <w:t>На этой странице пользователь должен будет заполнить все необходимые данные. Среди них: название товара, описание товара, фотография товара, новизна товара, подходящий возраст, цена, адрес и т.д.</w:t>
+      </w:r>
+    </w:p>
+    <w:p>
+      <w:pPr>
+        <w:spacing w:line="240" w:lineRule="exact"/>
+        <w:rPr>
+          <w:rFonts w:ascii="Times New Roman" w:eastAsia="Times New Roman" w:hAnsi="Times New Roman" w:cs="Times New Roman"/>
+          <w:sz w:val="28"/>
+          <w:szCs w:val="28"/>
+        </w:rPr>
+      </w:pPr>
     </w:p>
     <w:p>
       <w:pPr>
         <w:widowControl w:val="0"/>
         <w:spacing w:line="240" w:lineRule="auto"/>
-        <w:ind w:right="543"/>
-        <w:jc w:val="both"/>
-        <w:rPr>
-          <w:rFonts w:ascii="Times New Roman" w:eastAsia="Times New Roman" w:hAnsi="Times New Roman" w:cs="Times New Roman"/>
-          <w:color w:val="000000"/>
-          <w:sz w:val="28"/>
-          <w:szCs w:val="28"/>
-        </w:rPr>
-      </w:pPr>
-      <w:r>
-        <w:rPr>
-          <w:rFonts w:ascii="Times New Roman" w:eastAsia="Times New Roman" w:hAnsi="Times New Roman" w:cs="Times New Roman"/>
-          <w:color w:val="000000"/>
-          <w:sz w:val="28"/>
-          <w:szCs w:val="28"/>
-        </w:rPr>
-        <w:tab/>
-        <w:t>На этой странице пользователь должен будет заполнить все необходимые данные. Среди них: название товара, описание товара, фотография товара, новизна товара, подходящий возраст, цена, адрес и т.д.</w:t>
-      </w:r>
-    </w:p>
-    <w:p>
-      <w:pPr>
-        <w:spacing w:line="240" w:lineRule="exact"/>
-        <w:rPr>
-          <w:rFonts w:ascii="Times New Roman" w:eastAsia="Times New Roman" w:hAnsi="Times New Roman" w:cs="Times New Roman"/>
-          <w:sz w:val="28"/>
-          <w:szCs w:val="28"/>
-        </w:rPr>
-      </w:pPr>
+        <w:rPr>
+          <w:rFonts w:ascii="Times New Roman" w:eastAsia="Times New Roman" w:hAnsi="Times New Roman" w:cs="Times New Roman"/>
+          <w:color w:val="000000"/>
+          <w:sz w:val="28"/>
+          <w:szCs w:val="28"/>
+        </w:rPr>
+      </w:pPr>
+      <w:r>
+        <w:rPr>
+          <w:rFonts w:ascii="Times New Roman" w:eastAsia="Times New Roman" w:hAnsi="Times New Roman" w:cs="Times New Roman"/>
+          <w:color w:val="000000"/>
+          <w:sz w:val="28"/>
+          <w:szCs w:val="28"/>
+        </w:rPr>
+        <w:t>6</w:t>
+      </w:r>
+      <w:r>
+        <w:rPr>
+          <w:rFonts w:ascii="Times New Roman" w:eastAsia="Times New Roman" w:hAnsi="Times New Roman" w:cs="Times New Roman"/>
+          <w:color w:val="000000"/>
+          <w:sz w:val="28"/>
+          <w:szCs w:val="28"/>
+        </w:rPr>
+        <w:t xml:space="preserve">. Страница </w:t>
+      </w:r>
+      <w:r>
+        <w:rPr>
+          <w:rFonts w:ascii="Times New Roman" w:eastAsia="Times New Roman" w:hAnsi="Times New Roman" w:cs="Times New Roman"/>
+          <w:color w:val="000000"/>
+          <w:sz w:val="28"/>
+          <w:szCs w:val="28"/>
+        </w:rPr>
+        <w:t>пользователя</w:t>
+      </w:r>
     </w:p>
     <w:p>
       <w:pPr>
         <w:widowControl w:val="0"/>
         <w:spacing w:line="240" w:lineRule="auto"/>
-        <w:ind w:right="-20"/>
-        <w:rPr>
-          <w:rFonts w:ascii="Times New Roman" w:eastAsia="Times New Roman" w:hAnsi="Times New Roman" w:cs="Times New Roman"/>
-          <w:color w:val="000000"/>
-          <w:sz w:val="28"/>
-          <w:szCs w:val="28"/>
-        </w:rPr>
-      </w:pPr>
-      <w:r>
-        <w:rPr>
-          <w:rFonts w:ascii="Times New Roman" w:eastAsia="Times New Roman" w:hAnsi="Times New Roman" w:cs="Times New Roman"/>
-          <w:color w:val="000000"/>
-          <w:sz w:val="28"/>
-          <w:szCs w:val="28"/>
-        </w:rPr>
-        <w:t>6</w:t>
-      </w:r>
-      <w:r>
-        <w:rPr>
-          <w:rFonts w:ascii="Times New Roman" w:eastAsia="Times New Roman" w:hAnsi="Times New Roman" w:cs="Times New Roman"/>
-          <w:color w:val="000000"/>
-          <w:sz w:val="28"/>
-          <w:szCs w:val="28"/>
-        </w:rPr>
-        <w:t xml:space="preserve">. Страница </w:t>
-      </w:r>
-      <w:r>
-        <w:rPr>
-          <w:rFonts w:ascii="Times New Roman" w:eastAsia="Times New Roman" w:hAnsi="Times New Roman" w:cs="Times New Roman"/>
-          <w:color w:val="000000"/>
-          <w:sz w:val="28"/>
-          <w:szCs w:val="28"/>
-        </w:rPr>
-        <w:t>пользователя</w:t>
+        <w:jc w:val="both"/>
+        <w:rPr>
+          <w:rFonts w:ascii="Times New Roman" w:eastAsia="Times New Roman" w:hAnsi="Times New Roman" w:cs="Times New Roman"/>
+          <w:color w:val="000000"/>
+          <w:sz w:val="28"/>
+          <w:szCs w:val="28"/>
+        </w:rPr>
+      </w:pPr>
+      <w:r>
+        <w:rPr>
+          <w:rFonts w:ascii="Times New Roman" w:eastAsia="Times New Roman" w:hAnsi="Times New Roman" w:cs="Times New Roman"/>
+          <w:color w:val="000000"/>
+          <w:sz w:val="28"/>
+          <w:szCs w:val="28"/>
+        </w:rPr>
+        <w:tab/>
+        <w:t>Каждый авторизованный пользователь должен иметь возможность зайти на свою страницу, в которой будет видна информация по его объявлениям, диалогам с другими пользователями, информация об аккаунте.</w:t>
       </w:r>
     </w:p>
     <w:p>
       <w:pPr>
         <w:widowControl w:val="0"/>
         <w:spacing w:line="240" w:lineRule="auto"/>
-        <w:ind w:right="543"/>
         <w:jc w:val="both"/>
         <w:rPr>
           <w:rFonts w:ascii="Times New Roman" w:eastAsia="Times New Roman" w:hAnsi="Times New Roman" w:cs="Times New Roman"/>
@@ -7981,36 +7972,11 @@
           <w:szCs w:val="28"/>
         </w:rPr>
       </w:pPr>
-      <w:r>
-        <w:rPr>
-          <w:rFonts w:ascii="Times New Roman" w:eastAsia="Times New Roman" w:hAnsi="Times New Roman" w:cs="Times New Roman"/>
-          <w:color w:val="000000"/>
-          <w:sz w:val="28"/>
-          <w:szCs w:val="28"/>
-        </w:rPr>
-        <w:tab/>
-        <w:t>Каждый авторизованный пользователь должен иметь возможность зайти на свою страницу, в которой будет видна информация по его объявлениям, диалогам с другими пользователями, информация об аккаунте.</w:t>
-      </w:r>
     </w:p>
     <w:p>
       <w:pPr>
         <w:widowControl w:val="0"/>
         <w:spacing w:line="240" w:lineRule="auto"/>
-        <w:ind w:right="543"/>
-        <w:jc w:val="both"/>
-        <w:rPr>
-          <w:rFonts w:ascii="Times New Roman" w:eastAsia="Times New Roman" w:hAnsi="Times New Roman" w:cs="Times New Roman"/>
-          <w:color w:val="000000"/>
-          <w:sz w:val="28"/>
-          <w:szCs w:val="28"/>
-        </w:rPr>
-      </w:pPr>
-    </w:p>
-    <w:p>
-      <w:pPr>
-        <w:widowControl w:val="0"/>
-        <w:spacing w:line="240" w:lineRule="auto"/>
-        <w:ind w:right="-20"/>
         <w:rPr>
           <w:rFonts w:ascii="Times New Roman" w:eastAsia="Times New Roman" w:hAnsi="Times New Roman" w:cs="Times New Roman"/>
           <w:color w:val="000000"/>
@@ -8030,7 +7996,6 @@
     </w:p>
     <w:p>
       <w:pPr>
-        <w:ind w:right="543"/>
         <w:rPr>
           <w:rFonts w:ascii="Times New Roman" w:eastAsia="Times New Roman" w:hAnsi="Times New Roman" w:cs="Times New Roman"/>
           <w:sz w:val="28"/>
@@ -8070,7 +8035,7 @@
                     <pic:cNvPicPr/>
                   </pic:nvPicPr>
                   <pic:blipFill>
-                    <a:blip r:embed="rId7">
+                    <a:blip r:embed="rId8">
                       <a:extLst>
                         <a:ext uri="{28A0092B-C50C-407E-A947-70E740481C1C}">
                           <a14:useLocalDpi xmlns:a14="http://schemas.microsoft.com/office/drawing/2010/main" val="0"/>
@@ -8099,7 +8064,6 @@
     </w:p>
     <w:p>
       <w:pPr>
-        <w:ind w:right="543"/>
         <w:jc w:val="center"/>
         <w:rPr>
           <w:rFonts w:ascii="Times New Roman" w:eastAsia="Times New Roman" w:hAnsi="Times New Roman" w:cs="Times New Roman"/>
@@ -8134,7 +8098,6 @@
     </w:p>
     <w:p>
       <w:pPr>
-        <w:ind w:right="543"/>
         <w:jc w:val="center"/>
         <w:rPr>
           <w:rFonts w:ascii="Times New Roman" w:eastAsia="Times New Roman" w:hAnsi="Times New Roman" w:cs="Times New Roman"/>
@@ -8165,7 +8128,7 @@
                     <pic:cNvPicPr/>
                   </pic:nvPicPr>
                   <pic:blipFill>
-                    <a:blip r:embed="rId8">
+                    <a:blip r:embed="rId9">
                       <a:extLst>
                         <a:ext uri="{28A0092B-C50C-407E-A947-70E740481C1C}">
                           <a14:useLocalDpi xmlns:a14="http://schemas.microsoft.com/office/drawing/2010/main" val="0"/>
@@ -8194,7 +8157,6 @@
     </w:p>
     <w:p>
       <w:pPr>
-        <w:ind w:right="543"/>
         <w:jc w:val="center"/>
         <w:rPr>
           <w:rFonts w:ascii="Times New Roman" w:eastAsia="Times New Roman" w:hAnsi="Times New Roman" w:cs="Times New Roman"/>
@@ -8253,7 +8215,6 @@
       <w:pPr>
         <w:widowControl w:val="0"/>
         <w:spacing w:line="240" w:lineRule="auto"/>
-        <w:ind w:right="-20"/>
         <w:rPr>
           <w:rFonts w:ascii="Times New Roman" w:eastAsia="Times New Roman" w:hAnsi="Times New Roman" w:cs="Times New Roman"/>
           <w:b/>
@@ -8548,7 +8509,6 @@
       <w:pPr>
         <w:widowControl w:val="0"/>
         <w:spacing w:line="240" w:lineRule="auto"/>
-        <w:ind w:right="-20"/>
         <w:rPr>
           <w:rFonts w:ascii="Times New Roman" w:eastAsia="Times New Roman" w:hAnsi="Times New Roman" w:cs="Times New Roman"/>
           <w:b/>
@@ -8592,7 +8552,6 @@
         </w:numPr>
         <w:suppressAutoHyphens/>
         <w:spacing w:after="160"/>
-        <w:ind w:right="543"/>
         <w:rPr>
           <w:rFonts w:ascii="Times New Roman" w:eastAsia="Times New Roman" w:hAnsi="Times New Roman" w:cs="Times New Roman"/>
           <w:sz w:val="28"/>
@@ -8662,7 +8621,6 @@
       <w:pPr>
         <w:widowControl w:val="0"/>
         <w:spacing w:line="240" w:lineRule="auto"/>
-        <w:ind w:right="-20"/>
         <w:rPr>
           <w:rFonts w:ascii="Times New Roman" w:eastAsia="Times New Roman" w:hAnsi="Times New Roman" w:cs="Times New Roman"/>
           <w:b/>
@@ -8913,7 +8871,6 @@
     <w:p>
       <w:pPr>
         <w:spacing w:line="240" w:lineRule="atLeast"/>
-        <w:ind w:right="543"/>
         <w:rPr>
           <w:rFonts w:ascii="Times New Roman" w:eastAsia="Times New Roman" w:hAnsi="Times New Roman" w:cs="Times New Roman"/>
           <w:sz w:val="28"/>
@@ -8944,7 +8901,7 @@
                     <pic:cNvPicPr/>
                   </pic:nvPicPr>
                   <pic:blipFill>
-                    <a:blip r:embed="rId9"/>
+                    <a:blip r:embed="rId10"/>
                     <a:stretch>
                       <a:fillRect/>
                     </a:stretch>
@@ -8980,7 +8937,6 @@
       <w:pPr>
         <w:widowControl w:val="0"/>
         <w:spacing w:line="240" w:lineRule="auto"/>
-        <w:ind w:right="-20"/>
         <w:rPr>
           <w:rFonts w:ascii="Times New Roman" w:eastAsia="Times New Roman" w:hAnsi="Times New Roman" w:cs="Times New Roman"/>
           <w:b/>
@@ -9321,7 +9277,6 @@
       <w:pPr>
         <w:widowControl w:val="0"/>
         <w:spacing w:line="240" w:lineRule="auto"/>
-        <w:ind w:right="706"/>
         <w:rPr>
           <w:rFonts w:ascii="Times New Roman" w:eastAsia="Times New Roman" w:hAnsi="Times New Roman" w:cs="Times New Roman"/>
           <w:sz w:val="28"/>
@@ -9609,7 +9564,7 @@
       <w:pPr>
         <w:widowControl w:val="0"/>
         <w:spacing w:line="240" w:lineRule="auto"/>
-        <w:ind w:left="8907" w:right="-20"/>
+        <w:ind w:left="8907"/>
         <w:rPr>
           <w:rFonts w:ascii="Arial" w:eastAsia="Arial" w:hAnsi="Arial" w:cs="Arial"/>
           <w:color w:val="000000"/>
@@ -9618,10 +9573,10 @@
       </w:pPr>
     </w:p>
     <w:sectPr>
-      <w:footerReference w:type="default" r:id="rId10"/>
+      <w:footerReference w:type="default" r:id="rId11"/>
       <w:type w:val="continuous"/>
       <w:pgSz w:w="11906" w:h="16837"/>
-      <w:pgMar w:top="1134" w:right="850" w:bottom="0" w:left="1441" w:header="0" w:footer="0" w:gutter="0"/>
+      <w:pgMar w:top="1134" w:right="849" w:bottom="0" w:left="1441" w:header="0" w:footer="0" w:gutter="0"/>
       <w:cols w:space="708"/>
       <w:titlePg/>
       <w:docGrid w:linePitch="299"/>
@@ -10765,6 +10720,7 @@
     <w:lsdException w:name="HTML Sample" w:semiHidden="1" w:unhideWhenUsed="1"/>
     <w:lsdException w:name="HTML Typewriter" w:semiHidden="1" w:unhideWhenUsed="1"/>
     <w:lsdException w:name="HTML Variable" w:semiHidden="1" w:unhideWhenUsed="1"/>
+    <w:lsdException w:name="Normal Table" w:semiHidden="1" w:unhideWhenUsed="1"/>
     <w:lsdException w:name="annotation subject" w:semiHidden="1" w:unhideWhenUsed="1"/>
     <w:lsdException w:name="No List" w:semiHidden="1" w:unhideWhenUsed="1"/>
     <w:lsdException w:name="Outline List 1" w:semiHidden="1" w:unhideWhenUsed="1"/>
@@ -10807,8 +10763,11 @@
     <w:lsdException w:name="Table Contemporary" w:semiHidden="1" w:unhideWhenUsed="1"/>
     <w:lsdException w:name="Table Elegant" w:semiHidden="1" w:unhideWhenUsed="1"/>
     <w:lsdException w:name="Table Professional" w:semiHidden="1" w:unhideWhenUsed="1"/>
+    <w:lsdException w:name="Table Subtle 1" w:semiHidden="1" w:unhideWhenUsed="1"/>
     <w:lsdException w:name="Table Subtle 2" w:semiHidden="1" w:unhideWhenUsed="1"/>
     <w:lsdException w:name="Table Web 1" w:semiHidden="1" w:unhideWhenUsed="1"/>
+    <w:lsdException w:name="Table Web 2" w:semiHidden="1" w:unhideWhenUsed="1"/>
+    <w:lsdException w:name="Table Web 3" w:semiHidden="1" w:unhideWhenUsed="1"/>
     <w:lsdException w:name="Balloon Text" w:semiHidden="1" w:unhideWhenUsed="1"/>
     <w:lsdException w:name="Table Grid" w:uiPriority="39"/>
     <w:lsdException w:name="Table Theme" w:semiHidden="1" w:unhideWhenUsed="1"/>
@@ -11470,4 +11429,16 @@
     </a:ext>
   </a:extLst>
 </a:theme>
+</file>
+
+<file path=customXml/item1.xml><?xml version="1.0" encoding="utf-8"?>
+<b:Sources xmlns:b="http://schemas.openxmlformats.org/officeDocument/2006/bibliography" xmlns="http://schemas.openxmlformats.org/officeDocument/2006/bibliography" SelectedStyle="\APASixthEditionOfficeOnline.xsl" StyleName="APA" Version="6"/>
+</file>
+
+<file path=customXml/itemProps1.xml><?xml version="1.0" encoding="utf-8"?>
+<ds:datastoreItem xmlns:ds="http://schemas.openxmlformats.org/officeDocument/2006/customXml" ds:itemID="{FCDA1DBD-D574-434B-82D8-F1E9051E8B5D}">
+  <ds:schemaRefs>
+    <ds:schemaRef ds:uri="http://schemas.openxmlformats.org/officeDocument/2006/bibliography"/>
+  </ds:schemaRefs>
+</ds:datastoreItem>
 </file>
</xml_diff>